<commit_message>
updated scenario document matching the new implemented version of the project
</commit_message>
<xml_diff>
--- a/Scenario.docx
+++ b/Scenario.docx
@@ -82,31 +82,31 @@
           <w:szCs w:val="32"/>
         </w:rPr>
       </w:pPr>
+      <w:proofErr w:type="spellStart"/>
       <w:r>
         <w:rPr>
           <w:sz w:val="32"/>
           <w:szCs w:val="32"/>
         </w:rPr>
-        <w:t>Tammunotonye Jackreece</w:t>
-      </w:r>
-    </w:p>
-    <w:p>
-      <w:pPr>
-        <w:jc w:val="center"/>
+        <w:t>Tammynotonye</w:t>
+      </w:r>
+      <w:proofErr w:type="spellEnd"/>
+      <w:r>
         <w:rPr>
           <w:sz w:val="32"/>
           <w:szCs w:val="32"/>
         </w:rPr>
-      </w:pPr>
-    </w:p>
-    <w:p>
-      <w:pPr>
-        <w:jc w:val="center"/>
+        <w:t xml:space="preserve"> </w:t>
+      </w:r>
+      <w:proofErr w:type="spellStart"/>
+      <w:r>
         <w:rPr>
           <w:sz w:val="32"/>
           <w:szCs w:val="32"/>
         </w:rPr>
-      </w:pPr>
+        <w:t>Jackreece</w:t>
+      </w:r>
+      <w:proofErr w:type="spellEnd"/>
     </w:p>
     <w:p>
       <w:pPr>
@@ -254,6 +254,15 @@
     </w:p>
     <w:p>
       <w:pPr>
+        <w:jc w:val="center"/>
+        <w:rPr>
+          <w:sz w:val="32"/>
+          <w:szCs w:val="32"/>
+        </w:rPr>
+      </w:pPr>
+    </w:p>
+    <w:p>
+      <w:pPr>
         <w:pStyle w:val="Heading2"/>
       </w:pPr>
       <w:r>
@@ -279,7 +288,33 @@
     </w:p>
     <w:p>
       <w:r>
-        <w:t>Open and run the JavaFx Application, Once the JavaFx app opens,The Assignment Compiler home screen appears showing the main menu such as:</w:t>
+        <w:t xml:space="preserve">Open and run the </w:t>
+      </w:r>
+      <w:proofErr w:type="spellStart"/>
+      <w:r>
+        <w:t>JavaFx</w:t>
+      </w:r>
+      <w:proofErr w:type="spellEnd"/>
+      <w:r>
+        <w:t xml:space="preserve"> Application, Once the </w:t>
+      </w:r>
+      <w:proofErr w:type="spellStart"/>
+      <w:r>
+        <w:t>JavaFx</w:t>
+      </w:r>
+      <w:proofErr w:type="spellEnd"/>
+      <w:r>
+        <w:t xml:space="preserve"> app </w:t>
+      </w:r>
+      <w:proofErr w:type="spellStart"/>
+      <w:proofErr w:type="gramStart"/>
+      <w:r>
+        <w:t>opens,The</w:t>
+      </w:r>
+      <w:proofErr w:type="spellEnd"/>
+      <w:proofErr w:type="gramEnd"/>
+      <w:r>
+        <w:t xml:space="preserve"> Assignment Compiler home screen appears showing the main menu such as:</w:t>
       </w:r>
     </w:p>
     <w:p>
@@ -333,18 +368,10 @@
     <w:p>
       <w:r>
         <w:drawing>
-          <wp:anchor distT="0" distB="0" distL="114300" distR="114300" simplePos="0" relativeHeight="251658240" behindDoc="0" locked="0" layoutInCell="1" allowOverlap="1" wp14:anchorId="63DDCFFF" wp14:editId="183D9118">
-            <wp:simplePos x="0" y="0"/>
-            <wp:positionH relativeFrom="column">
-              <wp:posOffset>99060</wp:posOffset>
-            </wp:positionH>
-            <wp:positionV relativeFrom="paragraph">
-              <wp:posOffset>174625</wp:posOffset>
-            </wp:positionV>
-            <wp:extent cx="1833586" cy="2075815"/>
-            <wp:effectExtent l="0" t="0" r="0" b="635"/>
-            <wp:wrapSquare wrapText="bothSides"/>
-            <wp:docPr id="1253233172" name="Picture 1" descr="A screenshot of a test suite&#10;&#10;AI-generated content may be incorrect."/>
+          <wp:inline distT="0" distB="0" distL="0" distR="0" wp14:anchorId="598E410B" wp14:editId="58EC5051">
+            <wp:extent cx="2194536" cy="2642616"/>
+            <wp:effectExtent l="0" t="0" r="0" b="5715"/>
+            <wp:docPr id="605692805" name="Picture 1" descr="A screenshot of a test&#10;&#10;AI-generated content may be incorrect."/>
             <wp:cNvGraphicFramePr>
               <a:graphicFrameLocks xmlns:a="http://schemas.openxmlformats.org/drawingml/2006/main" noChangeAspect="1"/>
             </wp:cNvGraphicFramePr>
@@ -352,17 +379,11 @@
               <a:graphicData uri="http://schemas.openxmlformats.org/drawingml/2006/picture">
                 <pic:pic xmlns:pic="http://schemas.openxmlformats.org/drawingml/2006/picture">
                   <pic:nvPicPr>
-                    <pic:cNvPr id="1253233172" name="Picture 1" descr="A screenshot of a test suite&#10;&#10;AI-generated content may be incorrect."/>
+                    <pic:cNvPr id="605692805" name="Picture 1" descr="A screenshot of a test&#10;&#10;AI-generated content may be incorrect."/>
                     <pic:cNvPicPr/>
                   </pic:nvPicPr>
                   <pic:blipFill>
-                    <a:blip r:embed="rId5" cstate="print">
-                      <a:extLst>
-                        <a:ext uri="{28A0092B-C50C-407E-A947-70E740481C1C}">
-                          <a14:useLocalDpi xmlns:a14="http://schemas.microsoft.com/office/drawing/2010/main" val="0"/>
-                        </a:ext>
-                      </a:extLst>
-                    </a:blip>
+                    <a:blip r:embed="rId5"/>
                     <a:stretch>
                       <a:fillRect/>
                     </a:stretch>
@@ -370,7 +391,7 @@
                   <pic:spPr>
                     <a:xfrm>
                       <a:off x="0" y="0"/>
-                      <a:ext cx="1833586" cy="2075815"/>
+                      <a:ext cx="2200753" cy="2650102"/>
                     </a:xfrm>
                     <a:prstGeom prst="rect">
                       <a:avLst/>
@@ -379,7 +400,7 @@
                 </pic:pic>
               </a:graphicData>
             </a:graphic>
-          </wp:anchor>
+          </wp:inline>
         </w:drawing>
       </w:r>
     </w:p>
@@ -396,12 +417,6 @@
     <w:p/>
     <w:p/>
     <w:p/>
-    <w:p/>
-    <w:p/>
-    <w:p/>
-    <w:p/>
-    <w:p/>
-    <w:p/>
     <w:p>
       <w:pPr>
         <w:pStyle w:val="Heading2"/>
@@ -412,7 +427,15 @@
     </w:p>
     <w:p>
       <w:r>
-        <w:t xml:space="preserve">For user to get the test suite inorder to check its name or the amount of test case present inside the user can do the following </w:t>
+        <w:t xml:space="preserve">For user to get the test suite </w:t>
+      </w:r>
+      <w:proofErr w:type="spellStart"/>
+      <w:r>
+        <w:t>inorder</w:t>
+      </w:r>
+      <w:proofErr w:type="spellEnd"/>
+      <w:r>
+        <w:t xml:space="preserve"> to check its name or the amount of test case present inside the user can do the following </w:t>
       </w:r>
     </w:p>
     <w:p>
@@ -448,7 +471,15 @@
         </w:numPr>
       </w:pPr>
       <w:r>
-        <w:t>Then the system validates the name and if valid returns the testsuite with a list of testcase it contains</w:t>
+        <w:t xml:space="preserve">Then the system validates the name and if valid returns the </w:t>
+      </w:r>
+      <w:proofErr w:type="spellStart"/>
+      <w:r>
+        <w:t>testsuite</w:t>
+      </w:r>
+      <w:proofErr w:type="spellEnd"/>
+      <w:r>
+        <w:t xml:space="preserve"> with a list of testcase it contains</w:t>
       </w:r>
     </w:p>
     <w:p>
@@ -456,6 +487,9 @@
         <w:ind w:left="360"/>
       </w:pPr>
       <w:r>
+        <w:rPr>
+          <w:noProof/>
+        </w:rPr>
         <w:drawing>
           <wp:inline distT="0" distB="0" distL="0" distR="0" wp14:anchorId="0AEE8F8C" wp14:editId="66374792">
             <wp:extent cx="2477386" cy="1724317"/>
@@ -498,6 +532,9 @@
         <w:ind w:left="360"/>
       </w:pPr>
       <w:r>
+        <w:rPr>
+          <w:noProof/>
+        </w:rPr>
         <w:drawing>
           <wp:inline distT="0" distB="0" distL="0" distR="0" wp14:anchorId="060CCE87" wp14:editId="4E400374">
             <wp:extent cx="2286000" cy="2473890"/>
@@ -552,8 +589,15 @@
         <w:pStyle w:val="Heading2"/>
       </w:pPr>
       <w:r>
-        <w:lastRenderedPageBreak/>
-        <w:t>Creating the Test Suite(Required First Step)</w:t>
+        <w:t xml:space="preserve">Creating the Test </w:t>
+      </w:r>
+      <w:proofErr w:type="gramStart"/>
+      <w:r>
+        <w:t>Suite(</w:t>
+      </w:r>
+      <w:proofErr w:type="gramEnd"/>
+      <w:r>
+        <w:t>Required First Step)</w:t>
       </w:r>
     </w:p>
     <w:p>
@@ -611,11 +655,21 @@
         <w:ind w:left="1440"/>
       </w:pPr>
       <w:r>
-        <w:t>For example “</w:t>
-      </w:r>
+        <w:t xml:space="preserve">For </w:t>
+      </w:r>
+      <w:proofErr w:type="gramStart"/>
+      <w:r>
+        <w:t>example</w:t>
+      </w:r>
+      <w:proofErr w:type="gramEnd"/>
+      <w:r>
+        <w:t xml:space="preserve"> “</w:t>
+      </w:r>
+      <w:proofErr w:type="spellStart"/>
       <w:r>
         <w:t>AdditionSuite</w:t>
       </w:r>
+      <w:proofErr w:type="spellEnd"/>
       <w:r>
         <w:t>”</w:t>
       </w:r>
@@ -649,14 +703,30 @@
     </w:p>
     <w:p>
       <w:r>
-        <w:t>The system now creates a new TestSuite object stored in ListOfTestSuit</w:t>
+        <w:t xml:space="preserve">The system now creates a new </w:t>
+      </w:r>
+      <w:proofErr w:type="spellStart"/>
+      <w:r>
+        <w:t>TestSuite</w:t>
+      </w:r>
+      <w:proofErr w:type="spellEnd"/>
+      <w:r>
+        <w:t xml:space="preserve"> object stored in </w:t>
+      </w:r>
+      <w:proofErr w:type="spellStart"/>
+      <w:r>
+        <w:t>ListOfTestSuit</w:t>
       </w:r>
       <w:r>
         <w:t>e</w:t>
       </w:r>
-    </w:p>
-    <w:p>
-      <w:r>
+      <w:proofErr w:type="spellEnd"/>
+    </w:p>
+    <w:p>
+      <w:r>
+        <w:rPr>
+          <w:noProof/>
+        </w:rPr>
         <w:drawing>
           <wp:inline distT="0" distB="0" distL="0" distR="0" wp14:anchorId="0C78C56D" wp14:editId="11D1C04C">
             <wp:extent cx="2095766" cy="1371600"/>
@@ -763,6 +833,9 @@
         <w:jc w:val="center"/>
       </w:pPr>
       <w:r>
+        <w:rPr>
+          <w:noProof/>
+        </w:rPr>
         <w:drawing>
           <wp:inline distT="0" distB="0" distL="0" distR="0" wp14:anchorId="03A6DCF4" wp14:editId="337737E9">
             <wp:extent cx="1546860" cy="1707619"/>
@@ -811,7 +884,6 @@
         <w:pStyle w:val="Heading2"/>
       </w:pPr>
       <w:r>
-        <w:lastRenderedPageBreak/>
         <w:t>Create Multiple Test Cases (Manually)</w:t>
       </w:r>
     </w:p>
@@ -844,24 +916,39 @@
         <w:ind w:left="360"/>
       </w:pPr>
       <w:r>
-        <w:t>For example</w:t>
-      </w:r>
+        <w:t xml:space="preserve">For </w:t>
+      </w:r>
+      <w:proofErr w:type="gramStart"/>
+      <w:r>
+        <w:t>example</w:t>
+      </w:r>
+      <w:proofErr w:type="gramEnd"/>
     </w:p>
     <w:p>
       <w:pPr>
         <w:ind w:left="1440"/>
       </w:pPr>
       <w:r>
-        <w:t>Test Case 1- TC_AddPositive</w:t>
-      </w:r>
+        <w:t xml:space="preserve">Test Case 1- </w:t>
+      </w:r>
+      <w:proofErr w:type="spellStart"/>
+      <w:r>
+        <w:t>TC_AddPositive</w:t>
+      </w:r>
+      <w:proofErr w:type="spellEnd"/>
     </w:p>
     <w:p>
       <w:pPr>
         <w:ind w:left="1440"/>
       </w:pPr>
       <w:r>
-        <w:t>Title: TC_AddPositive</w:t>
-      </w:r>
+        <w:t xml:space="preserve">Title: </w:t>
+      </w:r>
+      <w:proofErr w:type="spellStart"/>
+      <w:r>
+        <w:t>TC_AddPositive</w:t>
+      </w:r>
+      <w:proofErr w:type="spellEnd"/>
     </w:p>
     <w:p>
       <w:pPr>
@@ -943,6 +1030,9 @@
         </w:rPr>
       </w:pPr>
       <w:r>
+        <w:rPr>
+          <w:noProof/>
+        </w:rPr>
         <w:drawing>
           <wp:inline distT="0" distB="0" distL="0" distR="0" wp14:anchorId="168B3DB3" wp14:editId="197B4EB4">
             <wp:extent cx="1874520" cy="2186387"/>
@@ -1064,8 +1154,9 @@
         <w:rPr>
           <w:noProof/>
         </w:rPr>
+        <w:lastRenderedPageBreak/>
         <w:drawing>
-          <wp:inline distT="0" distB="0" distL="0" distR="0" wp14:anchorId="1337AD18" wp14:editId="527072FD">
+          <wp:inline distT="0" distB="0" distL="0" distR="0" wp14:anchorId="1337AD18" wp14:editId="4F51BE3F">
             <wp:extent cx="2048256" cy="2281353"/>
             <wp:effectExtent l="0" t="0" r="0" b="5080"/>
             <wp:docPr id="306065082" name="Picture 3"/>
@@ -1119,13 +1210,20 @@
         <w:pStyle w:val="Subtitle"/>
       </w:pPr>
       <w:r>
-        <w:lastRenderedPageBreak/>
         <w:t>Create Additional Test Cases Using the New ‘Create Test Case’ Button</w:t>
       </w:r>
     </w:p>
     <w:p>
       <w:r>
-        <w:t xml:space="preserve">On the ListOfTestCase screen, click </w:t>
+        <w:t xml:space="preserve">On the </w:t>
+      </w:r>
+      <w:proofErr w:type="spellStart"/>
+      <w:r>
+        <w:t>ListOfTestCase</w:t>
+      </w:r>
+      <w:proofErr w:type="spellEnd"/>
+      <w:r>
+        <w:t xml:space="preserve"> screen, click </w:t>
       </w:r>
       <w:r>
         <w:rPr>
@@ -1149,17 +1247,30 @@
       </w:r>
     </w:p>
     <w:p>
-      <w:r>
-        <w:t>TestCase 2- TC_AddNegative</w:t>
-      </w:r>
+      <w:proofErr w:type="spellStart"/>
+      <w:r>
+        <w:t>TestCase</w:t>
+      </w:r>
+      <w:proofErr w:type="spellEnd"/>
+      <w:r>
+        <w:t xml:space="preserve"> 2- </w:t>
+      </w:r>
+      <w:proofErr w:type="spellStart"/>
+      <w:r>
+        <w:t>TC_AddNegative</w:t>
+      </w:r>
+      <w:proofErr w:type="spellEnd"/>
     </w:p>
     <w:p>
       <w:r>
         <w:tab/>
-      </w:r>
-      <w:r>
-        <w:t>Title: TC_AddNegative</w:t>
-      </w:r>
+        <w:t xml:space="preserve">Title: </w:t>
+      </w:r>
+      <w:proofErr w:type="spellStart"/>
+      <w:r>
+        <w:t>TC_AddNegative</w:t>
+      </w:r>
+      <w:proofErr w:type="spellEnd"/>
     </w:p>
     <w:p>
       <w:pPr>
@@ -1195,7 +1306,7 @@
           <w:noProof/>
         </w:rPr>
         <w:drawing>
-          <wp:inline distT="0" distB="0" distL="0" distR="0" wp14:anchorId="606E8467" wp14:editId="5EA73BC4">
+          <wp:inline distT="0" distB="0" distL="0" distR="0" wp14:anchorId="606E8467" wp14:editId="1C7BAABC">
             <wp:extent cx="1877369" cy="2057400"/>
             <wp:effectExtent l="0" t="0" r="8890" b="0"/>
             <wp:docPr id="2104819053" name="Picture 8" descr="A screenshot of a test case&#10;&#10;AI-generated content may be incorrect."/>
@@ -1323,6 +1434,7 @@
         <w:rPr>
           <w:noProof/>
         </w:rPr>
+        <w:lastRenderedPageBreak/>
         <w:drawing>
           <wp:inline distT="0" distB="0" distL="0" distR="0" wp14:anchorId="0F700919" wp14:editId="2F89FCA2">
             <wp:extent cx="2656114" cy="3126938"/>
@@ -1375,7 +1487,6 @@
     </w:p>
     <w:p>
       <w:r>
-        <w:lastRenderedPageBreak/>
         <w:t>Repeat the process:</w:t>
       </w:r>
     </w:p>
@@ -1385,26 +1496,32 @@
       </w:r>
     </w:p>
     <w:p>
-      <w:r>
-        <w:t xml:space="preserve">TestCase </w:t>
-      </w:r>
-      <w:r>
-        <w:t>3</w:t>
-      </w:r>
-      <w:r>
-        <w:t>- TC_</w:t>
-      </w:r>
-      <w:r>
-        <w:t>LargeNumbers</w:t>
-      </w:r>
+      <w:proofErr w:type="spellStart"/>
+      <w:r>
+        <w:t>TestCase</w:t>
+      </w:r>
+      <w:proofErr w:type="spellEnd"/>
+      <w:r>
+        <w:t xml:space="preserve"> 3- </w:t>
+      </w:r>
+      <w:proofErr w:type="spellStart"/>
+      <w:r>
+        <w:t>TC_LargeNumbers</w:t>
+      </w:r>
+      <w:proofErr w:type="spellEnd"/>
     </w:p>
     <w:p>
       <w:pPr>
         <w:ind w:left="720"/>
       </w:pPr>
       <w:r>
-        <w:t>Title: TC_LargeNumbers</w:t>
-      </w:r>
+        <w:t xml:space="preserve">Title: </w:t>
+      </w:r>
+      <w:proofErr w:type="spellStart"/>
+      <w:r>
+        <w:t>TC_LargeNumbers</w:t>
+      </w:r>
+      <w:proofErr w:type="spellEnd"/>
     </w:p>
     <w:p>
       <w:pPr>
@@ -1430,6 +1547,9 @@
         </w:rPr>
       </w:pPr>
       <w:r>
+        <w:rPr>
+          <w:noProof/>
+        </w:rPr>
         <w:drawing>
           <wp:inline distT="0" distB="0" distL="0" distR="0" wp14:anchorId="6D5D3239" wp14:editId="7770B6B9">
             <wp:extent cx="2567709" cy="2856216"/>
@@ -1617,7 +1737,6 @@
         <w:rPr>
           <w:noProof/>
         </w:rPr>
-        <w:lastRenderedPageBreak/>
         <w:t>Adding Each Test Case to the Test Suite</w:t>
       </w:r>
     </w:p>
@@ -1637,7 +1756,15 @@
         </w:numPr>
       </w:pPr>
       <w:r>
-        <w:t xml:space="preserve">On the ListOfTestCase screen, click </w:t>
+        <w:t xml:space="preserve">On the </w:t>
+      </w:r>
+      <w:proofErr w:type="spellStart"/>
+      <w:r>
+        <w:t>ListOfTestCase</w:t>
+      </w:r>
+      <w:proofErr w:type="spellEnd"/>
+      <w:r>
+        <w:t xml:space="preserve"> screen, click </w:t>
       </w:r>
       <w:r>
         <w:rPr>
@@ -1670,8 +1797,13 @@
         </w:numPr>
       </w:pPr>
       <w:r>
-        <w:t>Test Suite Title: AdditionSuite</w:t>
-      </w:r>
+        <w:t xml:space="preserve">Test Suite Title: </w:t>
+      </w:r>
+      <w:proofErr w:type="spellStart"/>
+      <w:r>
+        <w:t>AdditionSuite</w:t>
+      </w:r>
+      <w:proofErr w:type="spellEnd"/>
     </w:p>
     <w:p>
       <w:pPr>
@@ -1697,46 +1829,54 @@
           <w:sz w:val="28"/>
           <w:szCs w:val="28"/>
         </w:rPr>
-        <w:t>A</w:t>
+        <w:t>Add them in this order:</w:t>
       </w:r>
       <w:r>
         <w:rPr>
           <w:sz w:val="28"/>
           <w:szCs w:val="28"/>
         </w:rPr>
-        <w:t>dd them in this order:</w:t>
-      </w:r>
-      <w:r>
-        <w:rPr>
-          <w:sz w:val="28"/>
-          <w:szCs w:val="28"/>
-        </w:rPr>
         <w:t xml:space="preserve"> </w:t>
       </w:r>
     </w:p>
     <w:p>
       <w:pPr>
-        <w:pStyle w:val="Subtitle"/>
-      </w:pPr>
-      <w:r>
-        <w:t xml:space="preserve"> Adding TC_AddPositive</w:t>
-      </w:r>
+        <w:pStyle w:val="Heading3"/>
+      </w:pPr>
+      <w:r>
+        <w:t xml:space="preserve"> Adding </w:t>
+      </w:r>
+      <w:proofErr w:type="spellStart"/>
+      <w:r>
+        <w:t>TC_AddPositive</w:t>
+      </w:r>
+      <w:proofErr w:type="spellEnd"/>
     </w:p>
     <w:p>
       <w:pPr>
         <w:ind w:left="720"/>
       </w:pPr>
       <w:r>
-        <w:t>Test Suite Title: AdditionSuite</w:t>
-      </w:r>
+        <w:t xml:space="preserve">Test Suite Title: </w:t>
+      </w:r>
+      <w:proofErr w:type="spellStart"/>
+      <w:r>
+        <w:t>AdditionSuite</w:t>
+      </w:r>
+      <w:proofErr w:type="spellEnd"/>
     </w:p>
     <w:p>
       <w:pPr>
         <w:ind w:left="720"/>
       </w:pPr>
       <w:r>
-        <w:t>Test Case Title: TC_AddPositive</w:t>
-      </w:r>
+        <w:t xml:space="preserve">Test Case Title: </w:t>
+      </w:r>
+      <w:proofErr w:type="spellStart"/>
+      <w:r>
+        <w:t>TC_AddPositive</w:t>
+      </w:r>
+      <w:proofErr w:type="spellEnd"/>
     </w:p>
     <w:p>
       <w:pPr>
@@ -1746,6 +1886,7 @@
         <w:rPr>
           <w:noProof/>
         </w:rPr>
+        <w:lastRenderedPageBreak/>
         <w:drawing>
           <wp:inline distT="0" distB="0" distL="0" distR="0" wp14:anchorId="1EB11728" wp14:editId="2CADCEE2">
             <wp:extent cx="2290618" cy="2127877"/>
@@ -1915,37 +2056,49 @@
     </w:p>
     <w:p>
       <w:pPr>
-        <w:pStyle w:val="Subtitle"/>
-      </w:pPr>
-      <w:r>
+        <w:pStyle w:val="Heading3"/>
+      </w:pPr>
+      <w:r>
+        <w:t xml:space="preserve">Adding </w:t>
+      </w:r>
+      <w:proofErr w:type="spellStart"/>
+      <w:r>
+        <w:t>TC_Negative</w:t>
+      </w:r>
+      <w:proofErr w:type="spellEnd"/>
+    </w:p>
+    <w:p>
+      <w:pPr>
+        <w:ind w:left="720"/>
+      </w:pPr>
+      <w:r>
+        <w:t xml:space="preserve">Test Suite Title: </w:t>
+      </w:r>
+      <w:proofErr w:type="spellStart"/>
+      <w:r>
+        <w:t>AdditionSuite</w:t>
+      </w:r>
+      <w:proofErr w:type="spellEnd"/>
+    </w:p>
+    <w:p>
+      <w:pPr>
+        <w:ind w:left="720"/>
+      </w:pPr>
+      <w:r>
+        <w:t xml:space="preserve">Test Case Title: </w:t>
+      </w:r>
+      <w:proofErr w:type="spellStart"/>
+      <w:r>
+        <w:t>TC_Negative</w:t>
+      </w:r>
+      <w:proofErr w:type="spellEnd"/>
+    </w:p>
+    <w:p>
+      <w:r>
+        <w:rPr>
+          <w:noProof/>
+        </w:rPr>
         <w:lastRenderedPageBreak/>
-        <w:t>Adding TC_Negative</w:t>
-      </w:r>
-    </w:p>
-    <w:p>
-      <w:pPr>
-        <w:ind w:left="720"/>
-      </w:pPr>
-      <w:r>
-        <w:t>Test Suite Title: AdditionSuite</w:t>
-      </w:r>
-    </w:p>
-    <w:p>
-      <w:pPr>
-        <w:ind w:left="720"/>
-      </w:pPr>
-      <w:r>
-        <w:t>Test Case Title: TC_</w:t>
-      </w:r>
-      <w:r>
-        <w:t>Negative</w:t>
-      </w:r>
-    </w:p>
-    <w:p>
-      <w:r>
-        <w:rPr>
-          <w:noProof/>
-        </w:rPr>
         <w:drawing>
           <wp:inline distT="0" distB="0" distL="0" distR="0" wp14:anchorId="2AE7A570" wp14:editId="5AB179D4">
             <wp:extent cx="2487620" cy="2767264"/>
@@ -2162,6 +2315,7 @@
         <w:ind w:firstLine="720"/>
       </w:pPr>
       <w:r>
+        <w:lastRenderedPageBreak/>
         <w:t xml:space="preserve">Choose a.txt formatted like this </w:t>
       </w:r>
     </w:p>
@@ -2170,6 +2324,9 @@
         <w:ind w:firstLine="720"/>
       </w:pPr>
       <w:r>
+        <w:rPr>
+          <w:noProof/>
+        </w:rPr>
         <w:drawing>
           <wp:inline distT="0" distB="0" distL="0" distR="0" wp14:anchorId="3CE01E3F" wp14:editId="1B4E0E46">
             <wp:extent cx="3540642" cy="940010"/>
@@ -2212,7 +2369,15 @@
         <w:ind w:firstLine="720"/>
       </w:pPr>
       <w:r>
-        <w:t>The system parses the file and loads it as a TestCase.</w:t>
+        <w:t xml:space="preserve">The system parses the file and loads it as a </w:t>
+      </w:r>
+      <w:proofErr w:type="spellStart"/>
+      <w:r>
+        <w:t>TestCase</w:t>
+      </w:r>
+      <w:proofErr w:type="spellEnd"/>
+      <w:r>
+        <w:t>.</w:t>
       </w:r>
     </w:p>
     <w:p>
@@ -2220,16 +2385,26 @@
         <w:ind w:firstLine="720"/>
       </w:pPr>
       <w:r>
-        <w:t>Which can then be added to the testsuite</w:t>
-      </w:r>
+        <w:t xml:space="preserve">Which can then be added to the </w:t>
+      </w:r>
+      <w:proofErr w:type="spellStart"/>
+      <w:r>
+        <w:t>testsuite</w:t>
+      </w:r>
+      <w:proofErr w:type="spellEnd"/>
     </w:p>
     <w:p>
       <w:pPr>
         <w:ind w:firstLine="720"/>
       </w:pPr>
       <w:r>
-        <w:t>For exampl</w:t>
-      </w:r>
+        <w:t xml:space="preserve">For </w:t>
+      </w:r>
+      <w:proofErr w:type="spellStart"/>
+      <w:r>
+        <w:t>exampl</w:t>
+      </w:r>
+      <w:proofErr w:type="spellEnd"/>
     </w:p>
     <w:p>
       <w:pPr>
@@ -2303,15 +2478,19 @@
     </w:p>
     <w:p>
       <w:pPr>
-        <w:pStyle w:val="Subtitle"/>
-        <w:ind w:firstLine="720"/>
+        <w:pStyle w:val="Heading3"/>
       </w:pPr>
       <w:r>
         <w:t>Loading</w:t>
       </w:r>
       <w:r>
-        <w:t xml:space="preserve"> TC_LargeNumbers</w:t>
-      </w:r>
+        <w:t xml:space="preserve"> </w:t>
+      </w:r>
+      <w:proofErr w:type="spellStart"/>
+      <w:r>
+        <w:t>TC_LargeNumbers</w:t>
+      </w:r>
+      <w:proofErr w:type="spellEnd"/>
       <w:r>
         <w:t xml:space="preserve"> from testcase file</w:t>
       </w:r>
@@ -2321,26 +2500,41 @@
         <w:ind w:left="1440"/>
       </w:pPr>
       <w:r>
-        <w:t>Test Suite Title: AdditionSuite</w:t>
-      </w:r>
+        <w:t xml:space="preserve">Test Suite Title: </w:t>
+      </w:r>
+      <w:proofErr w:type="spellStart"/>
+      <w:r>
+        <w:t>AdditionSuite</w:t>
+      </w:r>
+      <w:proofErr w:type="spellEnd"/>
     </w:p>
     <w:p>
       <w:pPr>
         <w:ind w:left="1440"/>
       </w:pPr>
       <w:r>
-        <w:t>Test Case Title: TC_</w:t>
-      </w:r>
-      <w:r>
-        <w:t>LargeNumbers</w:t>
-      </w:r>
+        <w:t xml:space="preserve">Test Case Title: </w:t>
+      </w:r>
+      <w:proofErr w:type="spellStart"/>
+      <w:r>
+        <w:t>TC_LargeNumbers</w:t>
+      </w:r>
+      <w:proofErr w:type="spellEnd"/>
     </w:p>
     <w:p>
       <w:pPr>
         <w:ind w:left="1440"/>
       </w:pPr>
       <w:r>
-        <w:t xml:space="preserve">For example </w:t>
+        <w:t xml:space="preserve">For </w:t>
+      </w:r>
+      <w:proofErr w:type="gramStart"/>
+      <w:r>
+        <w:t>example</w:t>
+      </w:r>
+      <w:proofErr w:type="gramEnd"/>
+      <w:r>
+        <w:t xml:space="preserve"> </w:t>
       </w:r>
     </w:p>
     <w:p>
@@ -2351,10 +2545,11 @@
         <w:rPr>
           <w:noProof/>
         </w:rPr>
+        <w:lastRenderedPageBreak/>
         <w:drawing>
-          <wp:inline distT="0" distB="0" distL="0" distR="0" wp14:anchorId="164EFA76" wp14:editId="0FDB2366">
-            <wp:extent cx="5943600" cy="733425"/>
-            <wp:effectExtent l="0" t="0" r="0" b="9525"/>
+          <wp:inline distT="0" distB="0" distL="0" distR="0" wp14:anchorId="164EFA76" wp14:editId="0B4BB561">
+            <wp:extent cx="4398264" cy="542735"/>
+            <wp:effectExtent l="0" t="0" r="2540" b="0"/>
             <wp:docPr id="737211612" name="Picture 20"/>
             <wp:cNvGraphicFramePr>
               <a:graphicFrameLocks xmlns:a="http://schemas.openxmlformats.org/drawingml/2006/main" noChangeAspect="1"/>
@@ -2384,7 +2579,7 @@
                   <pic:spPr bwMode="auto">
                     <a:xfrm>
                       <a:off x="0" y="0"/>
-                      <a:ext cx="5943600" cy="733425"/>
+                      <a:ext cx="4409740" cy="544151"/>
                     </a:xfrm>
                     <a:prstGeom prst="rect">
                       <a:avLst/>
@@ -2406,6 +2601,9 @@
         <w:ind w:left="1440"/>
       </w:pPr>
       <w:r>
+        <w:rPr>
+          <w:noProof/>
+        </w:rPr>
         <w:drawing>
           <wp:inline distT="0" distB="0" distL="0" distR="0" wp14:anchorId="239CD559" wp14:editId="38FF1323">
             <wp:extent cx="3096815" cy="1531088"/>
@@ -2455,6 +2653,9 @@
         <w:jc w:val="center"/>
       </w:pPr>
       <w:r>
+        <w:rPr>
+          <w:noProof/>
+        </w:rPr>
         <w:drawing>
           <wp:inline distT="0" distB="0" distL="0" distR="0" wp14:anchorId="5B733332" wp14:editId="06F83B2C">
             <wp:extent cx="3030279" cy="3369489"/>
@@ -2502,13 +2703,20 @@
         <w:pStyle w:val="Heading2"/>
       </w:pPr>
       <w:r>
-        <w:lastRenderedPageBreak/>
         <w:t>Save Test Case to file</w:t>
       </w:r>
     </w:p>
     <w:p>
       <w:r>
-        <w:t>To save the test case to a desired file the user has to do the following:</w:t>
+        <w:t xml:space="preserve">To save the test case to a desired file the user </w:t>
+      </w:r>
+      <w:proofErr w:type="gramStart"/>
+      <w:r>
+        <w:t>has to</w:t>
+      </w:r>
+      <w:proofErr w:type="gramEnd"/>
+      <w:r>
+        <w:t xml:space="preserve"> do the following:</w:t>
       </w:r>
     </w:p>
     <w:p>
@@ -2544,7 +2752,15 @@
         </w:numPr>
       </w:pPr>
       <w:r>
-        <w:t xml:space="preserve">The systems shows the file name user chose and the testcase title in a separate screen which has a choose location and save button </w:t>
+        <w:t xml:space="preserve">The systems </w:t>
+      </w:r>
+      <w:proofErr w:type="gramStart"/>
+      <w:r>
+        <w:t>shows</w:t>
+      </w:r>
+      <w:proofErr w:type="gramEnd"/>
+      <w:r>
+        <w:t xml:space="preserve"> the file name user chose and the testcase title in a separate screen which has a choose location and save button </w:t>
       </w:r>
     </w:p>
     <w:p>
@@ -2556,11 +2772,15 @@
         </w:numPr>
       </w:pPr>
       <w:r>
+        <w:lastRenderedPageBreak/>
         <w:t>Which when pressed saves the file and shows a successful message if operation was successful.</w:t>
       </w:r>
     </w:p>
     <w:p>
       <w:r>
+        <w:rPr>
+          <w:noProof/>
+        </w:rPr>
         <w:drawing>
           <wp:inline distT="0" distB="0" distL="0" distR="0" wp14:anchorId="75C09F6F" wp14:editId="4CA25441">
             <wp:extent cx="3200582" cy="2349795"/>
@@ -2607,6 +2827,9 @@
         <w:t xml:space="preserve">   </w:t>
       </w:r>
       <w:r>
+        <w:rPr>
+          <w:noProof/>
+        </w:rPr>
         <w:drawing>
           <wp:inline distT="0" distB="0" distL="0" distR="0" wp14:anchorId="3EBA96CC" wp14:editId="699A9618">
             <wp:extent cx="2509284" cy="1534340"/>
@@ -2651,6 +2874,9 @@
         <w:jc w:val="center"/>
       </w:pPr>
       <w:r>
+        <w:rPr>
+          <w:noProof/>
+        </w:rPr>
         <w:drawing>
           <wp:inline distT="0" distB="0" distL="0" distR="0" wp14:anchorId="2432C178" wp14:editId="647A1239">
             <wp:extent cx="4296375" cy="2038635"/>
@@ -2695,23 +2921,26 @@
         <w:pStyle w:val="Heading2"/>
       </w:pPr>
       <w:r>
+        <w:t xml:space="preserve">Preparing the Submission Folder </w:t>
+      </w:r>
+    </w:p>
+    <w:p>
+      <w:r>
+        <w:tab/>
+      </w:r>
+      <w:r>
+        <w:t>Before executing the Test Suite, ensure the following folder structure exists</w:t>
+      </w:r>
+    </w:p>
+    <w:p>
+      <w:pPr>
+        <w:ind w:left="720"/>
+      </w:pPr>
+      <w:r>
+        <w:rPr>
+          <w:noProof/>
+        </w:rPr>
         <w:lastRenderedPageBreak/>
-        <w:t xml:space="preserve">Preparing the Submission Folder </w:t>
-      </w:r>
-    </w:p>
-    <w:p>
-      <w:r>
-        <w:tab/>
-      </w:r>
-      <w:r>
-        <w:t>Before executing the Test Suite, ensure the following folder structure exists</w:t>
-      </w:r>
-    </w:p>
-    <w:p>
-      <w:pPr>
-        <w:ind w:left="720"/>
-      </w:pPr>
-      <w:r>
         <w:drawing>
           <wp:inline distT="0" distB="0" distL="0" distR="0" wp14:anchorId="2042B564" wp14:editId="15255A8C">
             <wp:extent cx="3425586" cy="1350335"/>
@@ -2866,6 +3095,9 @@
     </w:p>
     <w:p>
       <w:r>
+        <w:rPr>
+          <w:noProof/>
+        </w:rPr>
         <w:drawing>
           <wp:inline distT="0" distB="0" distL="0" distR="0" wp14:anchorId="17F40973" wp14:editId="664968DF">
             <wp:extent cx="5875766" cy="1531089"/>
@@ -2918,7 +3150,11 @@
         <w:t>being the same name as the class</w:t>
       </w:r>
       <w:r>
-        <w:t xml:space="preserve"> which contains the main method</w:t>
+        <w:t xml:space="preserve"> which contains the main </w:t>
+      </w:r>
+      <w:proofErr w:type="gramStart"/>
+      <w:r>
+        <w:t>method</w:t>
       </w:r>
       <w:r>
         <w:rPr>
@@ -2930,9 +3166,19 @@
         <w:rPr>
           <w:noProof/>
         </w:rPr>
-        <w:t>: for example Bob.java inside the Bob Assignment folder</w:t>
-      </w:r>
-      <w:r>
+        <w:t>:</w:t>
+      </w:r>
+      <w:proofErr w:type="gramEnd"/>
+      <w:r>
+        <w:rPr>
+          <w:noProof/>
+        </w:rPr>
+        <w:t xml:space="preserve"> for example Bob.java inside the Bob Assignment folder</w:t>
+      </w:r>
+      <w:r>
+        <w:rPr>
+          <w:noProof/>
+        </w:rPr>
         <w:drawing>
           <wp:inline distT="0" distB="0" distL="0" distR="0" wp14:anchorId="7FF6A5BD" wp14:editId="50F7C8A0">
             <wp:extent cx="5943600" cy="593725"/>
@@ -2981,201 +3227,71 @@
         <w:pStyle w:val="Heading2"/>
       </w:pPr>
       <w:r>
-        <w:lastRenderedPageBreak/>
         <w:t>Executing the Test Suite</w:t>
       </w:r>
     </w:p>
     <w:p>
-      <w:pPr>
+      <w:r>
+        <w:t xml:space="preserve">The user enters the test suite name and selects a folder of student submissions, then clicks </w:t>
+      </w:r>
+      <w:r>
+        <w:rPr>
+          <w:b/>
+          <w:bCs/>
+        </w:rPr>
+        <w:t>“Execute Test Suite.”</w:t>
+      </w:r>
+    </w:p>
+    <w:p>
+      <w:pPr>
+        <w:pStyle w:val="ListParagraph"/>
         <w:numPr>
           <w:ilvl w:val="0"/>
-          <w:numId w:val="8"/>
+          <w:numId w:val="16"/>
         </w:numPr>
       </w:pPr>
       <w:r>
-        <w:t>Return to the home screen.</w:t>
-      </w:r>
-    </w:p>
-    <w:p>
-      <w:pPr>
+        <w:lastRenderedPageBreak/>
+        <w:t>The system analyzes each student folder, compiles the Java files, finds the correct main class, runs every test case, and records the results.</w:t>
+      </w:r>
+    </w:p>
+    <w:p>
+      <w:pPr>
+        <w:pStyle w:val="ListParagraph"/>
         <w:numPr>
           <w:ilvl w:val="0"/>
-          <w:numId w:val="8"/>
+          <w:numId w:val="16"/>
         </w:numPr>
       </w:pPr>
       <w:r>
-        <w:t xml:space="preserve">Click </w:t>
+        <w:t>The system displays a class report summarizing pass/fail results or compilation errors for each student.</w:t>
+      </w:r>
+    </w:p>
+    <w:p>
+      <w:pPr>
+        <w:pStyle w:val="ListParagraph"/>
+        <w:numPr>
+          <w:ilvl w:val="0"/>
+          <w:numId w:val="16"/>
+        </w:numPr>
+      </w:pPr>
+      <w:r>
+        <w:t xml:space="preserve">The user may then save these results using the </w:t>
       </w:r>
       <w:r>
         <w:rPr>
           <w:b/>
           <w:bCs/>
         </w:rPr>
-        <w:t>Execute Test Suite</w:t>
-      </w:r>
-      <w:r>
-        <w:t>.</w:t>
-      </w:r>
-    </w:p>
-    <w:p>
-      <w:pPr>
-        <w:numPr>
-          <w:ilvl w:val="0"/>
-          <w:numId w:val="8"/>
-        </w:numPr>
-      </w:pPr>
-      <w:r>
-        <w:t>Enter:</w:t>
-      </w:r>
-    </w:p>
-    <w:p>
-      <w:pPr>
-        <w:ind w:left="1440"/>
-      </w:pPr>
-      <w:r>
-        <w:t>Test Suite Title: AdditionSuite</w:t>
-      </w:r>
-    </w:p>
-    <w:p>
-      <w:pPr>
-        <w:ind w:left="1440"/>
-      </w:pPr>
-      <w:r>
-        <w:t>Submissions Folder: (Browse to select the Submissions folder</w:t>
-      </w:r>
-    </w:p>
-    <w:p>
-      <w:pPr>
-        <w:numPr>
-          <w:ilvl w:val="0"/>
-          <w:numId w:val="9"/>
-        </w:numPr>
-      </w:pPr>
-      <w:r>
-        <w:t xml:space="preserve">Click </w:t>
-      </w:r>
-      <w:r>
-        <w:rPr>
-          <w:b/>
-          <w:bCs/>
-        </w:rPr>
-        <w:t>Execute</w:t>
-      </w:r>
-      <w:r>
-        <w:t>.</w:t>
-      </w:r>
-    </w:p>
-    <w:p>
-      <w:r>
-        <w:t xml:space="preserve">A </w:t>
-      </w:r>
-      <w:r>
-        <w:rPr>
-          <w:b/>
-          <w:bCs/>
-        </w:rPr>
-        <w:t>loading animation</w:t>
-      </w:r>
-      <w:r>
-        <w:t xml:space="preserve"> appears while the program compiles and executes all student submission</w:t>
-      </w:r>
-      <w:r>
-        <w:t>s</w:t>
-      </w:r>
-    </w:p>
-    <w:p>
-      <w:r>
-        <w:rPr>
-          <w:noProof/>
-        </w:rPr>
-        <w:drawing>
-          <wp:inline distT="0" distB="0" distL="0" distR="0" wp14:anchorId="0E007C39" wp14:editId="493DD2B5">
-            <wp:extent cx="2232837" cy="2483986"/>
-            <wp:effectExtent l="0" t="0" r="0" b="0"/>
-            <wp:docPr id="790196522" name="Picture 21" descr="A screenshot of a test case&#10;&#10;AI-generated content may be incorrect."/>
-            <wp:cNvGraphicFramePr>
-              <a:graphicFrameLocks xmlns:a="http://schemas.openxmlformats.org/drawingml/2006/main" noChangeAspect="1"/>
-            </wp:cNvGraphicFramePr>
-            <a:graphic xmlns:a="http://schemas.openxmlformats.org/drawingml/2006/main">
-              <a:graphicData uri="http://schemas.openxmlformats.org/drawingml/2006/picture">
-                <pic:pic xmlns:pic="http://schemas.openxmlformats.org/drawingml/2006/picture">
-                  <pic:nvPicPr>
-                    <pic:cNvPr id="790196522" name="Picture 21" descr="A screenshot of a test case&#10;&#10;AI-generated content may be incorrect."/>
-                    <pic:cNvPicPr>
-                      <a:picLocks noChangeAspect="1" noChangeArrowheads="1"/>
-                    </pic:cNvPicPr>
-                  </pic:nvPicPr>
-                  <pic:blipFill>
-                    <a:blip r:embed="rId27">
-                      <a:extLst>
-                        <a:ext uri="{28A0092B-C50C-407E-A947-70E740481C1C}">
-                          <a14:useLocalDpi xmlns:a14="http://schemas.microsoft.com/office/drawing/2010/main" val="0"/>
-                        </a:ext>
-                      </a:extLst>
-                    </a:blip>
-                    <a:srcRect/>
-                    <a:stretch>
-                      <a:fillRect/>
-                    </a:stretch>
-                  </pic:blipFill>
-                  <pic:spPr bwMode="auto">
-                    <a:xfrm>
-                      <a:off x="0" y="0"/>
-                      <a:ext cx="2254269" cy="2507829"/>
-                    </a:xfrm>
-                    <a:prstGeom prst="rect">
-                      <a:avLst/>
-                    </a:prstGeom>
-                    <a:noFill/>
-                    <a:ln>
-                      <a:noFill/>
-                    </a:ln>
-                  </pic:spPr>
-                </pic:pic>
-              </a:graphicData>
-            </a:graphic>
-          </wp:inline>
-        </w:drawing>
-      </w:r>
+        <w:t>“Save Test Suite Results”</w:t>
+      </w:r>
+      <w:r>
+        <w:t xml:space="preserve"> button.</w:t>
+      </w:r>
+    </w:p>
+    <w:p>
       <w:r>
         <w:t xml:space="preserve">     </w:t>
-      </w:r>
-      <w:r>
-        <w:drawing>
-          <wp:inline distT="0" distB="0" distL="0" distR="0" wp14:anchorId="7A98B433" wp14:editId="4F460475">
-            <wp:extent cx="2083981" cy="1410695"/>
-            <wp:effectExtent l="0" t="0" r="0" b="0"/>
-            <wp:docPr id="668964558" name="Picture 1" descr="A screen shot of a computer&#10;&#10;AI-generated content may be incorrect."/>
-            <wp:cNvGraphicFramePr>
-              <a:graphicFrameLocks xmlns:a="http://schemas.openxmlformats.org/drawingml/2006/main" noChangeAspect="1"/>
-            </wp:cNvGraphicFramePr>
-            <a:graphic xmlns:a="http://schemas.openxmlformats.org/drawingml/2006/main">
-              <a:graphicData uri="http://schemas.openxmlformats.org/drawingml/2006/picture">
-                <pic:pic xmlns:pic="http://schemas.openxmlformats.org/drawingml/2006/picture">
-                  <pic:nvPicPr>
-                    <pic:cNvPr id="668964558" name="Picture 1" descr="A screen shot of a computer&#10;&#10;AI-generated content may be incorrect."/>
-                    <pic:cNvPicPr/>
-                  </pic:nvPicPr>
-                  <pic:blipFill>
-                    <a:blip r:embed="rId36"/>
-                    <a:stretch>
-                      <a:fillRect/>
-                    </a:stretch>
-                  </pic:blipFill>
-                  <pic:spPr>
-                    <a:xfrm>
-                      <a:off x="0" y="0"/>
-                      <a:ext cx="2086535" cy="1412424"/>
-                    </a:xfrm>
-                    <a:prstGeom prst="rect">
-                      <a:avLst/>
-                    </a:prstGeom>
-                  </pic:spPr>
-                </pic:pic>
-              </a:graphicData>
-            </a:graphic>
-          </wp:inline>
-        </w:drawing>
       </w:r>
     </w:p>
     <w:p>
@@ -3201,7 +3317,7 @@
                     </pic:cNvPicPr>
                   </pic:nvPicPr>
                   <pic:blipFill>
-                    <a:blip r:embed="rId37">
+                    <a:blip r:embed="rId36">
                       <a:extLst>
                         <a:ext uri="{28A0092B-C50C-407E-A947-70E740481C1C}">
                           <a14:useLocalDpi xmlns:a14="http://schemas.microsoft.com/office/drawing/2010/main" val="0"/>
@@ -3232,12 +3348,57 @@
           </wp:inline>
         </w:drawing>
       </w:r>
+      <w:r>
+        <w:rPr>
+          <w:noProof/>
+        </w:rPr>
+        <w:drawing>
+          <wp:inline distT="0" distB="0" distL="0" distR="0" wp14:anchorId="7E05F669" wp14:editId="45CB1447">
+            <wp:extent cx="2083981" cy="1410695"/>
+            <wp:effectExtent l="0" t="0" r="0" b="0"/>
+            <wp:docPr id="668964558" name="Picture 1" descr="A screen shot of a computer&#10;&#10;AI-generated content may be incorrect."/>
+            <wp:cNvGraphicFramePr>
+              <a:graphicFrameLocks xmlns:a="http://schemas.openxmlformats.org/drawingml/2006/main" noChangeAspect="1"/>
+            </wp:cNvGraphicFramePr>
+            <a:graphic xmlns:a="http://schemas.openxmlformats.org/drawingml/2006/main">
+              <a:graphicData uri="http://schemas.openxmlformats.org/drawingml/2006/picture">
+                <pic:pic xmlns:pic="http://schemas.openxmlformats.org/drawingml/2006/picture">
+                  <pic:nvPicPr>
+                    <pic:cNvPr id="668964558" name="Picture 1" descr="A screen shot of a computer&#10;&#10;AI-generated content may be incorrect."/>
+                    <pic:cNvPicPr/>
+                  </pic:nvPicPr>
+                  <pic:blipFill>
+                    <a:blip r:embed="rId37"/>
+                    <a:stretch>
+                      <a:fillRect/>
+                    </a:stretch>
+                  </pic:blipFill>
+                  <pic:spPr>
+                    <a:xfrm>
+                      <a:off x="0" y="0"/>
+                      <a:ext cx="2086535" cy="1412424"/>
+                    </a:xfrm>
+                    <a:prstGeom prst="rect">
+                      <a:avLst/>
+                    </a:prstGeom>
+                  </pic:spPr>
+                </pic:pic>
+              </a:graphicData>
+            </a:graphic>
+          </wp:inline>
+        </w:drawing>
+      </w:r>
     </w:p>
     <w:p>
       <w:pPr>
         <w:pStyle w:val="Heading2"/>
       </w:pPr>
     </w:p>
+    <w:p/>
+    <w:p/>
+    <w:p/>
+    <w:p/>
+    <w:p/>
     <w:p>
       <w:pPr>
         <w:pStyle w:val="Heading2"/>
@@ -3256,9 +3417,13 @@
     </w:p>
     <w:p>
       <w:r>
+        <w:lastRenderedPageBreak/>
         <w:tab/>
       </w:r>
       <w:r>
+        <w:rPr>
+          <w:noProof/>
+        </w:rPr>
         <w:drawing>
           <wp:inline distT="0" distB="0" distL="0" distR="0" wp14:anchorId="138C9964" wp14:editId="10EC1F6D">
             <wp:extent cx="4263656" cy="1258598"/>
@@ -3332,7 +3497,15 @@
         </w:numPr>
       </w:pPr>
       <w:r>
-        <w:t>Which then shows the students name the (compilation status(pass or fail) and the expected and actual output comparison</w:t>
+        <w:t xml:space="preserve">Which then shows the students name the (compilation </w:t>
+      </w:r>
+      <w:proofErr w:type="gramStart"/>
+      <w:r>
+        <w:t>status(</w:t>
+      </w:r>
+      <w:proofErr w:type="gramEnd"/>
+      <w:r>
+        <w:t>pass or fail) and the expected and actual output comparison</w:t>
       </w:r>
     </w:p>
     <w:p>
@@ -3402,6 +3575,9 @@
         <w:t xml:space="preserve">     </w:t>
       </w:r>
       <w:r>
+        <w:rPr>
+          <w:noProof/>
+        </w:rPr>
         <w:drawing>
           <wp:inline distT="0" distB="0" distL="0" distR="0" wp14:anchorId="64AFBA1F" wp14:editId="062835DB">
             <wp:extent cx="2647507" cy="2169762"/>
@@ -3462,6 +3638,7 @@
         </w:numPr>
       </w:pPr>
       <w:r>
+        <w:lastRenderedPageBreak/>
         <w:t>The system brings up a file loader window so the user can choose were to submit</w:t>
       </w:r>
       <w:r>
@@ -3497,6 +3674,9 @@
     </w:p>
     <w:p>
       <w:r>
+        <w:rPr>
+          <w:noProof/>
+        </w:rPr>
         <w:drawing>
           <wp:inline distT="0" distB="0" distL="0" distR="0" wp14:anchorId="2CEC42CE" wp14:editId="768F7CB8">
             <wp:extent cx="5943600" cy="1278890"/>
@@ -3536,6 +3716,9 @@
     </w:p>
     <w:p>
       <w:r>
+        <w:rPr>
+          <w:noProof/>
+        </w:rPr>
         <w:drawing>
           <wp:inline distT="0" distB="0" distL="0" distR="0" wp14:anchorId="59FDBF81" wp14:editId="3869DC44">
             <wp:extent cx="2518406" cy="1222745"/>
@@ -3575,6 +3758,9 @@
     </w:p>
     <w:p>
       <w:r>
+        <w:rPr>
+          <w:noProof/>
+        </w:rPr>
         <w:drawing>
           <wp:inline distT="0" distB="0" distL="0" distR="0" wp14:anchorId="3EB89FA3" wp14:editId="738B7BA9">
             <wp:extent cx="5943600" cy="1723390"/>
@@ -3617,9 +3803,578 @@
     <w:p/>
     <w:p/>
     <w:p/>
+    <w:p>
+      <w:pPr>
+        <w:pStyle w:val="Heading3"/>
+      </w:pPr>
+      <w:r>
+        <w:t>Save Test Suite Result</w:t>
+      </w:r>
+    </w:p>
+    <w:p>
+      <w:pPr>
+        <w:pStyle w:val="ListParagraph"/>
+        <w:numPr>
+          <w:ilvl w:val="0"/>
+          <w:numId w:val="13"/>
+        </w:numPr>
+      </w:pPr>
+      <w:r>
+        <w:t xml:space="preserve">When the user clicks the </w:t>
+      </w:r>
+      <w:r>
+        <w:rPr>
+          <w:b/>
+          <w:bCs/>
+        </w:rPr>
+        <w:t>“Save Test Suite Results”</w:t>
+      </w:r>
+      <w:r>
+        <w:t xml:space="preserve"> button after executing a suite,</w:t>
+      </w:r>
+      <w:r>
+        <w:br/>
+      </w:r>
+      <w:r>
+        <w:t>T</w:t>
+      </w:r>
+      <w:r>
+        <w:t>he system opens a file chooser window allowing the user to select where the result file should be saved.</w:t>
+      </w:r>
+    </w:p>
+    <w:p>
+      <w:pPr>
+        <w:pStyle w:val="ListParagraph"/>
+        <w:numPr>
+          <w:ilvl w:val="0"/>
+          <w:numId w:val="13"/>
+        </w:numPr>
+      </w:pPr>
+      <w:r>
+        <w:lastRenderedPageBreak/>
+        <w:t>After the user selects a location and confirms, the system saves the complete test suite result (including each student’s compile status, test outcomes, and success rate) into the chosen file.</w:t>
+      </w:r>
+    </w:p>
+    <w:p>
+      <w:pPr>
+        <w:pStyle w:val="ListParagraph"/>
+        <w:numPr>
+          <w:ilvl w:val="0"/>
+          <w:numId w:val="13"/>
+        </w:numPr>
+      </w:pPr>
+      <w:r>
+        <w:t>The system then displays a message indicating whether the save was successful.</w:t>
+      </w:r>
+    </w:p>
+    <w:p>
+      <w:pPr>
+        <w:pStyle w:val="ListParagraph"/>
+        <w:numPr>
+          <w:ilvl w:val="0"/>
+          <w:numId w:val="13"/>
+        </w:numPr>
+      </w:pPr>
+      <w:r>
+        <w:t>The saved file can later be reloaded or used for comparing success rates between submissions.</w:t>
+      </w:r>
+    </w:p>
+    <w:p>
+      <w:r>
+        <w:rPr>
+          <w:noProof/>
+        </w:rPr>
+        <w:drawing>
+          <wp:inline distT="0" distB="0" distL="0" distR="0" wp14:anchorId="76A6C695" wp14:editId="166D7DC0">
+            <wp:extent cx="5250134" cy="1048905"/>
+            <wp:effectExtent l="0" t="0" r="0" b="0"/>
+            <wp:docPr id="1434796311" name="Picture 1" descr="A close-up of a computer screen&#10;&#10;AI-generated content may be incorrect."/>
+            <wp:cNvGraphicFramePr>
+              <a:graphicFrameLocks xmlns:a="http://schemas.openxmlformats.org/drawingml/2006/main" noChangeAspect="1"/>
+            </wp:cNvGraphicFramePr>
+            <a:graphic xmlns:a="http://schemas.openxmlformats.org/drawingml/2006/main">
+              <a:graphicData uri="http://schemas.openxmlformats.org/drawingml/2006/picture">
+                <pic:pic xmlns:pic="http://schemas.openxmlformats.org/drawingml/2006/picture">
+                  <pic:nvPicPr>
+                    <pic:cNvPr id="1434796311" name="Picture 1" descr="A close-up of a computer screen&#10;&#10;AI-generated content may be incorrect."/>
+                    <pic:cNvPicPr/>
+                  </pic:nvPicPr>
+                  <pic:blipFill>
+                    <a:blip r:embed="rId44"/>
+                    <a:stretch>
+                      <a:fillRect/>
+                    </a:stretch>
+                  </pic:blipFill>
+                  <pic:spPr>
+                    <a:xfrm>
+                      <a:off x="0" y="0"/>
+                      <a:ext cx="5304349" cy="1059736"/>
+                    </a:xfrm>
+                    <a:prstGeom prst="rect">
+                      <a:avLst/>
+                    </a:prstGeom>
+                  </pic:spPr>
+                </pic:pic>
+              </a:graphicData>
+            </a:graphic>
+          </wp:inline>
+        </w:drawing>
+      </w:r>
+    </w:p>
+    <w:p/>
+    <w:p>
+      <w:r>
+        <w:rPr>
+          <w:noProof/>
+        </w:rPr>
+        <w:drawing>
+          <wp:inline distT="0" distB="0" distL="0" distR="0" wp14:anchorId="2AC2D8C1" wp14:editId="3CFC1A42">
+            <wp:extent cx="4296375" cy="2067213"/>
+            <wp:effectExtent l="0" t="0" r="9525" b="0"/>
+            <wp:docPr id="2059708451" name="Picture 1" descr="A screenshot of a computer&#10;&#10;AI-generated content may be incorrect."/>
+            <wp:cNvGraphicFramePr>
+              <a:graphicFrameLocks xmlns:a="http://schemas.openxmlformats.org/drawingml/2006/main" noChangeAspect="1"/>
+            </wp:cNvGraphicFramePr>
+            <a:graphic xmlns:a="http://schemas.openxmlformats.org/drawingml/2006/main">
+              <a:graphicData uri="http://schemas.openxmlformats.org/drawingml/2006/picture">
+                <pic:pic xmlns:pic="http://schemas.openxmlformats.org/drawingml/2006/picture">
+                  <pic:nvPicPr>
+                    <pic:cNvPr id="2059708451" name="Picture 1" descr="A screenshot of a computer&#10;&#10;AI-generated content may be incorrect."/>
+                    <pic:cNvPicPr/>
+                  </pic:nvPicPr>
+                  <pic:blipFill>
+                    <a:blip r:embed="rId45"/>
+                    <a:stretch>
+                      <a:fillRect/>
+                    </a:stretch>
+                  </pic:blipFill>
+                  <pic:spPr>
+                    <a:xfrm>
+                      <a:off x="0" y="0"/>
+                      <a:ext cx="4296375" cy="2067213"/>
+                    </a:xfrm>
+                    <a:prstGeom prst="rect">
+                      <a:avLst/>
+                    </a:prstGeom>
+                  </pic:spPr>
+                </pic:pic>
+              </a:graphicData>
+            </a:graphic>
+          </wp:inline>
+        </w:drawing>
+      </w:r>
+    </w:p>
     <w:p/>
     <w:p/>
     <w:p/>
+    <w:p/>
+    <w:p/>
+    <w:p/>
+    <w:p/>
+    <w:p>
+      <w:pPr>
+        <w:pStyle w:val="Heading3"/>
+      </w:pPr>
+      <w:r>
+        <w:lastRenderedPageBreak/>
+        <w:t xml:space="preserve">Load Test Suite Result </w:t>
+      </w:r>
+    </w:p>
+    <w:p>
+      <w:pPr>
+        <w:numPr>
+          <w:ilvl w:val="0"/>
+          <w:numId w:val="14"/>
+        </w:numPr>
+      </w:pPr>
+      <w:r>
+        <w:t xml:space="preserve">When the user clicks the </w:t>
+      </w:r>
+      <w:r>
+        <w:rPr>
+          <w:b/>
+          <w:bCs/>
+        </w:rPr>
+        <w:t>“Load Test Suite Result”</w:t>
+      </w:r>
+      <w:r>
+        <w:t xml:space="preserve"> button,</w:t>
+      </w:r>
+      <w:r>
+        <w:br/>
+        <w:t>the system displays a file chooser window so the user can select a previously saved result file.</w:t>
+      </w:r>
+    </w:p>
+    <w:p>
+      <w:pPr>
+        <w:numPr>
+          <w:ilvl w:val="0"/>
+          <w:numId w:val="14"/>
+        </w:numPr>
+      </w:pPr>
+      <w:r>
+        <w:t>After choosing the file, the system loads (deserializes) the stored results and displays them in a simple, non-editable text area.</w:t>
+      </w:r>
+    </w:p>
+    <w:p>
+      <w:pPr>
+        <w:numPr>
+          <w:ilvl w:val="0"/>
+          <w:numId w:val="14"/>
+        </w:numPr>
+      </w:pPr>
+      <w:r>
+        <w:t>The user can scroll through the displayed summary to view each student’s outcomes and success rate.</w:t>
+      </w:r>
+    </w:p>
+    <w:p>
+      <w:pPr>
+        <w:ind w:left="360"/>
+      </w:pPr>
+      <w:r>
+        <w:rPr>
+          <w:noProof/>
+        </w:rPr>
+        <w:drawing>
+          <wp:inline distT="0" distB="0" distL="0" distR="0" wp14:anchorId="735ECF6F" wp14:editId="62B80151">
+            <wp:extent cx="5943600" cy="571500"/>
+            <wp:effectExtent l="0" t="0" r="0" b="0"/>
+            <wp:docPr id="432799487" name="Picture 1"/>
+            <wp:cNvGraphicFramePr>
+              <a:graphicFrameLocks xmlns:a="http://schemas.openxmlformats.org/drawingml/2006/main" noChangeAspect="1"/>
+            </wp:cNvGraphicFramePr>
+            <a:graphic xmlns:a="http://schemas.openxmlformats.org/drawingml/2006/main">
+              <a:graphicData uri="http://schemas.openxmlformats.org/drawingml/2006/picture">
+                <pic:pic xmlns:pic="http://schemas.openxmlformats.org/drawingml/2006/picture">
+                  <pic:nvPicPr>
+                    <pic:cNvPr id="432799487" name=""/>
+                    <pic:cNvPicPr/>
+                  </pic:nvPicPr>
+                  <pic:blipFill>
+                    <a:blip r:embed="rId46"/>
+                    <a:stretch>
+                      <a:fillRect/>
+                    </a:stretch>
+                  </pic:blipFill>
+                  <pic:spPr>
+                    <a:xfrm>
+                      <a:off x="0" y="0"/>
+                      <a:ext cx="5943600" cy="571500"/>
+                    </a:xfrm>
+                    <a:prstGeom prst="rect">
+                      <a:avLst/>
+                    </a:prstGeom>
+                  </pic:spPr>
+                </pic:pic>
+              </a:graphicData>
+            </a:graphic>
+          </wp:inline>
+        </w:drawing>
+      </w:r>
+    </w:p>
+    <w:p>
+      <w:r>
+        <w:rPr>
+          <w:noProof/>
+        </w:rPr>
+        <w:drawing>
+          <wp:inline distT="0" distB="0" distL="0" distR="0" wp14:anchorId="30F8D6BA" wp14:editId="6D850B8A">
+            <wp:extent cx="5943600" cy="3266440"/>
+            <wp:effectExtent l="0" t="0" r="0" b="0"/>
+            <wp:docPr id="1806378987" name="Picture 1" descr="A screenshot of a computer&#10;&#10;AI-generated content may be incorrect."/>
+            <wp:cNvGraphicFramePr>
+              <a:graphicFrameLocks xmlns:a="http://schemas.openxmlformats.org/drawingml/2006/main" noChangeAspect="1"/>
+            </wp:cNvGraphicFramePr>
+            <a:graphic xmlns:a="http://schemas.openxmlformats.org/drawingml/2006/main">
+              <a:graphicData uri="http://schemas.openxmlformats.org/drawingml/2006/picture">
+                <pic:pic xmlns:pic="http://schemas.openxmlformats.org/drawingml/2006/picture">
+                  <pic:nvPicPr>
+                    <pic:cNvPr id="1806378987" name="Picture 1" descr="A screenshot of a computer&#10;&#10;AI-generated content may be incorrect."/>
+                    <pic:cNvPicPr/>
+                  </pic:nvPicPr>
+                  <pic:blipFill>
+                    <a:blip r:embed="rId47"/>
+                    <a:stretch>
+                      <a:fillRect/>
+                    </a:stretch>
+                  </pic:blipFill>
+                  <pic:spPr>
+                    <a:xfrm>
+                      <a:off x="0" y="0"/>
+                      <a:ext cx="5943600" cy="3266440"/>
+                    </a:xfrm>
+                    <a:prstGeom prst="rect">
+                      <a:avLst/>
+                    </a:prstGeom>
+                  </pic:spPr>
+                </pic:pic>
+              </a:graphicData>
+            </a:graphic>
+          </wp:inline>
+        </w:drawing>
+      </w:r>
+    </w:p>
+    <w:p/>
+    <w:p>
+      <w:pPr>
+        <w:rPr>
+          <w:b/>
+          <w:bCs/>
+        </w:rPr>
+      </w:pPr>
+    </w:p>
+    <w:p>
+      <w:pPr>
+        <w:rPr>
+          <w:b/>
+          <w:bCs/>
+        </w:rPr>
+      </w:pPr>
+    </w:p>
+    <w:p>
+      <w:pPr>
+        <w:rPr>
+          <w:b/>
+          <w:bCs/>
+        </w:rPr>
+      </w:pPr>
+    </w:p>
+    <w:p>
+      <w:pPr>
+        <w:rPr>
+          <w:b/>
+          <w:bCs/>
+        </w:rPr>
+      </w:pPr>
+    </w:p>
+    <w:p>
+      <w:pPr>
+        <w:rPr>
+          <w:b/>
+          <w:bCs/>
+        </w:rPr>
+      </w:pPr>
+    </w:p>
+    <w:p>
+      <w:pPr>
+        <w:pStyle w:val="Heading3"/>
+      </w:pPr>
+      <w:r>
+        <w:lastRenderedPageBreak/>
+        <w:t xml:space="preserve">Compare Results </w:t>
+      </w:r>
+    </w:p>
+    <w:p>
+      <w:pPr>
+        <w:numPr>
+          <w:ilvl w:val="0"/>
+          <w:numId w:val="15"/>
+        </w:numPr>
+      </w:pPr>
+      <w:r>
+        <w:t xml:space="preserve">When the user clicks the </w:t>
+      </w:r>
+      <w:r>
+        <w:rPr>
+          <w:b/>
+          <w:bCs/>
+        </w:rPr>
+        <w:t>“Compare Results”</w:t>
+      </w:r>
+      <w:r>
+        <w:t xml:space="preserve"> button,</w:t>
+      </w:r>
+      <w:r>
+        <w:br/>
+        <w:t>the system opens a window with two file-selection fields.</w:t>
+      </w:r>
+      <w:r>
+        <w:br/>
+        <w:t>The user picks two previously saved test suite result files (e.g., Submission 1 vs Submission 2).</w:t>
+      </w:r>
+    </w:p>
+    <w:p>
+      <w:pPr>
+        <w:numPr>
+          <w:ilvl w:val="0"/>
+          <w:numId w:val="15"/>
+        </w:numPr>
+      </w:pPr>
+      <w:r>
+        <w:t>After both files are selected, the system loads them and computes each student’s success rate for each submission.</w:t>
+      </w:r>
+    </w:p>
+    <w:p>
+      <w:pPr>
+        <w:numPr>
+          <w:ilvl w:val="0"/>
+          <w:numId w:val="15"/>
+        </w:numPr>
+      </w:pPr>
+      <w:r>
+        <w:t>The system displays a side-by-side comparison table showing:</w:t>
+      </w:r>
+    </w:p>
+    <w:p>
+      <w:pPr>
+        <w:numPr>
+          <w:ilvl w:val="1"/>
+          <w:numId w:val="15"/>
+        </w:numPr>
+      </w:pPr>
+      <w:r>
+        <w:t>the student’s name,</w:t>
+      </w:r>
+    </w:p>
+    <w:p>
+      <w:pPr>
+        <w:numPr>
+          <w:ilvl w:val="1"/>
+          <w:numId w:val="15"/>
+        </w:numPr>
+      </w:pPr>
+      <w:r>
+        <w:t>their success rate in submission 1,</w:t>
+      </w:r>
+    </w:p>
+    <w:p>
+      <w:pPr>
+        <w:numPr>
+          <w:ilvl w:val="1"/>
+          <w:numId w:val="15"/>
+        </w:numPr>
+      </w:pPr>
+      <w:r>
+        <w:t>and their success rate in submission 2</w:t>
+      </w:r>
+      <w:r>
+        <w:br/>
+        <w:t xml:space="preserve">(or meaningful messages such as </w:t>
+      </w:r>
+      <w:r>
+        <w:rPr>
+          <w:i/>
+          <w:iCs/>
+        </w:rPr>
+        <w:t>NO_COMPILE</w:t>
+      </w:r>
+      <w:r>
+        <w:t xml:space="preserve">, </w:t>
+      </w:r>
+      <w:r>
+        <w:rPr>
+          <w:i/>
+          <w:iCs/>
+        </w:rPr>
+        <w:t>NO_RESUB</w:t>
+      </w:r>
+      <w:r>
+        <w:t xml:space="preserve">, </w:t>
+      </w:r>
+      <w:r>
+        <w:rPr>
+          <w:i/>
+          <w:iCs/>
+        </w:rPr>
+        <w:t>NO_INITIAL</w:t>
+      </w:r>
+      <w:r>
+        <w:t>).</w:t>
+      </w:r>
+    </w:p>
+    <w:p>
+      <w:pPr>
+        <w:numPr>
+          <w:ilvl w:val="0"/>
+          <w:numId w:val="15"/>
+        </w:numPr>
+      </w:pPr>
+      <w:r>
+        <w:t>The results are shown in a simple text-based view, as requested.</w:t>
+      </w:r>
+    </w:p>
+    <w:p>
+      <w:r>
+        <w:rPr>
+          <w:noProof/>
+        </w:rPr>
+        <w:drawing>
+          <wp:inline distT="0" distB="0" distL="0" distR="0" wp14:anchorId="2E93A3D3" wp14:editId="710097F6">
+            <wp:extent cx="3447288" cy="1948675"/>
+            <wp:effectExtent l="0" t="0" r="1270" b="0"/>
+            <wp:docPr id="2036847339" name="Picture 1" descr="A screenshot of a computer&#10;&#10;AI-generated content may be incorrect."/>
+            <wp:cNvGraphicFramePr>
+              <a:graphicFrameLocks xmlns:a="http://schemas.openxmlformats.org/drawingml/2006/main" noChangeAspect="1"/>
+            </wp:cNvGraphicFramePr>
+            <a:graphic xmlns:a="http://schemas.openxmlformats.org/drawingml/2006/main">
+              <a:graphicData uri="http://schemas.openxmlformats.org/drawingml/2006/picture">
+                <pic:pic xmlns:pic="http://schemas.openxmlformats.org/drawingml/2006/picture">
+                  <pic:nvPicPr>
+                    <pic:cNvPr id="2036847339" name="Picture 1" descr="A screenshot of a computer&#10;&#10;AI-generated content may be incorrect."/>
+                    <pic:cNvPicPr/>
+                  </pic:nvPicPr>
+                  <pic:blipFill>
+                    <a:blip r:embed="rId48"/>
+                    <a:stretch>
+                      <a:fillRect/>
+                    </a:stretch>
+                  </pic:blipFill>
+                  <pic:spPr>
+                    <a:xfrm>
+                      <a:off x="0" y="0"/>
+                      <a:ext cx="3457011" cy="1954171"/>
+                    </a:xfrm>
+                    <a:prstGeom prst="rect">
+                      <a:avLst/>
+                    </a:prstGeom>
+                  </pic:spPr>
+                </pic:pic>
+              </a:graphicData>
+            </a:graphic>
+          </wp:inline>
+        </w:drawing>
+      </w:r>
+      <w:r>
+        <w:rPr>
+          <w:noProof/>
+        </w:rPr>
+        <w:drawing>
+          <wp:inline distT="0" distB="0" distL="0" distR="0" wp14:anchorId="6169A25A" wp14:editId="732C94E4">
+            <wp:extent cx="3484035" cy="1600200"/>
+            <wp:effectExtent l="0" t="0" r="2540" b="0"/>
+            <wp:docPr id="1305122301" name="Picture 1" descr="A screenshot of a computer&#10;&#10;AI-generated content may be incorrect."/>
+            <wp:cNvGraphicFramePr>
+              <a:graphicFrameLocks xmlns:a="http://schemas.openxmlformats.org/drawingml/2006/main" noChangeAspect="1"/>
+            </wp:cNvGraphicFramePr>
+            <a:graphic xmlns:a="http://schemas.openxmlformats.org/drawingml/2006/main">
+              <a:graphicData uri="http://schemas.openxmlformats.org/drawingml/2006/picture">
+                <pic:pic xmlns:pic="http://schemas.openxmlformats.org/drawingml/2006/picture">
+                  <pic:nvPicPr>
+                    <pic:cNvPr id="1305122301" name="Picture 1" descr="A screenshot of a computer&#10;&#10;AI-generated content may be incorrect."/>
+                    <pic:cNvPicPr/>
+                  </pic:nvPicPr>
+                  <pic:blipFill>
+                    <a:blip r:embed="rId49"/>
+                    <a:stretch>
+                      <a:fillRect/>
+                    </a:stretch>
+                  </pic:blipFill>
+                  <pic:spPr>
+                    <a:xfrm>
+                      <a:off x="0" y="0"/>
+                      <a:ext cx="3495460" cy="1605448"/>
+                    </a:xfrm>
+                    <a:prstGeom prst="rect">
+                      <a:avLst/>
+                    </a:prstGeom>
+                  </pic:spPr>
+                </pic:pic>
+              </a:graphicData>
+            </a:graphic>
+          </wp:inline>
+        </w:drawing>
+      </w:r>
+    </w:p>
     <w:sectPr>
       <w:pgSz w:w="12240" w:h="15840"/>
       <w:pgMar w:top="1440" w:right="1440" w:bottom="1440" w:left="1440" w:header="708" w:footer="708" w:gutter="0"/>
@@ -3859,6 +4614,119 @@
     </w:lvl>
   </w:abstractNum>
   <w:abstractNum w:abstractNumId="2" w15:restartNumberingAfterBreak="0">
+    <w:nsid w:val="090941D8"/>
+    <w:multiLevelType w:val="hybridMultilevel"/>
+    <w:tmpl w:val="85860EE4"/>
+    <w:lvl w:ilvl="0" w:tplc="10090001">
+      <w:start w:val="1"/>
+      <w:numFmt w:val="bullet"/>
+      <w:lvlText w:val=""/>
+      <w:lvlJc w:val="left"/>
+      <w:pPr>
+        <w:ind w:left="720" w:hanging="360"/>
+      </w:pPr>
+      <w:rPr>
+        <w:rFonts w:ascii="Symbol" w:hAnsi="Symbol" w:hint="default"/>
+      </w:rPr>
+    </w:lvl>
+    <w:lvl w:ilvl="1" w:tplc="10090003" w:tentative="1">
+      <w:start w:val="1"/>
+      <w:numFmt w:val="bullet"/>
+      <w:lvlText w:val="o"/>
+      <w:lvlJc w:val="left"/>
+      <w:pPr>
+        <w:ind w:left="1440" w:hanging="360"/>
+      </w:pPr>
+      <w:rPr>
+        <w:rFonts w:ascii="Courier New" w:hAnsi="Courier New" w:cs="Courier New" w:hint="default"/>
+      </w:rPr>
+    </w:lvl>
+    <w:lvl w:ilvl="2" w:tplc="10090005" w:tentative="1">
+      <w:start w:val="1"/>
+      <w:numFmt w:val="bullet"/>
+      <w:lvlText w:val=""/>
+      <w:lvlJc w:val="left"/>
+      <w:pPr>
+        <w:ind w:left="2160" w:hanging="360"/>
+      </w:pPr>
+      <w:rPr>
+        <w:rFonts w:ascii="Wingdings" w:hAnsi="Wingdings" w:hint="default"/>
+      </w:rPr>
+    </w:lvl>
+    <w:lvl w:ilvl="3" w:tplc="10090001" w:tentative="1">
+      <w:start w:val="1"/>
+      <w:numFmt w:val="bullet"/>
+      <w:lvlText w:val=""/>
+      <w:lvlJc w:val="left"/>
+      <w:pPr>
+        <w:ind w:left="2880" w:hanging="360"/>
+      </w:pPr>
+      <w:rPr>
+        <w:rFonts w:ascii="Symbol" w:hAnsi="Symbol" w:hint="default"/>
+      </w:rPr>
+    </w:lvl>
+    <w:lvl w:ilvl="4" w:tplc="10090003" w:tentative="1">
+      <w:start w:val="1"/>
+      <w:numFmt w:val="bullet"/>
+      <w:lvlText w:val="o"/>
+      <w:lvlJc w:val="left"/>
+      <w:pPr>
+        <w:ind w:left="3600" w:hanging="360"/>
+      </w:pPr>
+      <w:rPr>
+        <w:rFonts w:ascii="Courier New" w:hAnsi="Courier New" w:cs="Courier New" w:hint="default"/>
+      </w:rPr>
+    </w:lvl>
+    <w:lvl w:ilvl="5" w:tplc="10090005" w:tentative="1">
+      <w:start w:val="1"/>
+      <w:numFmt w:val="bullet"/>
+      <w:lvlText w:val=""/>
+      <w:lvlJc w:val="left"/>
+      <w:pPr>
+        <w:ind w:left="4320" w:hanging="360"/>
+      </w:pPr>
+      <w:rPr>
+        <w:rFonts w:ascii="Wingdings" w:hAnsi="Wingdings" w:hint="default"/>
+      </w:rPr>
+    </w:lvl>
+    <w:lvl w:ilvl="6" w:tplc="10090001" w:tentative="1">
+      <w:start w:val="1"/>
+      <w:numFmt w:val="bullet"/>
+      <w:lvlText w:val=""/>
+      <w:lvlJc w:val="left"/>
+      <w:pPr>
+        <w:ind w:left="5040" w:hanging="360"/>
+      </w:pPr>
+      <w:rPr>
+        <w:rFonts w:ascii="Symbol" w:hAnsi="Symbol" w:hint="default"/>
+      </w:rPr>
+    </w:lvl>
+    <w:lvl w:ilvl="7" w:tplc="10090003" w:tentative="1">
+      <w:start w:val="1"/>
+      <w:numFmt w:val="bullet"/>
+      <w:lvlText w:val="o"/>
+      <w:lvlJc w:val="left"/>
+      <w:pPr>
+        <w:ind w:left="5760" w:hanging="360"/>
+      </w:pPr>
+      <w:rPr>
+        <w:rFonts w:ascii="Courier New" w:hAnsi="Courier New" w:cs="Courier New" w:hint="default"/>
+      </w:rPr>
+    </w:lvl>
+    <w:lvl w:ilvl="8" w:tplc="10090005" w:tentative="1">
+      <w:start w:val="1"/>
+      <w:numFmt w:val="bullet"/>
+      <w:lvlText w:val=""/>
+      <w:lvlJc w:val="left"/>
+      <w:pPr>
+        <w:ind w:left="6480" w:hanging="360"/>
+      </w:pPr>
+      <w:rPr>
+        <w:rFonts w:ascii="Wingdings" w:hAnsi="Wingdings" w:hint="default"/>
+      </w:rPr>
+    </w:lvl>
+  </w:abstractNum>
+  <w:abstractNum w:abstractNumId="3" w15:restartNumberingAfterBreak="0">
     <w:nsid w:val="097F01AC"/>
     <w:multiLevelType w:val="hybridMultilevel"/>
     <w:tmpl w:val="9B5C8162"/>
@@ -3971,7 +4839,7 @@
       </w:rPr>
     </w:lvl>
   </w:abstractNum>
-  <w:abstractNum w:abstractNumId="3" w15:restartNumberingAfterBreak="0">
+  <w:abstractNum w:abstractNumId="4" w15:restartNumberingAfterBreak="0">
     <w:nsid w:val="09FA7DCB"/>
     <w:multiLevelType w:val="multilevel"/>
     <w:tmpl w:val="A596E5CC"/>
@@ -4084,7 +4952,7 @@
       </w:pPr>
     </w:lvl>
   </w:abstractNum>
-  <w:abstractNum w:abstractNumId="4" w15:restartNumberingAfterBreak="0">
+  <w:abstractNum w:abstractNumId="5" w15:restartNumberingAfterBreak="0">
     <w:nsid w:val="0CC74F92"/>
     <w:multiLevelType w:val="hybridMultilevel"/>
     <w:tmpl w:val="B60445CE"/>
@@ -4197,7 +5065,7 @@
       </w:rPr>
     </w:lvl>
   </w:abstractNum>
-  <w:abstractNum w:abstractNumId="5" w15:restartNumberingAfterBreak="0">
+  <w:abstractNum w:abstractNumId="6" w15:restartNumberingAfterBreak="0">
     <w:nsid w:val="0F293FFE"/>
     <w:multiLevelType w:val="multilevel"/>
     <w:tmpl w:val="73DAFAE6"/>
@@ -4310,7 +5178,156 @@
       </w:pPr>
     </w:lvl>
   </w:abstractNum>
-  <w:abstractNum w:abstractNumId="6" w15:restartNumberingAfterBreak="0">
+  <w:abstractNum w:abstractNumId="7" w15:restartNumberingAfterBreak="0">
+    <w:nsid w:val="11F80FA2"/>
+    <w:multiLevelType w:val="multilevel"/>
+    <w:tmpl w:val="C4325040"/>
+    <w:lvl w:ilvl="0">
+      <w:start w:val="1"/>
+      <w:numFmt w:val="bullet"/>
+      <w:lvlText w:val=""/>
+      <w:lvlJc w:val="left"/>
+      <w:pPr>
+        <w:tabs>
+          <w:tab w:val="num" w:pos="720"/>
+        </w:tabs>
+        <w:ind w:left="720" w:hanging="360"/>
+      </w:pPr>
+      <w:rPr>
+        <w:rFonts w:ascii="Symbol" w:hAnsi="Symbol" w:hint="default"/>
+        <w:sz w:val="20"/>
+      </w:rPr>
+    </w:lvl>
+    <w:lvl w:ilvl="1" w:tentative="1">
+      <w:start w:val="1"/>
+      <w:numFmt w:val="bullet"/>
+      <w:lvlText w:val="o"/>
+      <w:lvlJc w:val="left"/>
+      <w:pPr>
+        <w:tabs>
+          <w:tab w:val="num" w:pos="1440"/>
+        </w:tabs>
+        <w:ind w:left="1440" w:hanging="360"/>
+      </w:pPr>
+      <w:rPr>
+        <w:rFonts w:ascii="Courier New" w:hAnsi="Courier New" w:hint="default"/>
+        <w:sz w:val="20"/>
+      </w:rPr>
+    </w:lvl>
+    <w:lvl w:ilvl="2" w:tentative="1">
+      <w:start w:val="1"/>
+      <w:numFmt w:val="bullet"/>
+      <w:lvlText w:val=""/>
+      <w:lvlJc w:val="left"/>
+      <w:pPr>
+        <w:tabs>
+          <w:tab w:val="num" w:pos="2160"/>
+        </w:tabs>
+        <w:ind w:left="2160" w:hanging="360"/>
+      </w:pPr>
+      <w:rPr>
+        <w:rFonts w:ascii="Wingdings" w:hAnsi="Wingdings" w:hint="default"/>
+        <w:sz w:val="20"/>
+      </w:rPr>
+    </w:lvl>
+    <w:lvl w:ilvl="3" w:tentative="1">
+      <w:start w:val="1"/>
+      <w:numFmt w:val="bullet"/>
+      <w:lvlText w:val=""/>
+      <w:lvlJc w:val="left"/>
+      <w:pPr>
+        <w:tabs>
+          <w:tab w:val="num" w:pos="2880"/>
+        </w:tabs>
+        <w:ind w:left="2880" w:hanging="360"/>
+      </w:pPr>
+      <w:rPr>
+        <w:rFonts w:ascii="Wingdings" w:hAnsi="Wingdings" w:hint="default"/>
+        <w:sz w:val="20"/>
+      </w:rPr>
+    </w:lvl>
+    <w:lvl w:ilvl="4" w:tentative="1">
+      <w:start w:val="1"/>
+      <w:numFmt w:val="bullet"/>
+      <w:lvlText w:val=""/>
+      <w:lvlJc w:val="left"/>
+      <w:pPr>
+        <w:tabs>
+          <w:tab w:val="num" w:pos="3600"/>
+        </w:tabs>
+        <w:ind w:left="3600" w:hanging="360"/>
+      </w:pPr>
+      <w:rPr>
+        <w:rFonts w:ascii="Wingdings" w:hAnsi="Wingdings" w:hint="default"/>
+        <w:sz w:val="20"/>
+      </w:rPr>
+    </w:lvl>
+    <w:lvl w:ilvl="5" w:tentative="1">
+      <w:start w:val="1"/>
+      <w:numFmt w:val="bullet"/>
+      <w:lvlText w:val=""/>
+      <w:lvlJc w:val="left"/>
+      <w:pPr>
+        <w:tabs>
+          <w:tab w:val="num" w:pos="4320"/>
+        </w:tabs>
+        <w:ind w:left="4320" w:hanging="360"/>
+      </w:pPr>
+      <w:rPr>
+        <w:rFonts w:ascii="Wingdings" w:hAnsi="Wingdings" w:hint="default"/>
+        <w:sz w:val="20"/>
+      </w:rPr>
+    </w:lvl>
+    <w:lvl w:ilvl="6" w:tentative="1">
+      <w:start w:val="1"/>
+      <w:numFmt w:val="bullet"/>
+      <w:lvlText w:val=""/>
+      <w:lvlJc w:val="left"/>
+      <w:pPr>
+        <w:tabs>
+          <w:tab w:val="num" w:pos="5040"/>
+        </w:tabs>
+        <w:ind w:left="5040" w:hanging="360"/>
+      </w:pPr>
+      <w:rPr>
+        <w:rFonts w:ascii="Wingdings" w:hAnsi="Wingdings" w:hint="default"/>
+        <w:sz w:val="20"/>
+      </w:rPr>
+    </w:lvl>
+    <w:lvl w:ilvl="7" w:tentative="1">
+      <w:start w:val="1"/>
+      <w:numFmt w:val="bullet"/>
+      <w:lvlText w:val=""/>
+      <w:lvlJc w:val="left"/>
+      <w:pPr>
+        <w:tabs>
+          <w:tab w:val="num" w:pos="5760"/>
+        </w:tabs>
+        <w:ind w:left="5760" w:hanging="360"/>
+      </w:pPr>
+      <w:rPr>
+        <w:rFonts w:ascii="Wingdings" w:hAnsi="Wingdings" w:hint="default"/>
+        <w:sz w:val="20"/>
+      </w:rPr>
+    </w:lvl>
+    <w:lvl w:ilvl="8" w:tentative="1">
+      <w:start w:val="1"/>
+      <w:numFmt w:val="bullet"/>
+      <w:lvlText w:val=""/>
+      <w:lvlJc w:val="left"/>
+      <w:pPr>
+        <w:tabs>
+          <w:tab w:val="num" w:pos="6480"/>
+        </w:tabs>
+        <w:ind w:left="6480" w:hanging="360"/>
+      </w:pPr>
+      <w:rPr>
+        <w:rFonts w:ascii="Wingdings" w:hAnsi="Wingdings" w:hint="default"/>
+        <w:sz w:val="20"/>
+      </w:rPr>
+    </w:lvl>
+  </w:abstractNum>
+  <w:abstractNum w:abstractNumId="8" w15:restartNumberingAfterBreak="0">
     <w:nsid w:val="17137871"/>
     <w:multiLevelType w:val="hybridMultilevel"/>
     <w:tmpl w:val="D7CADCF4"/>
@@ -4423,7 +5440,7 @@
       </w:rPr>
     </w:lvl>
   </w:abstractNum>
-  <w:abstractNum w:abstractNumId="7" w15:restartNumberingAfterBreak="0">
+  <w:abstractNum w:abstractNumId="9" w15:restartNumberingAfterBreak="0">
     <w:nsid w:val="1F3729B4"/>
     <w:multiLevelType w:val="hybridMultilevel"/>
     <w:tmpl w:val="3260E902"/>
@@ -4536,7 +5553,7 @@
       </w:rPr>
     </w:lvl>
   </w:abstractNum>
-  <w:abstractNum w:abstractNumId="8" w15:restartNumberingAfterBreak="0">
+  <w:abstractNum w:abstractNumId="10" w15:restartNumberingAfterBreak="0">
     <w:nsid w:val="32703520"/>
     <w:multiLevelType w:val="multilevel"/>
     <w:tmpl w:val="A596E5CC"/>
@@ -4649,7 +5666,7 @@
       </w:pPr>
     </w:lvl>
   </w:abstractNum>
-  <w:abstractNum w:abstractNumId="9" w15:restartNumberingAfterBreak="0">
+  <w:abstractNum w:abstractNumId="11" w15:restartNumberingAfterBreak="0">
     <w:nsid w:val="430254C3"/>
     <w:multiLevelType w:val="multilevel"/>
     <w:tmpl w:val="F7FE54BE"/>
@@ -4762,7 +5779,156 @@
       </w:pPr>
     </w:lvl>
   </w:abstractNum>
-  <w:abstractNum w:abstractNumId="10" w15:restartNumberingAfterBreak="0">
+  <w:abstractNum w:abstractNumId="12" w15:restartNumberingAfterBreak="0">
+    <w:nsid w:val="584C20C2"/>
+    <w:multiLevelType w:val="multilevel"/>
+    <w:tmpl w:val="DDB63D08"/>
+    <w:lvl w:ilvl="0">
+      <w:start w:val="1"/>
+      <w:numFmt w:val="bullet"/>
+      <w:lvlText w:val=""/>
+      <w:lvlJc w:val="left"/>
+      <w:pPr>
+        <w:tabs>
+          <w:tab w:val="num" w:pos="720"/>
+        </w:tabs>
+        <w:ind w:left="720" w:hanging="360"/>
+      </w:pPr>
+      <w:rPr>
+        <w:rFonts w:ascii="Symbol" w:hAnsi="Symbol" w:hint="default"/>
+        <w:sz w:val="20"/>
+      </w:rPr>
+    </w:lvl>
+    <w:lvl w:ilvl="1">
+      <w:start w:val="1"/>
+      <w:numFmt w:val="bullet"/>
+      <w:lvlText w:val="o"/>
+      <w:lvlJc w:val="left"/>
+      <w:pPr>
+        <w:tabs>
+          <w:tab w:val="num" w:pos="1440"/>
+        </w:tabs>
+        <w:ind w:left="1440" w:hanging="360"/>
+      </w:pPr>
+      <w:rPr>
+        <w:rFonts w:ascii="Courier New" w:hAnsi="Courier New" w:hint="default"/>
+        <w:sz w:val="20"/>
+      </w:rPr>
+    </w:lvl>
+    <w:lvl w:ilvl="2" w:tentative="1">
+      <w:start w:val="1"/>
+      <w:numFmt w:val="bullet"/>
+      <w:lvlText w:val=""/>
+      <w:lvlJc w:val="left"/>
+      <w:pPr>
+        <w:tabs>
+          <w:tab w:val="num" w:pos="2160"/>
+        </w:tabs>
+        <w:ind w:left="2160" w:hanging="360"/>
+      </w:pPr>
+      <w:rPr>
+        <w:rFonts w:ascii="Wingdings" w:hAnsi="Wingdings" w:hint="default"/>
+        <w:sz w:val="20"/>
+      </w:rPr>
+    </w:lvl>
+    <w:lvl w:ilvl="3" w:tentative="1">
+      <w:start w:val="1"/>
+      <w:numFmt w:val="bullet"/>
+      <w:lvlText w:val=""/>
+      <w:lvlJc w:val="left"/>
+      <w:pPr>
+        <w:tabs>
+          <w:tab w:val="num" w:pos="2880"/>
+        </w:tabs>
+        <w:ind w:left="2880" w:hanging="360"/>
+      </w:pPr>
+      <w:rPr>
+        <w:rFonts w:ascii="Wingdings" w:hAnsi="Wingdings" w:hint="default"/>
+        <w:sz w:val="20"/>
+      </w:rPr>
+    </w:lvl>
+    <w:lvl w:ilvl="4" w:tentative="1">
+      <w:start w:val="1"/>
+      <w:numFmt w:val="bullet"/>
+      <w:lvlText w:val=""/>
+      <w:lvlJc w:val="left"/>
+      <w:pPr>
+        <w:tabs>
+          <w:tab w:val="num" w:pos="3600"/>
+        </w:tabs>
+        <w:ind w:left="3600" w:hanging="360"/>
+      </w:pPr>
+      <w:rPr>
+        <w:rFonts w:ascii="Wingdings" w:hAnsi="Wingdings" w:hint="default"/>
+        <w:sz w:val="20"/>
+      </w:rPr>
+    </w:lvl>
+    <w:lvl w:ilvl="5" w:tentative="1">
+      <w:start w:val="1"/>
+      <w:numFmt w:val="bullet"/>
+      <w:lvlText w:val=""/>
+      <w:lvlJc w:val="left"/>
+      <w:pPr>
+        <w:tabs>
+          <w:tab w:val="num" w:pos="4320"/>
+        </w:tabs>
+        <w:ind w:left="4320" w:hanging="360"/>
+      </w:pPr>
+      <w:rPr>
+        <w:rFonts w:ascii="Wingdings" w:hAnsi="Wingdings" w:hint="default"/>
+        <w:sz w:val="20"/>
+      </w:rPr>
+    </w:lvl>
+    <w:lvl w:ilvl="6" w:tentative="1">
+      <w:start w:val="1"/>
+      <w:numFmt w:val="bullet"/>
+      <w:lvlText w:val=""/>
+      <w:lvlJc w:val="left"/>
+      <w:pPr>
+        <w:tabs>
+          <w:tab w:val="num" w:pos="5040"/>
+        </w:tabs>
+        <w:ind w:left="5040" w:hanging="360"/>
+      </w:pPr>
+      <w:rPr>
+        <w:rFonts w:ascii="Wingdings" w:hAnsi="Wingdings" w:hint="default"/>
+        <w:sz w:val="20"/>
+      </w:rPr>
+    </w:lvl>
+    <w:lvl w:ilvl="7" w:tentative="1">
+      <w:start w:val="1"/>
+      <w:numFmt w:val="bullet"/>
+      <w:lvlText w:val=""/>
+      <w:lvlJc w:val="left"/>
+      <w:pPr>
+        <w:tabs>
+          <w:tab w:val="num" w:pos="5760"/>
+        </w:tabs>
+        <w:ind w:left="5760" w:hanging="360"/>
+      </w:pPr>
+      <w:rPr>
+        <w:rFonts w:ascii="Wingdings" w:hAnsi="Wingdings" w:hint="default"/>
+        <w:sz w:val="20"/>
+      </w:rPr>
+    </w:lvl>
+    <w:lvl w:ilvl="8" w:tentative="1">
+      <w:start w:val="1"/>
+      <w:numFmt w:val="bullet"/>
+      <w:lvlText w:val=""/>
+      <w:lvlJc w:val="left"/>
+      <w:pPr>
+        <w:tabs>
+          <w:tab w:val="num" w:pos="6480"/>
+        </w:tabs>
+        <w:ind w:left="6480" w:hanging="360"/>
+      </w:pPr>
+      <w:rPr>
+        <w:rFonts w:ascii="Wingdings" w:hAnsi="Wingdings" w:hint="default"/>
+        <w:sz w:val="20"/>
+      </w:rPr>
+    </w:lvl>
+  </w:abstractNum>
+  <w:abstractNum w:abstractNumId="13" w15:restartNumberingAfterBreak="0">
     <w:nsid w:val="6555368D"/>
     <w:multiLevelType w:val="multilevel"/>
     <w:tmpl w:val="1B280F8C"/>
@@ -4875,7 +6041,120 @@
       </w:pPr>
     </w:lvl>
   </w:abstractNum>
-  <w:abstractNum w:abstractNumId="11" w15:restartNumberingAfterBreak="0">
+  <w:abstractNum w:abstractNumId="14" w15:restartNumberingAfterBreak="0">
+    <w:nsid w:val="715D534A"/>
+    <w:multiLevelType w:val="hybridMultilevel"/>
+    <w:tmpl w:val="07409ECE"/>
+    <w:lvl w:ilvl="0" w:tplc="10090001">
+      <w:start w:val="1"/>
+      <w:numFmt w:val="bullet"/>
+      <w:lvlText w:val=""/>
+      <w:lvlJc w:val="left"/>
+      <w:pPr>
+        <w:ind w:left="720" w:hanging="360"/>
+      </w:pPr>
+      <w:rPr>
+        <w:rFonts w:ascii="Symbol" w:hAnsi="Symbol" w:hint="default"/>
+      </w:rPr>
+    </w:lvl>
+    <w:lvl w:ilvl="1" w:tplc="10090003" w:tentative="1">
+      <w:start w:val="1"/>
+      <w:numFmt w:val="bullet"/>
+      <w:lvlText w:val="o"/>
+      <w:lvlJc w:val="left"/>
+      <w:pPr>
+        <w:ind w:left="1440" w:hanging="360"/>
+      </w:pPr>
+      <w:rPr>
+        <w:rFonts w:ascii="Courier New" w:hAnsi="Courier New" w:cs="Courier New" w:hint="default"/>
+      </w:rPr>
+    </w:lvl>
+    <w:lvl w:ilvl="2" w:tplc="10090005" w:tentative="1">
+      <w:start w:val="1"/>
+      <w:numFmt w:val="bullet"/>
+      <w:lvlText w:val=""/>
+      <w:lvlJc w:val="left"/>
+      <w:pPr>
+        <w:ind w:left="2160" w:hanging="360"/>
+      </w:pPr>
+      <w:rPr>
+        <w:rFonts w:ascii="Wingdings" w:hAnsi="Wingdings" w:hint="default"/>
+      </w:rPr>
+    </w:lvl>
+    <w:lvl w:ilvl="3" w:tplc="10090001" w:tentative="1">
+      <w:start w:val="1"/>
+      <w:numFmt w:val="bullet"/>
+      <w:lvlText w:val=""/>
+      <w:lvlJc w:val="left"/>
+      <w:pPr>
+        <w:ind w:left="2880" w:hanging="360"/>
+      </w:pPr>
+      <w:rPr>
+        <w:rFonts w:ascii="Symbol" w:hAnsi="Symbol" w:hint="default"/>
+      </w:rPr>
+    </w:lvl>
+    <w:lvl w:ilvl="4" w:tplc="10090003" w:tentative="1">
+      <w:start w:val="1"/>
+      <w:numFmt w:val="bullet"/>
+      <w:lvlText w:val="o"/>
+      <w:lvlJc w:val="left"/>
+      <w:pPr>
+        <w:ind w:left="3600" w:hanging="360"/>
+      </w:pPr>
+      <w:rPr>
+        <w:rFonts w:ascii="Courier New" w:hAnsi="Courier New" w:cs="Courier New" w:hint="default"/>
+      </w:rPr>
+    </w:lvl>
+    <w:lvl w:ilvl="5" w:tplc="10090005" w:tentative="1">
+      <w:start w:val="1"/>
+      <w:numFmt w:val="bullet"/>
+      <w:lvlText w:val=""/>
+      <w:lvlJc w:val="left"/>
+      <w:pPr>
+        <w:ind w:left="4320" w:hanging="360"/>
+      </w:pPr>
+      <w:rPr>
+        <w:rFonts w:ascii="Wingdings" w:hAnsi="Wingdings" w:hint="default"/>
+      </w:rPr>
+    </w:lvl>
+    <w:lvl w:ilvl="6" w:tplc="10090001" w:tentative="1">
+      <w:start w:val="1"/>
+      <w:numFmt w:val="bullet"/>
+      <w:lvlText w:val=""/>
+      <w:lvlJc w:val="left"/>
+      <w:pPr>
+        <w:ind w:left="5040" w:hanging="360"/>
+      </w:pPr>
+      <w:rPr>
+        <w:rFonts w:ascii="Symbol" w:hAnsi="Symbol" w:hint="default"/>
+      </w:rPr>
+    </w:lvl>
+    <w:lvl w:ilvl="7" w:tplc="10090003" w:tentative="1">
+      <w:start w:val="1"/>
+      <w:numFmt w:val="bullet"/>
+      <w:lvlText w:val="o"/>
+      <w:lvlJc w:val="left"/>
+      <w:pPr>
+        <w:ind w:left="5760" w:hanging="360"/>
+      </w:pPr>
+      <w:rPr>
+        <w:rFonts w:ascii="Courier New" w:hAnsi="Courier New" w:cs="Courier New" w:hint="default"/>
+      </w:rPr>
+    </w:lvl>
+    <w:lvl w:ilvl="8" w:tplc="10090005" w:tentative="1">
+      <w:start w:val="1"/>
+      <w:numFmt w:val="bullet"/>
+      <w:lvlText w:val=""/>
+      <w:lvlJc w:val="left"/>
+      <w:pPr>
+        <w:ind w:left="6480" w:hanging="360"/>
+      </w:pPr>
+      <w:rPr>
+        <w:rFonts w:ascii="Wingdings" w:hAnsi="Wingdings" w:hint="default"/>
+      </w:rPr>
+    </w:lvl>
+  </w:abstractNum>
+  <w:abstractNum w:abstractNumId="15" w15:restartNumberingAfterBreak="0">
     <w:nsid w:val="7D737107"/>
     <w:multiLevelType w:val="hybridMultilevel"/>
     <w:tmpl w:val="E3D2941E"/>
@@ -4995,34 +6274,46 @@
     <w:abstractNumId w:val="0"/>
   </w:num>
   <w:num w:numId="3" w16cid:durableId="1695420360">
+    <w:abstractNumId w:val="13"/>
+  </w:num>
+  <w:num w:numId="4" w16cid:durableId="630940862">
+    <w:abstractNumId w:val="8"/>
+  </w:num>
+  <w:num w:numId="5" w16cid:durableId="283579556">
+    <w:abstractNumId w:val="5"/>
+  </w:num>
+  <w:num w:numId="6" w16cid:durableId="1759332114">
+    <w:abstractNumId w:val="6"/>
+  </w:num>
+  <w:num w:numId="7" w16cid:durableId="569970174">
+    <w:abstractNumId w:val="3"/>
+  </w:num>
+  <w:num w:numId="8" w16cid:durableId="508954580">
+    <w:abstractNumId w:val="4"/>
+  </w:num>
+  <w:num w:numId="9" w16cid:durableId="1064521575">
+    <w:abstractNumId w:val="11"/>
+  </w:num>
+  <w:num w:numId="10" w16cid:durableId="582877364">
+    <w:abstractNumId w:val="9"/>
+  </w:num>
+  <w:num w:numId="11" w16cid:durableId="175075508">
+    <w:abstractNumId w:val="15"/>
+  </w:num>
+  <w:num w:numId="12" w16cid:durableId="1443526652">
     <w:abstractNumId w:val="10"/>
   </w:num>
-  <w:num w:numId="4" w16cid:durableId="630940862">
-    <w:abstractNumId w:val="6"/>
-  </w:num>
-  <w:num w:numId="5" w16cid:durableId="283579556">
-    <w:abstractNumId w:val="4"/>
-  </w:num>
-  <w:num w:numId="6" w16cid:durableId="1759332114">
-    <w:abstractNumId w:val="5"/>
-  </w:num>
-  <w:num w:numId="7" w16cid:durableId="569970174">
+  <w:num w:numId="13" w16cid:durableId="98992009">
     <w:abstractNumId w:val="2"/>
   </w:num>
-  <w:num w:numId="8" w16cid:durableId="508954580">
-    <w:abstractNumId w:val="3"/>
-  </w:num>
-  <w:num w:numId="9" w16cid:durableId="1064521575">
-    <w:abstractNumId w:val="9"/>
-  </w:num>
-  <w:num w:numId="10" w16cid:durableId="582877364">
+  <w:num w:numId="14" w16cid:durableId="263732684">
     <w:abstractNumId w:val="7"/>
   </w:num>
-  <w:num w:numId="11" w16cid:durableId="175075508">
-    <w:abstractNumId w:val="11"/>
+  <w:num w:numId="15" w16cid:durableId="1772123369">
+    <w:abstractNumId w:val="12"/>
   </w:num>
-  <w:num w:numId="12" w16cid:durableId="1443526652">
-    <w:abstractNumId w:val="8"/>
+  <w:num w:numId="16" w16cid:durableId="979575298">
+    <w:abstractNumId w:val="14"/>
   </w:num>
 </w:numbering>
 </file>
@@ -5477,7 +6768,6 @@
     <w:next w:val="Normal"/>
     <w:link w:val="Heading3Char"/>
     <w:uiPriority w:val="9"/>
-    <w:semiHidden/>
     <w:unhideWhenUsed/>
     <w:qFormat/>
     <w:rsid w:val="008E3EC4"/>
@@ -5629,6 +6919,7 @@
   <w:style w:type="character" w:default="1" w:styleId="DefaultParagraphFont">
     <w:name w:val="Default Paragraph Font"/>
     <w:uiPriority w:val="1"/>
+    <w:semiHidden/>
     <w:unhideWhenUsed/>
   </w:style>
   <w:style w:type="table" w:default="1" w:styleId="TableNormal">
@@ -5683,7 +6974,6 @@
     <w:basedOn w:val="DefaultParagraphFont"/>
     <w:link w:val="Heading3"/>
     <w:uiPriority w:val="9"/>
-    <w:semiHidden/>
     <w:rsid w:val="008E3EC4"/>
     <w:rPr>
       <w:rFonts w:eastAsiaTheme="majorEastAsia" w:cstheme="majorBidi"/>

</xml_diff>

<commit_message>
updated the scenario document
</commit_message>
<xml_diff>
--- a/Scenario.docx
+++ b/Scenario.docx
@@ -82,31 +82,31 @@
           <w:szCs w:val="32"/>
         </w:rPr>
       </w:pPr>
+      <w:proofErr w:type="spellStart"/>
       <w:r>
         <w:rPr>
           <w:sz w:val="32"/>
           <w:szCs w:val="32"/>
         </w:rPr>
-        <w:t>Tammunotonye Jackreece</w:t>
-      </w:r>
-    </w:p>
-    <w:p>
-      <w:pPr>
-        <w:jc w:val="center"/>
+        <w:t>Tammynotonye</w:t>
+      </w:r>
+      <w:proofErr w:type="spellEnd"/>
+      <w:r>
         <w:rPr>
           <w:sz w:val="32"/>
           <w:szCs w:val="32"/>
         </w:rPr>
-      </w:pPr>
-    </w:p>
-    <w:p>
-      <w:pPr>
-        <w:jc w:val="center"/>
+        <w:t xml:space="preserve"> </w:t>
+      </w:r>
+      <w:proofErr w:type="spellStart"/>
+      <w:r>
         <w:rPr>
           <w:sz w:val="32"/>
           <w:szCs w:val="32"/>
         </w:rPr>
-      </w:pPr>
+        <w:t>Jackreece</w:t>
+      </w:r>
+      <w:proofErr w:type="spellEnd"/>
     </w:p>
     <w:p>
       <w:pPr>
@@ -254,6 +254,15 @@
     </w:p>
     <w:p>
       <w:pPr>
+        <w:jc w:val="center"/>
+        <w:rPr>
+          <w:sz w:val="32"/>
+          <w:szCs w:val="32"/>
+        </w:rPr>
+      </w:pPr>
+    </w:p>
+    <w:p>
+      <w:pPr>
         <w:pStyle w:val="Heading2"/>
       </w:pPr>
       <w:r>
@@ -279,7 +288,33 @@
     </w:p>
     <w:p>
       <w:r>
-        <w:t>Open and run the JavaFx Application, Once the JavaFx app opens,The Assignment Compiler home screen appears showing the main menu such as:</w:t>
+        <w:t xml:space="preserve">Open and run the </w:t>
+      </w:r>
+      <w:proofErr w:type="spellStart"/>
+      <w:r>
+        <w:t>JavaFx</w:t>
+      </w:r>
+      <w:proofErr w:type="spellEnd"/>
+      <w:r>
+        <w:t xml:space="preserve"> Application, Once the </w:t>
+      </w:r>
+      <w:proofErr w:type="spellStart"/>
+      <w:r>
+        <w:t>JavaFx</w:t>
+      </w:r>
+      <w:proofErr w:type="spellEnd"/>
+      <w:r>
+        <w:t xml:space="preserve"> app </w:t>
+      </w:r>
+      <w:proofErr w:type="spellStart"/>
+      <w:proofErr w:type="gramStart"/>
+      <w:r>
+        <w:t>opens,The</w:t>
+      </w:r>
+      <w:proofErr w:type="spellEnd"/>
+      <w:proofErr w:type="gramEnd"/>
+      <w:r>
+        <w:t xml:space="preserve"> Assignment Compiler home screen appears showing the main menu such as:</w:t>
       </w:r>
     </w:p>
     <w:p>
@@ -333,18 +368,10 @@
     <w:p>
       <w:r>
         <w:drawing>
-          <wp:anchor distT="0" distB="0" distL="114300" distR="114300" simplePos="0" relativeHeight="251658240" behindDoc="0" locked="0" layoutInCell="1" allowOverlap="1" wp14:anchorId="63DDCFFF" wp14:editId="183D9118">
-            <wp:simplePos x="0" y="0"/>
-            <wp:positionH relativeFrom="column">
-              <wp:posOffset>99060</wp:posOffset>
-            </wp:positionH>
-            <wp:positionV relativeFrom="paragraph">
-              <wp:posOffset>174625</wp:posOffset>
-            </wp:positionV>
-            <wp:extent cx="1833586" cy="2075815"/>
-            <wp:effectExtent l="0" t="0" r="0" b="635"/>
-            <wp:wrapSquare wrapText="bothSides"/>
-            <wp:docPr id="1253233172" name="Picture 1" descr="A screenshot of a test suite&#10;&#10;AI-generated content may be incorrect."/>
+          <wp:inline distT="0" distB="0" distL="0" distR="0" wp14:anchorId="598E410B" wp14:editId="58EC5051">
+            <wp:extent cx="2194536" cy="2642616"/>
+            <wp:effectExtent l="0" t="0" r="0" b="5715"/>
+            <wp:docPr id="605692805" name="Picture 1" descr="A screenshot of a test&#10;&#10;AI-generated content may be incorrect."/>
             <wp:cNvGraphicFramePr>
               <a:graphicFrameLocks xmlns:a="http://schemas.openxmlformats.org/drawingml/2006/main" noChangeAspect="1"/>
             </wp:cNvGraphicFramePr>
@@ -352,17 +379,11 @@
               <a:graphicData uri="http://schemas.openxmlformats.org/drawingml/2006/picture">
                 <pic:pic xmlns:pic="http://schemas.openxmlformats.org/drawingml/2006/picture">
                   <pic:nvPicPr>
-                    <pic:cNvPr id="1253233172" name="Picture 1" descr="A screenshot of a test suite&#10;&#10;AI-generated content may be incorrect."/>
+                    <pic:cNvPr id="605692805" name="Picture 1" descr="A screenshot of a test&#10;&#10;AI-generated content may be incorrect."/>
                     <pic:cNvPicPr/>
                   </pic:nvPicPr>
                   <pic:blipFill>
-                    <a:blip r:embed="rId5" cstate="print">
-                      <a:extLst>
-                        <a:ext uri="{28A0092B-C50C-407E-A947-70E740481C1C}">
-                          <a14:useLocalDpi xmlns:a14="http://schemas.microsoft.com/office/drawing/2010/main" val="0"/>
-                        </a:ext>
-                      </a:extLst>
-                    </a:blip>
+                    <a:blip r:embed="rId5"/>
                     <a:stretch>
                       <a:fillRect/>
                     </a:stretch>
@@ -370,7 +391,7 @@
                   <pic:spPr>
                     <a:xfrm>
                       <a:off x="0" y="0"/>
-                      <a:ext cx="1833586" cy="2075815"/>
+                      <a:ext cx="2200753" cy="2650102"/>
                     </a:xfrm>
                     <a:prstGeom prst="rect">
                       <a:avLst/>
@@ -379,7 +400,7 @@
                 </pic:pic>
               </a:graphicData>
             </a:graphic>
-          </wp:anchor>
+          </wp:inline>
         </w:drawing>
       </w:r>
     </w:p>
@@ -396,12 +417,6 @@
     <w:p/>
     <w:p/>
     <w:p/>
-    <w:p/>
-    <w:p/>
-    <w:p/>
-    <w:p/>
-    <w:p/>
-    <w:p/>
     <w:p>
       <w:pPr>
         <w:pStyle w:val="Heading2"/>
@@ -412,7 +427,15 @@
     </w:p>
     <w:p>
       <w:r>
-        <w:t xml:space="preserve">For user to get the test suite inorder to check its name or the amount of test case present inside the user can do the following </w:t>
+        <w:t xml:space="preserve">For user to get the test suite </w:t>
+      </w:r>
+      <w:proofErr w:type="spellStart"/>
+      <w:r>
+        <w:t>inorder</w:t>
+      </w:r>
+      <w:proofErr w:type="spellEnd"/>
+      <w:r>
+        <w:t xml:space="preserve"> to check its name or the amount of test case present inside the user can do the following </w:t>
       </w:r>
     </w:p>
     <w:p>
@@ -448,7 +471,15 @@
         </w:numPr>
       </w:pPr>
       <w:r>
-        <w:t>Then the system validates the name and if valid returns the testsuite with a list of testcase it contains</w:t>
+        <w:t xml:space="preserve">Then the system validates the name and if valid returns the </w:t>
+      </w:r>
+      <w:proofErr w:type="spellStart"/>
+      <w:r>
+        <w:t>testsuite</w:t>
+      </w:r>
+      <w:proofErr w:type="spellEnd"/>
+      <w:r>
+        <w:t xml:space="preserve"> with a list of testcase it contains</w:t>
       </w:r>
     </w:p>
     <w:p>
@@ -456,6 +487,9 @@
         <w:ind w:left="360"/>
       </w:pPr>
       <w:r>
+        <w:rPr>
+          <w:noProof/>
+        </w:rPr>
         <w:drawing>
           <wp:inline distT="0" distB="0" distL="0" distR="0" wp14:anchorId="0AEE8F8C" wp14:editId="66374792">
             <wp:extent cx="2477386" cy="1724317"/>
@@ -498,6 +532,9 @@
         <w:ind w:left="360"/>
       </w:pPr>
       <w:r>
+        <w:rPr>
+          <w:noProof/>
+        </w:rPr>
         <w:drawing>
           <wp:inline distT="0" distB="0" distL="0" distR="0" wp14:anchorId="060CCE87" wp14:editId="4E400374">
             <wp:extent cx="2286000" cy="2473890"/>
@@ -552,8 +589,15 @@
         <w:pStyle w:val="Heading2"/>
       </w:pPr>
       <w:r>
-        <w:lastRenderedPageBreak/>
-        <w:t>Creating the Test Suite(Required First Step)</w:t>
+        <w:t xml:space="preserve">Creating the Test </w:t>
+      </w:r>
+      <w:proofErr w:type="gramStart"/>
+      <w:r>
+        <w:t>Suite(</w:t>
+      </w:r>
+      <w:proofErr w:type="gramEnd"/>
+      <w:r>
+        <w:t>Required First Step)</w:t>
       </w:r>
     </w:p>
     <w:p>
@@ -611,11 +655,21 @@
         <w:ind w:left="1440"/>
       </w:pPr>
       <w:r>
-        <w:t>For example “</w:t>
-      </w:r>
+        <w:t xml:space="preserve">For </w:t>
+      </w:r>
+      <w:proofErr w:type="gramStart"/>
+      <w:r>
+        <w:t>example</w:t>
+      </w:r>
+      <w:proofErr w:type="gramEnd"/>
+      <w:r>
+        <w:t xml:space="preserve"> “</w:t>
+      </w:r>
+      <w:proofErr w:type="spellStart"/>
       <w:r>
         <w:t>AdditionSuite</w:t>
       </w:r>
+      <w:proofErr w:type="spellEnd"/>
       <w:r>
         <w:t>”</w:t>
       </w:r>
@@ -649,14 +703,30 @@
     </w:p>
     <w:p>
       <w:r>
-        <w:t>The system now creates a new TestSuite object stored in ListOfTestSuit</w:t>
+        <w:t xml:space="preserve">The system now creates a new </w:t>
+      </w:r>
+      <w:proofErr w:type="spellStart"/>
+      <w:r>
+        <w:t>TestSuite</w:t>
+      </w:r>
+      <w:proofErr w:type="spellEnd"/>
+      <w:r>
+        <w:t xml:space="preserve"> object stored in </w:t>
+      </w:r>
+      <w:proofErr w:type="spellStart"/>
+      <w:r>
+        <w:t>ListOfTestSuit</w:t>
       </w:r>
       <w:r>
         <w:t>e</w:t>
       </w:r>
-    </w:p>
-    <w:p>
-      <w:r>
+      <w:proofErr w:type="spellEnd"/>
+    </w:p>
+    <w:p>
+      <w:r>
+        <w:rPr>
+          <w:noProof/>
+        </w:rPr>
         <w:drawing>
           <wp:inline distT="0" distB="0" distL="0" distR="0" wp14:anchorId="0C78C56D" wp14:editId="11D1C04C">
             <wp:extent cx="2095766" cy="1371600"/>
@@ -763,6 +833,9 @@
         <w:jc w:val="center"/>
       </w:pPr>
       <w:r>
+        <w:rPr>
+          <w:noProof/>
+        </w:rPr>
         <w:drawing>
           <wp:inline distT="0" distB="0" distL="0" distR="0" wp14:anchorId="03A6DCF4" wp14:editId="337737E9">
             <wp:extent cx="1546860" cy="1707619"/>
@@ -811,7 +884,6 @@
         <w:pStyle w:val="Heading2"/>
       </w:pPr>
       <w:r>
-        <w:lastRenderedPageBreak/>
         <w:t>Create Multiple Test Cases (Manually)</w:t>
       </w:r>
     </w:p>
@@ -844,24 +916,39 @@
         <w:ind w:left="360"/>
       </w:pPr>
       <w:r>
-        <w:t>For example</w:t>
-      </w:r>
+        <w:t xml:space="preserve">For </w:t>
+      </w:r>
+      <w:proofErr w:type="gramStart"/>
+      <w:r>
+        <w:t>example</w:t>
+      </w:r>
+      <w:proofErr w:type="gramEnd"/>
     </w:p>
     <w:p>
       <w:pPr>
         <w:ind w:left="1440"/>
       </w:pPr>
       <w:r>
-        <w:t>Test Case 1- TC_AddPositive</w:t>
-      </w:r>
+        <w:t xml:space="preserve">Test Case 1- </w:t>
+      </w:r>
+      <w:proofErr w:type="spellStart"/>
+      <w:r>
+        <w:t>TC_AddPositive</w:t>
+      </w:r>
+      <w:proofErr w:type="spellEnd"/>
     </w:p>
     <w:p>
       <w:pPr>
         <w:ind w:left="1440"/>
       </w:pPr>
       <w:r>
-        <w:t>Title: TC_AddPositive</w:t>
-      </w:r>
+        <w:t xml:space="preserve">Title: </w:t>
+      </w:r>
+      <w:proofErr w:type="spellStart"/>
+      <w:r>
+        <w:t>TC_AddPositive</w:t>
+      </w:r>
+      <w:proofErr w:type="spellEnd"/>
     </w:p>
     <w:p>
       <w:pPr>
@@ -943,6 +1030,9 @@
         </w:rPr>
       </w:pPr>
       <w:r>
+        <w:rPr>
+          <w:noProof/>
+        </w:rPr>
         <w:drawing>
           <wp:inline distT="0" distB="0" distL="0" distR="0" wp14:anchorId="168B3DB3" wp14:editId="197B4EB4">
             <wp:extent cx="1874520" cy="2186387"/>
@@ -1064,8 +1154,9 @@
         <w:rPr>
           <w:noProof/>
         </w:rPr>
+        <w:lastRenderedPageBreak/>
         <w:drawing>
-          <wp:inline distT="0" distB="0" distL="0" distR="0" wp14:anchorId="1337AD18" wp14:editId="527072FD">
+          <wp:inline distT="0" distB="0" distL="0" distR="0" wp14:anchorId="1337AD18" wp14:editId="4F51BE3F">
             <wp:extent cx="2048256" cy="2281353"/>
             <wp:effectExtent l="0" t="0" r="0" b="5080"/>
             <wp:docPr id="306065082" name="Picture 3"/>
@@ -1119,13 +1210,20 @@
         <w:pStyle w:val="Subtitle"/>
       </w:pPr>
       <w:r>
-        <w:lastRenderedPageBreak/>
         <w:t>Create Additional Test Cases Using the New ‘Create Test Case’ Button</w:t>
       </w:r>
     </w:p>
     <w:p>
       <w:r>
-        <w:t xml:space="preserve">On the ListOfTestCase screen, click </w:t>
+        <w:t xml:space="preserve">On the </w:t>
+      </w:r>
+      <w:proofErr w:type="spellStart"/>
+      <w:r>
+        <w:t>ListOfTestCase</w:t>
+      </w:r>
+      <w:proofErr w:type="spellEnd"/>
+      <w:r>
+        <w:t xml:space="preserve"> screen, click </w:t>
       </w:r>
       <w:r>
         <w:rPr>
@@ -1149,17 +1247,30 @@
       </w:r>
     </w:p>
     <w:p>
-      <w:r>
-        <w:t>TestCase 2- TC_AddNegative</w:t>
-      </w:r>
+      <w:proofErr w:type="spellStart"/>
+      <w:r>
+        <w:t>TestCase</w:t>
+      </w:r>
+      <w:proofErr w:type="spellEnd"/>
+      <w:r>
+        <w:t xml:space="preserve"> 2- </w:t>
+      </w:r>
+      <w:proofErr w:type="spellStart"/>
+      <w:r>
+        <w:t>TC_AddNegative</w:t>
+      </w:r>
+      <w:proofErr w:type="spellEnd"/>
     </w:p>
     <w:p>
       <w:r>
         <w:tab/>
-      </w:r>
-      <w:r>
-        <w:t>Title: TC_AddNegative</w:t>
-      </w:r>
+        <w:t xml:space="preserve">Title: </w:t>
+      </w:r>
+      <w:proofErr w:type="spellStart"/>
+      <w:r>
+        <w:t>TC_AddNegative</w:t>
+      </w:r>
+      <w:proofErr w:type="spellEnd"/>
     </w:p>
     <w:p>
       <w:pPr>
@@ -1195,7 +1306,7 @@
           <w:noProof/>
         </w:rPr>
         <w:drawing>
-          <wp:inline distT="0" distB="0" distL="0" distR="0" wp14:anchorId="606E8467" wp14:editId="5EA73BC4">
+          <wp:inline distT="0" distB="0" distL="0" distR="0" wp14:anchorId="606E8467" wp14:editId="1C7BAABC">
             <wp:extent cx="1877369" cy="2057400"/>
             <wp:effectExtent l="0" t="0" r="8890" b="0"/>
             <wp:docPr id="2104819053" name="Picture 8" descr="A screenshot of a test case&#10;&#10;AI-generated content may be incorrect."/>
@@ -1323,6 +1434,7 @@
         <w:rPr>
           <w:noProof/>
         </w:rPr>
+        <w:lastRenderedPageBreak/>
         <w:drawing>
           <wp:inline distT="0" distB="0" distL="0" distR="0" wp14:anchorId="0F700919" wp14:editId="2F89FCA2">
             <wp:extent cx="2656114" cy="3126938"/>
@@ -1375,7 +1487,6 @@
     </w:p>
     <w:p>
       <w:r>
-        <w:lastRenderedPageBreak/>
         <w:t>Repeat the process:</w:t>
       </w:r>
     </w:p>
@@ -1385,26 +1496,32 @@
       </w:r>
     </w:p>
     <w:p>
-      <w:r>
-        <w:t xml:space="preserve">TestCase </w:t>
-      </w:r>
-      <w:r>
-        <w:t>3</w:t>
-      </w:r>
-      <w:r>
-        <w:t>- TC_</w:t>
-      </w:r>
-      <w:r>
-        <w:t>LargeNumbers</w:t>
-      </w:r>
+      <w:proofErr w:type="spellStart"/>
+      <w:r>
+        <w:t>TestCase</w:t>
+      </w:r>
+      <w:proofErr w:type="spellEnd"/>
+      <w:r>
+        <w:t xml:space="preserve"> 3- </w:t>
+      </w:r>
+      <w:proofErr w:type="spellStart"/>
+      <w:r>
+        <w:t>TC_LargeNumbers</w:t>
+      </w:r>
+      <w:proofErr w:type="spellEnd"/>
     </w:p>
     <w:p>
       <w:pPr>
         <w:ind w:left="720"/>
       </w:pPr>
       <w:r>
-        <w:t>Title: TC_LargeNumbers</w:t>
-      </w:r>
+        <w:t xml:space="preserve">Title: </w:t>
+      </w:r>
+      <w:proofErr w:type="spellStart"/>
+      <w:r>
+        <w:t>TC_LargeNumbers</w:t>
+      </w:r>
+      <w:proofErr w:type="spellEnd"/>
     </w:p>
     <w:p>
       <w:pPr>
@@ -1430,6 +1547,9 @@
         </w:rPr>
       </w:pPr>
       <w:r>
+        <w:rPr>
+          <w:noProof/>
+        </w:rPr>
         <w:drawing>
           <wp:inline distT="0" distB="0" distL="0" distR="0" wp14:anchorId="6D5D3239" wp14:editId="7770B6B9">
             <wp:extent cx="2567709" cy="2856216"/>
@@ -1617,7 +1737,6 @@
         <w:rPr>
           <w:noProof/>
         </w:rPr>
-        <w:lastRenderedPageBreak/>
         <w:t>Adding Each Test Case to the Test Suite</w:t>
       </w:r>
     </w:p>
@@ -1637,7 +1756,15 @@
         </w:numPr>
       </w:pPr>
       <w:r>
-        <w:t xml:space="preserve">On the ListOfTestCase screen, click </w:t>
+        <w:t xml:space="preserve">On the </w:t>
+      </w:r>
+      <w:proofErr w:type="spellStart"/>
+      <w:r>
+        <w:t>ListOfTestCase</w:t>
+      </w:r>
+      <w:proofErr w:type="spellEnd"/>
+      <w:r>
+        <w:t xml:space="preserve"> screen, click </w:t>
       </w:r>
       <w:r>
         <w:rPr>
@@ -1670,8 +1797,13 @@
         </w:numPr>
       </w:pPr>
       <w:r>
-        <w:t>Test Suite Title: AdditionSuite</w:t>
-      </w:r>
+        <w:t xml:space="preserve">Test Suite Title: </w:t>
+      </w:r>
+      <w:proofErr w:type="spellStart"/>
+      <w:r>
+        <w:t>AdditionSuite</w:t>
+      </w:r>
+      <w:proofErr w:type="spellEnd"/>
     </w:p>
     <w:p>
       <w:pPr>
@@ -1697,46 +1829,54 @@
           <w:sz w:val="28"/>
           <w:szCs w:val="28"/>
         </w:rPr>
-        <w:t>A</w:t>
+        <w:t>Add them in this order:</w:t>
       </w:r>
       <w:r>
         <w:rPr>
           <w:sz w:val="28"/>
           <w:szCs w:val="28"/>
         </w:rPr>
-        <w:t>dd them in this order:</w:t>
-      </w:r>
-      <w:r>
-        <w:rPr>
-          <w:sz w:val="28"/>
-          <w:szCs w:val="28"/>
-        </w:rPr>
         <w:t xml:space="preserve"> </w:t>
       </w:r>
     </w:p>
     <w:p>
       <w:pPr>
-        <w:pStyle w:val="Subtitle"/>
-      </w:pPr>
-      <w:r>
-        <w:t xml:space="preserve"> Adding TC_AddPositive</w:t>
-      </w:r>
+        <w:pStyle w:val="Heading3"/>
+      </w:pPr>
+      <w:r>
+        <w:t xml:space="preserve"> Adding </w:t>
+      </w:r>
+      <w:proofErr w:type="spellStart"/>
+      <w:r>
+        <w:t>TC_AddPositive</w:t>
+      </w:r>
+      <w:proofErr w:type="spellEnd"/>
     </w:p>
     <w:p>
       <w:pPr>
         <w:ind w:left="720"/>
       </w:pPr>
       <w:r>
-        <w:t>Test Suite Title: AdditionSuite</w:t>
-      </w:r>
+        <w:t xml:space="preserve">Test Suite Title: </w:t>
+      </w:r>
+      <w:proofErr w:type="spellStart"/>
+      <w:r>
+        <w:t>AdditionSuite</w:t>
+      </w:r>
+      <w:proofErr w:type="spellEnd"/>
     </w:p>
     <w:p>
       <w:pPr>
         <w:ind w:left="720"/>
       </w:pPr>
       <w:r>
-        <w:t>Test Case Title: TC_AddPositive</w:t>
-      </w:r>
+        <w:t xml:space="preserve">Test Case Title: </w:t>
+      </w:r>
+      <w:proofErr w:type="spellStart"/>
+      <w:r>
+        <w:t>TC_AddPositive</w:t>
+      </w:r>
+      <w:proofErr w:type="spellEnd"/>
     </w:p>
     <w:p>
       <w:pPr>
@@ -1746,6 +1886,7 @@
         <w:rPr>
           <w:noProof/>
         </w:rPr>
+        <w:lastRenderedPageBreak/>
         <w:drawing>
           <wp:inline distT="0" distB="0" distL="0" distR="0" wp14:anchorId="1EB11728" wp14:editId="2CADCEE2">
             <wp:extent cx="2290618" cy="2127877"/>
@@ -1915,37 +2056,49 @@
     </w:p>
     <w:p>
       <w:pPr>
-        <w:pStyle w:val="Subtitle"/>
-      </w:pPr>
-      <w:r>
+        <w:pStyle w:val="Heading3"/>
+      </w:pPr>
+      <w:r>
+        <w:t xml:space="preserve">Adding </w:t>
+      </w:r>
+      <w:proofErr w:type="spellStart"/>
+      <w:r>
+        <w:t>TC_Negative</w:t>
+      </w:r>
+      <w:proofErr w:type="spellEnd"/>
+    </w:p>
+    <w:p>
+      <w:pPr>
+        <w:ind w:left="720"/>
+      </w:pPr>
+      <w:r>
+        <w:t xml:space="preserve">Test Suite Title: </w:t>
+      </w:r>
+      <w:proofErr w:type="spellStart"/>
+      <w:r>
+        <w:t>AdditionSuite</w:t>
+      </w:r>
+      <w:proofErr w:type="spellEnd"/>
+    </w:p>
+    <w:p>
+      <w:pPr>
+        <w:ind w:left="720"/>
+      </w:pPr>
+      <w:r>
+        <w:t xml:space="preserve">Test Case Title: </w:t>
+      </w:r>
+      <w:proofErr w:type="spellStart"/>
+      <w:r>
+        <w:t>TC_Negative</w:t>
+      </w:r>
+      <w:proofErr w:type="spellEnd"/>
+    </w:p>
+    <w:p>
+      <w:r>
+        <w:rPr>
+          <w:noProof/>
+        </w:rPr>
         <w:lastRenderedPageBreak/>
-        <w:t>Adding TC_Negative</w:t>
-      </w:r>
-    </w:p>
-    <w:p>
-      <w:pPr>
-        <w:ind w:left="720"/>
-      </w:pPr>
-      <w:r>
-        <w:t>Test Suite Title: AdditionSuite</w:t>
-      </w:r>
-    </w:p>
-    <w:p>
-      <w:pPr>
-        <w:ind w:left="720"/>
-      </w:pPr>
-      <w:r>
-        <w:t>Test Case Title: TC_</w:t>
-      </w:r>
-      <w:r>
-        <w:t>Negative</w:t>
-      </w:r>
-    </w:p>
-    <w:p>
-      <w:r>
-        <w:rPr>
-          <w:noProof/>
-        </w:rPr>
         <w:drawing>
           <wp:inline distT="0" distB="0" distL="0" distR="0" wp14:anchorId="2AE7A570" wp14:editId="5AB179D4">
             <wp:extent cx="2487620" cy="2767264"/>
@@ -2162,6 +2315,7 @@
         <w:ind w:firstLine="720"/>
       </w:pPr>
       <w:r>
+        <w:lastRenderedPageBreak/>
         <w:t xml:space="preserve">Choose a.txt formatted like this </w:t>
       </w:r>
     </w:p>
@@ -2170,6 +2324,9 @@
         <w:ind w:firstLine="720"/>
       </w:pPr>
       <w:r>
+        <w:rPr>
+          <w:noProof/>
+        </w:rPr>
         <w:drawing>
           <wp:inline distT="0" distB="0" distL="0" distR="0" wp14:anchorId="3CE01E3F" wp14:editId="1B4E0E46">
             <wp:extent cx="3540642" cy="940010"/>
@@ -2212,7 +2369,15 @@
         <w:ind w:firstLine="720"/>
       </w:pPr>
       <w:r>
-        <w:t>The system parses the file and loads it as a TestCase.</w:t>
+        <w:t xml:space="preserve">The system parses the file and loads it as a </w:t>
+      </w:r>
+      <w:proofErr w:type="spellStart"/>
+      <w:r>
+        <w:t>TestCase</w:t>
+      </w:r>
+      <w:proofErr w:type="spellEnd"/>
+      <w:r>
+        <w:t>.</w:t>
       </w:r>
     </w:p>
     <w:p>
@@ -2220,16 +2385,26 @@
         <w:ind w:firstLine="720"/>
       </w:pPr>
       <w:r>
-        <w:t>Which can then be added to the testsuite</w:t>
-      </w:r>
+        <w:t xml:space="preserve">Which can then be added to the </w:t>
+      </w:r>
+      <w:proofErr w:type="spellStart"/>
+      <w:r>
+        <w:t>testsuite</w:t>
+      </w:r>
+      <w:proofErr w:type="spellEnd"/>
     </w:p>
     <w:p>
       <w:pPr>
         <w:ind w:firstLine="720"/>
       </w:pPr>
       <w:r>
-        <w:t>For exampl</w:t>
-      </w:r>
+        <w:t xml:space="preserve">For </w:t>
+      </w:r>
+      <w:proofErr w:type="spellStart"/>
+      <w:r>
+        <w:t>exampl</w:t>
+      </w:r>
+      <w:proofErr w:type="spellEnd"/>
     </w:p>
     <w:p>
       <w:pPr>
@@ -2303,15 +2478,19 @@
     </w:p>
     <w:p>
       <w:pPr>
-        <w:pStyle w:val="Subtitle"/>
-        <w:ind w:firstLine="720"/>
+        <w:pStyle w:val="Heading3"/>
       </w:pPr>
       <w:r>
         <w:t>Loading</w:t>
       </w:r>
       <w:r>
-        <w:t xml:space="preserve"> TC_LargeNumbers</w:t>
-      </w:r>
+        <w:t xml:space="preserve"> </w:t>
+      </w:r>
+      <w:proofErr w:type="spellStart"/>
+      <w:r>
+        <w:t>TC_LargeNumbers</w:t>
+      </w:r>
+      <w:proofErr w:type="spellEnd"/>
       <w:r>
         <w:t xml:space="preserve"> from testcase file</w:t>
       </w:r>
@@ -2321,26 +2500,41 @@
         <w:ind w:left="1440"/>
       </w:pPr>
       <w:r>
-        <w:t>Test Suite Title: AdditionSuite</w:t>
-      </w:r>
+        <w:t xml:space="preserve">Test Suite Title: </w:t>
+      </w:r>
+      <w:proofErr w:type="spellStart"/>
+      <w:r>
+        <w:t>AdditionSuite</w:t>
+      </w:r>
+      <w:proofErr w:type="spellEnd"/>
     </w:p>
     <w:p>
       <w:pPr>
         <w:ind w:left="1440"/>
       </w:pPr>
       <w:r>
-        <w:t>Test Case Title: TC_</w:t>
-      </w:r>
-      <w:r>
-        <w:t>LargeNumbers</w:t>
-      </w:r>
+        <w:t xml:space="preserve">Test Case Title: </w:t>
+      </w:r>
+      <w:proofErr w:type="spellStart"/>
+      <w:r>
+        <w:t>TC_LargeNumbers</w:t>
+      </w:r>
+      <w:proofErr w:type="spellEnd"/>
     </w:p>
     <w:p>
       <w:pPr>
         <w:ind w:left="1440"/>
       </w:pPr>
       <w:r>
-        <w:t xml:space="preserve">For example </w:t>
+        <w:t xml:space="preserve">For </w:t>
+      </w:r>
+      <w:proofErr w:type="gramStart"/>
+      <w:r>
+        <w:t>example</w:t>
+      </w:r>
+      <w:proofErr w:type="gramEnd"/>
+      <w:r>
+        <w:t xml:space="preserve"> </w:t>
       </w:r>
     </w:p>
     <w:p>
@@ -2351,10 +2545,11 @@
         <w:rPr>
           <w:noProof/>
         </w:rPr>
+        <w:lastRenderedPageBreak/>
         <w:drawing>
-          <wp:inline distT="0" distB="0" distL="0" distR="0" wp14:anchorId="164EFA76" wp14:editId="0FDB2366">
-            <wp:extent cx="5943600" cy="733425"/>
-            <wp:effectExtent l="0" t="0" r="0" b="9525"/>
+          <wp:inline distT="0" distB="0" distL="0" distR="0" wp14:anchorId="164EFA76" wp14:editId="0B4BB561">
+            <wp:extent cx="4398264" cy="542735"/>
+            <wp:effectExtent l="0" t="0" r="2540" b="0"/>
             <wp:docPr id="737211612" name="Picture 20"/>
             <wp:cNvGraphicFramePr>
               <a:graphicFrameLocks xmlns:a="http://schemas.openxmlformats.org/drawingml/2006/main" noChangeAspect="1"/>
@@ -2384,7 +2579,7 @@
                   <pic:spPr bwMode="auto">
                     <a:xfrm>
                       <a:off x="0" y="0"/>
-                      <a:ext cx="5943600" cy="733425"/>
+                      <a:ext cx="4409740" cy="544151"/>
                     </a:xfrm>
                     <a:prstGeom prst="rect">
                       <a:avLst/>
@@ -2406,6 +2601,9 @@
         <w:ind w:left="1440"/>
       </w:pPr>
       <w:r>
+        <w:rPr>
+          <w:noProof/>
+        </w:rPr>
         <w:drawing>
           <wp:inline distT="0" distB="0" distL="0" distR="0" wp14:anchorId="239CD559" wp14:editId="38FF1323">
             <wp:extent cx="3096815" cy="1531088"/>
@@ -2455,6 +2653,9 @@
         <w:jc w:val="center"/>
       </w:pPr>
       <w:r>
+        <w:rPr>
+          <w:noProof/>
+        </w:rPr>
         <w:drawing>
           <wp:inline distT="0" distB="0" distL="0" distR="0" wp14:anchorId="5B733332" wp14:editId="06F83B2C">
             <wp:extent cx="3030279" cy="3369489"/>
@@ -2502,13 +2703,20 @@
         <w:pStyle w:val="Heading2"/>
       </w:pPr>
       <w:r>
-        <w:lastRenderedPageBreak/>
         <w:t>Save Test Case to file</w:t>
       </w:r>
     </w:p>
     <w:p>
       <w:r>
-        <w:t>To save the test case to a desired file the user has to do the following:</w:t>
+        <w:t xml:space="preserve">To save the test case to a desired file the user </w:t>
+      </w:r>
+      <w:proofErr w:type="gramStart"/>
+      <w:r>
+        <w:t>has to</w:t>
+      </w:r>
+      <w:proofErr w:type="gramEnd"/>
+      <w:r>
+        <w:t xml:space="preserve"> do the following:</w:t>
       </w:r>
     </w:p>
     <w:p>
@@ -2544,7 +2752,15 @@
         </w:numPr>
       </w:pPr>
       <w:r>
-        <w:t xml:space="preserve">The systems shows the file name user chose and the testcase title in a separate screen which has a choose location and save button </w:t>
+        <w:t xml:space="preserve">The systems </w:t>
+      </w:r>
+      <w:proofErr w:type="gramStart"/>
+      <w:r>
+        <w:t>shows</w:t>
+      </w:r>
+      <w:proofErr w:type="gramEnd"/>
+      <w:r>
+        <w:t xml:space="preserve"> the file name user chose and the testcase title in a separate screen which has a choose location and save button </w:t>
       </w:r>
     </w:p>
     <w:p>
@@ -2556,11 +2772,15 @@
         </w:numPr>
       </w:pPr>
       <w:r>
+        <w:lastRenderedPageBreak/>
         <w:t>Which when pressed saves the file and shows a successful message if operation was successful.</w:t>
       </w:r>
     </w:p>
     <w:p>
       <w:r>
+        <w:rPr>
+          <w:noProof/>
+        </w:rPr>
         <w:drawing>
           <wp:inline distT="0" distB="0" distL="0" distR="0" wp14:anchorId="75C09F6F" wp14:editId="4CA25441">
             <wp:extent cx="3200582" cy="2349795"/>
@@ -2607,6 +2827,9 @@
         <w:t xml:space="preserve">   </w:t>
       </w:r>
       <w:r>
+        <w:rPr>
+          <w:noProof/>
+        </w:rPr>
         <w:drawing>
           <wp:inline distT="0" distB="0" distL="0" distR="0" wp14:anchorId="3EBA96CC" wp14:editId="699A9618">
             <wp:extent cx="2509284" cy="1534340"/>
@@ -2651,6 +2874,9 @@
         <w:jc w:val="center"/>
       </w:pPr>
       <w:r>
+        <w:rPr>
+          <w:noProof/>
+        </w:rPr>
         <w:drawing>
           <wp:inline distT="0" distB="0" distL="0" distR="0" wp14:anchorId="2432C178" wp14:editId="647A1239">
             <wp:extent cx="4296375" cy="2038635"/>
@@ -2695,23 +2921,26 @@
         <w:pStyle w:val="Heading2"/>
       </w:pPr>
       <w:r>
+        <w:t xml:space="preserve">Preparing the Submission Folder </w:t>
+      </w:r>
+    </w:p>
+    <w:p>
+      <w:r>
+        <w:tab/>
+      </w:r>
+      <w:r>
+        <w:t>Before executing the Test Suite, ensure the following folder structure exists</w:t>
+      </w:r>
+    </w:p>
+    <w:p>
+      <w:pPr>
+        <w:ind w:left="720"/>
+      </w:pPr>
+      <w:r>
+        <w:rPr>
+          <w:noProof/>
+        </w:rPr>
         <w:lastRenderedPageBreak/>
-        <w:t xml:space="preserve">Preparing the Submission Folder </w:t>
-      </w:r>
-    </w:p>
-    <w:p>
-      <w:r>
-        <w:tab/>
-      </w:r>
-      <w:r>
-        <w:t>Before executing the Test Suite, ensure the following folder structure exists</w:t>
-      </w:r>
-    </w:p>
-    <w:p>
-      <w:pPr>
-        <w:ind w:left="720"/>
-      </w:pPr>
-      <w:r>
         <w:drawing>
           <wp:inline distT="0" distB="0" distL="0" distR="0" wp14:anchorId="2042B564" wp14:editId="15255A8C">
             <wp:extent cx="3425586" cy="1350335"/>
@@ -2866,6 +3095,9 @@
     </w:p>
     <w:p>
       <w:r>
+        <w:rPr>
+          <w:noProof/>
+        </w:rPr>
         <w:drawing>
           <wp:inline distT="0" distB="0" distL="0" distR="0" wp14:anchorId="17F40973" wp14:editId="664968DF">
             <wp:extent cx="5875766" cy="1531089"/>
@@ -2918,7 +3150,11 @@
         <w:t>being the same name as the class</w:t>
       </w:r>
       <w:r>
-        <w:t xml:space="preserve"> which contains the main method</w:t>
+        <w:t xml:space="preserve"> which contains the main </w:t>
+      </w:r>
+      <w:proofErr w:type="gramStart"/>
+      <w:r>
+        <w:t>method</w:t>
       </w:r>
       <w:r>
         <w:rPr>
@@ -2930,9 +3166,19 @@
         <w:rPr>
           <w:noProof/>
         </w:rPr>
-        <w:t>: for example Bob.java inside the Bob Assignment folder</w:t>
-      </w:r>
-      <w:r>
+        <w:t>:</w:t>
+      </w:r>
+      <w:proofErr w:type="gramEnd"/>
+      <w:r>
+        <w:rPr>
+          <w:noProof/>
+        </w:rPr>
+        <w:t xml:space="preserve"> for example Bob.java inside the Bob Assignment folder</w:t>
+      </w:r>
+      <w:r>
+        <w:rPr>
+          <w:noProof/>
+        </w:rPr>
         <w:drawing>
           <wp:inline distT="0" distB="0" distL="0" distR="0" wp14:anchorId="7FF6A5BD" wp14:editId="50F7C8A0">
             <wp:extent cx="5943600" cy="593725"/>
@@ -2981,201 +3227,71 @@
         <w:pStyle w:val="Heading2"/>
       </w:pPr>
       <w:r>
-        <w:lastRenderedPageBreak/>
         <w:t>Executing the Test Suite</w:t>
       </w:r>
     </w:p>
     <w:p>
-      <w:pPr>
+      <w:r>
+        <w:t xml:space="preserve">The user enters the test suite name and selects a folder of student submissions, then clicks </w:t>
+      </w:r>
+      <w:r>
+        <w:rPr>
+          <w:b/>
+          <w:bCs/>
+        </w:rPr>
+        <w:t>“Execute Test Suite.”</w:t>
+      </w:r>
+    </w:p>
+    <w:p>
+      <w:pPr>
+        <w:pStyle w:val="ListParagraph"/>
         <w:numPr>
           <w:ilvl w:val="0"/>
-          <w:numId w:val="8"/>
+          <w:numId w:val="16"/>
         </w:numPr>
       </w:pPr>
       <w:r>
-        <w:t>Return to the home screen.</w:t>
-      </w:r>
-    </w:p>
-    <w:p>
-      <w:pPr>
+        <w:lastRenderedPageBreak/>
+        <w:t>The system analyzes each student folder, compiles the Java files, finds the correct main class, runs every test case, and records the results.</w:t>
+      </w:r>
+    </w:p>
+    <w:p>
+      <w:pPr>
+        <w:pStyle w:val="ListParagraph"/>
         <w:numPr>
           <w:ilvl w:val="0"/>
-          <w:numId w:val="8"/>
+          <w:numId w:val="16"/>
         </w:numPr>
       </w:pPr>
       <w:r>
-        <w:t xml:space="preserve">Click </w:t>
+        <w:t>The system displays a class report summarizing pass/fail results or compilation errors for each student.</w:t>
+      </w:r>
+    </w:p>
+    <w:p>
+      <w:pPr>
+        <w:pStyle w:val="ListParagraph"/>
+        <w:numPr>
+          <w:ilvl w:val="0"/>
+          <w:numId w:val="16"/>
+        </w:numPr>
+      </w:pPr>
+      <w:r>
+        <w:t xml:space="preserve">The user may then save these results using the </w:t>
       </w:r>
       <w:r>
         <w:rPr>
           <w:b/>
           <w:bCs/>
         </w:rPr>
-        <w:t>Execute Test Suite</w:t>
-      </w:r>
-      <w:r>
-        <w:t>.</w:t>
-      </w:r>
-    </w:p>
-    <w:p>
-      <w:pPr>
-        <w:numPr>
-          <w:ilvl w:val="0"/>
-          <w:numId w:val="8"/>
-        </w:numPr>
-      </w:pPr>
-      <w:r>
-        <w:t>Enter:</w:t>
-      </w:r>
-    </w:p>
-    <w:p>
-      <w:pPr>
-        <w:ind w:left="1440"/>
-      </w:pPr>
-      <w:r>
-        <w:t>Test Suite Title: AdditionSuite</w:t>
-      </w:r>
-    </w:p>
-    <w:p>
-      <w:pPr>
-        <w:ind w:left="1440"/>
-      </w:pPr>
-      <w:r>
-        <w:t>Submissions Folder: (Browse to select the Submissions folder</w:t>
-      </w:r>
-    </w:p>
-    <w:p>
-      <w:pPr>
-        <w:numPr>
-          <w:ilvl w:val="0"/>
-          <w:numId w:val="9"/>
-        </w:numPr>
-      </w:pPr>
-      <w:r>
-        <w:t xml:space="preserve">Click </w:t>
-      </w:r>
-      <w:r>
-        <w:rPr>
-          <w:b/>
-          <w:bCs/>
-        </w:rPr>
-        <w:t>Execute</w:t>
-      </w:r>
-      <w:r>
-        <w:t>.</w:t>
-      </w:r>
-    </w:p>
-    <w:p>
-      <w:r>
-        <w:t xml:space="preserve">A </w:t>
-      </w:r>
-      <w:r>
-        <w:rPr>
-          <w:b/>
-          <w:bCs/>
-        </w:rPr>
-        <w:t>loading animation</w:t>
-      </w:r>
-      <w:r>
-        <w:t xml:space="preserve"> appears while the program compiles and executes all student submission</w:t>
-      </w:r>
-      <w:r>
-        <w:t>s</w:t>
-      </w:r>
-    </w:p>
-    <w:p>
-      <w:r>
-        <w:rPr>
-          <w:noProof/>
-        </w:rPr>
-        <w:drawing>
-          <wp:inline distT="0" distB="0" distL="0" distR="0" wp14:anchorId="0E007C39" wp14:editId="493DD2B5">
-            <wp:extent cx="2232837" cy="2483986"/>
-            <wp:effectExtent l="0" t="0" r="0" b="0"/>
-            <wp:docPr id="790196522" name="Picture 21" descr="A screenshot of a test case&#10;&#10;AI-generated content may be incorrect."/>
-            <wp:cNvGraphicFramePr>
-              <a:graphicFrameLocks xmlns:a="http://schemas.openxmlformats.org/drawingml/2006/main" noChangeAspect="1"/>
-            </wp:cNvGraphicFramePr>
-            <a:graphic xmlns:a="http://schemas.openxmlformats.org/drawingml/2006/main">
-              <a:graphicData uri="http://schemas.openxmlformats.org/drawingml/2006/picture">
-                <pic:pic xmlns:pic="http://schemas.openxmlformats.org/drawingml/2006/picture">
-                  <pic:nvPicPr>
-                    <pic:cNvPr id="790196522" name="Picture 21" descr="A screenshot of a test case&#10;&#10;AI-generated content may be incorrect."/>
-                    <pic:cNvPicPr>
-                      <a:picLocks noChangeAspect="1" noChangeArrowheads="1"/>
-                    </pic:cNvPicPr>
-                  </pic:nvPicPr>
-                  <pic:blipFill>
-                    <a:blip r:embed="rId27">
-                      <a:extLst>
-                        <a:ext uri="{28A0092B-C50C-407E-A947-70E740481C1C}">
-                          <a14:useLocalDpi xmlns:a14="http://schemas.microsoft.com/office/drawing/2010/main" val="0"/>
-                        </a:ext>
-                      </a:extLst>
-                    </a:blip>
-                    <a:srcRect/>
-                    <a:stretch>
-                      <a:fillRect/>
-                    </a:stretch>
-                  </pic:blipFill>
-                  <pic:spPr bwMode="auto">
-                    <a:xfrm>
-                      <a:off x="0" y="0"/>
-                      <a:ext cx="2254269" cy="2507829"/>
-                    </a:xfrm>
-                    <a:prstGeom prst="rect">
-                      <a:avLst/>
-                    </a:prstGeom>
-                    <a:noFill/>
-                    <a:ln>
-                      <a:noFill/>
-                    </a:ln>
-                  </pic:spPr>
-                </pic:pic>
-              </a:graphicData>
-            </a:graphic>
-          </wp:inline>
-        </w:drawing>
-      </w:r>
+        <w:t>“Save Test Suite Results”</w:t>
+      </w:r>
+      <w:r>
+        <w:t xml:space="preserve"> button.</w:t>
+      </w:r>
+    </w:p>
+    <w:p>
       <w:r>
         <w:t xml:space="preserve">     </w:t>
-      </w:r>
-      <w:r>
-        <w:drawing>
-          <wp:inline distT="0" distB="0" distL="0" distR="0" wp14:anchorId="7A98B433" wp14:editId="4F460475">
-            <wp:extent cx="2083981" cy="1410695"/>
-            <wp:effectExtent l="0" t="0" r="0" b="0"/>
-            <wp:docPr id="668964558" name="Picture 1" descr="A screen shot of a computer&#10;&#10;AI-generated content may be incorrect."/>
-            <wp:cNvGraphicFramePr>
-              <a:graphicFrameLocks xmlns:a="http://schemas.openxmlformats.org/drawingml/2006/main" noChangeAspect="1"/>
-            </wp:cNvGraphicFramePr>
-            <a:graphic xmlns:a="http://schemas.openxmlformats.org/drawingml/2006/main">
-              <a:graphicData uri="http://schemas.openxmlformats.org/drawingml/2006/picture">
-                <pic:pic xmlns:pic="http://schemas.openxmlformats.org/drawingml/2006/picture">
-                  <pic:nvPicPr>
-                    <pic:cNvPr id="668964558" name="Picture 1" descr="A screen shot of a computer&#10;&#10;AI-generated content may be incorrect."/>
-                    <pic:cNvPicPr/>
-                  </pic:nvPicPr>
-                  <pic:blipFill>
-                    <a:blip r:embed="rId36"/>
-                    <a:stretch>
-                      <a:fillRect/>
-                    </a:stretch>
-                  </pic:blipFill>
-                  <pic:spPr>
-                    <a:xfrm>
-                      <a:off x="0" y="0"/>
-                      <a:ext cx="2086535" cy="1412424"/>
-                    </a:xfrm>
-                    <a:prstGeom prst="rect">
-                      <a:avLst/>
-                    </a:prstGeom>
-                  </pic:spPr>
-                </pic:pic>
-              </a:graphicData>
-            </a:graphic>
-          </wp:inline>
-        </w:drawing>
       </w:r>
     </w:p>
     <w:p>
@@ -3201,7 +3317,7 @@
                     </pic:cNvPicPr>
                   </pic:nvPicPr>
                   <pic:blipFill>
-                    <a:blip r:embed="rId37">
+                    <a:blip r:embed="rId36">
                       <a:extLst>
                         <a:ext uri="{28A0092B-C50C-407E-A947-70E740481C1C}">
                           <a14:useLocalDpi xmlns:a14="http://schemas.microsoft.com/office/drawing/2010/main" val="0"/>
@@ -3232,12 +3348,57 @@
           </wp:inline>
         </w:drawing>
       </w:r>
+      <w:r>
+        <w:rPr>
+          <w:noProof/>
+        </w:rPr>
+        <w:drawing>
+          <wp:inline distT="0" distB="0" distL="0" distR="0" wp14:anchorId="7E05F669" wp14:editId="45CB1447">
+            <wp:extent cx="2083981" cy="1410695"/>
+            <wp:effectExtent l="0" t="0" r="0" b="0"/>
+            <wp:docPr id="668964558" name="Picture 1" descr="A screen shot of a computer&#10;&#10;AI-generated content may be incorrect."/>
+            <wp:cNvGraphicFramePr>
+              <a:graphicFrameLocks xmlns:a="http://schemas.openxmlformats.org/drawingml/2006/main" noChangeAspect="1"/>
+            </wp:cNvGraphicFramePr>
+            <a:graphic xmlns:a="http://schemas.openxmlformats.org/drawingml/2006/main">
+              <a:graphicData uri="http://schemas.openxmlformats.org/drawingml/2006/picture">
+                <pic:pic xmlns:pic="http://schemas.openxmlformats.org/drawingml/2006/picture">
+                  <pic:nvPicPr>
+                    <pic:cNvPr id="668964558" name="Picture 1" descr="A screen shot of a computer&#10;&#10;AI-generated content may be incorrect."/>
+                    <pic:cNvPicPr/>
+                  </pic:nvPicPr>
+                  <pic:blipFill>
+                    <a:blip r:embed="rId37"/>
+                    <a:stretch>
+                      <a:fillRect/>
+                    </a:stretch>
+                  </pic:blipFill>
+                  <pic:spPr>
+                    <a:xfrm>
+                      <a:off x="0" y="0"/>
+                      <a:ext cx="2086535" cy="1412424"/>
+                    </a:xfrm>
+                    <a:prstGeom prst="rect">
+                      <a:avLst/>
+                    </a:prstGeom>
+                  </pic:spPr>
+                </pic:pic>
+              </a:graphicData>
+            </a:graphic>
+          </wp:inline>
+        </w:drawing>
+      </w:r>
     </w:p>
     <w:p>
       <w:pPr>
         <w:pStyle w:val="Heading2"/>
       </w:pPr>
     </w:p>
+    <w:p/>
+    <w:p/>
+    <w:p/>
+    <w:p/>
+    <w:p/>
     <w:p>
       <w:pPr>
         <w:pStyle w:val="Heading2"/>
@@ -3256,9 +3417,13 @@
     </w:p>
     <w:p>
       <w:r>
+        <w:lastRenderedPageBreak/>
         <w:tab/>
       </w:r>
       <w:r>
+        <w:rPr>
+          <w:noProof/>
+        </w:rPr>
         <w:drawing>
           <wp:inline distT="0" distB="0" distL="0" distR="0" wp14:anchorId="138C9964" wp14:editId="10EC1F6D">
             <wp:extent cx="4263656" cy="1258598"/>
@@ -3332,7 +3497,15 @@
         </w:numPr>
       </w:pPr>
       <w:r>
-        <w:t>Which then shows the students name the (compilation status(pass or fail) and the expected and actual output comparison</w:t>
+        <w:t xml:space="preserve">Which then shows the students name the (compilation </w:t>
+      </w:r>
+      <w:proofErr w:type="gramStart"/>
+      <w:r>
+        <w:t>status(</w:t>
+      </w:r>
+      <w:proofErr w:type="gramEnd"/>
+      <w:r>
+        <w:t>pass or fail) and the expected and actual output comparison</w:t>
       </w:r>
     </w:p>
     <w:p>
@@ -3402,6 +3575,9 @@
         <w:t xml:space="preserve">     </w:t>
       </w:r>
       <w:r>
+        <w:rPr>
+          <w:noProof/>
+        </w:rPr>
         <w:drawing>
           <wp:inline distT="0" distB="0" distL="0" distR="0" wp14:anchorId="64AFBA1F" wp14:editId="062835DB">
             <wp:extent cx="2647507" cy="2169762"/>
@@ -3462,6 +3638,7 @@
         </w:numPr>
       </w:pPr>
       <w:r>
+        <w:lastRenderedPageBreak/>
         <w:t>The system brings up a file loader window so the user can choose were to submit</w:t>
       </w:r>
       <w:r>
@@ -3497,6 +3674,9 @@
     </w:p>
     <w:p>
       <w:r>
+        <w:rPr>
+          <w:noProof/>
+        </w:rPr>
         <w:drawing>
           <wp:inline distT="0" distB="0" distL="0" distR="0" wp14:anchorId="2CEC42CE" wp14:editId="768F7CB8">
             <wp:extent cx="5943600" cy="1278890"/>
@@ -3536,6 +3716,9 @@
     </w:p>
     <w:p>
       <w:r>
+        <w:rPr>
+          <w:noProof/>
+        </w:rPr>
         <w:drawing>
           <wp:inline distT="0" distB="0" distL="0" distR="0" wp14:anchorId="59FDBF81" wp14:editId="3869DC44">
             <wp:extent cx="2518406" cy="1222745"/>
@@ -3575,6 +3758,9 @@
     </w:p>
     <w:p>
       <w:r>
+        <w:rPr>
+          <w:noProof/>
+        </w:rPr>
         <w:drawing>
           <wp:inline distT="0" distB="0" distL="0" distR="0" wp14:anchorId="3EB89FA3" wp14:editId="738B7BA9">
             <wp:extent cx="5943600" cy="1723390"/>
@@ -3617,9 +3803,578 @@
     <w:p/>
     <w:p/>
     <w:p/>
+    <w:p>
+      <w:pPr>
+        <w:pStyle w:val="Heading3"/>
+      </w:pPr>
+      <w:r>
+        <w:t>Save Test Suite Result</w:t>
+      </w:r>
+    </w:p>
+    <w:p>
+      <w:pPr>
+        <w:pStyle w:val="ListParagraph"/>
+        <w:numPr>
+          <w:ilvl w:val="0"/>
+          <w:numId w:val="13"/>
+        </w:numPr>
+      </w:pPr>
+      <w:r>
+        <w:t xml:space="preserve">When the user clicks the </w:t>
+      </w:r>
+      <w:r>
+        <w:rPr>
+          <w:b/>
+          <w:bCs/>
+        </w:rPr>
+        <w:t>“Save Test Suite Results”</w:t>
+      </w:r>
+      <w:r>
+        <w:t xml:space="preserve"> button after executing a suite,</w:t>
+      </w:r>
+      <w:r>
+        <w:br/>
+      </w:r>
+      <w:r>
+        <w:t>T</w:t>
+      </w:r>
+      <w:r>
+        <w:t>he system opens a file chooser window allowing the user to select where the result file should be saved.</w:t>
+      </w:r>
+    </w:p>
+    <w:p>
+      <w:pPr>
+        <w:pStyle w:val="ListParagraph"/>
+        <w:numPr>
+          <w:ilvl w:val="0"/>
+          <w:numId w:val="13"/>
+        </w:numPr>
+      </w:pPr>
+      <w:r>
+        <w:lastRenderedPageBreak/>
+        <w:t>After the user selects a location and confirms, the system saves the complete test suite result (including each student’s compile status, test outcomes, and success rate) into the chosen file.</w:t>
+      </w:r>
+    </w:p>
+    <w:p>
+      <w:pPr>
+        <w:pStyle w:val="ListParagraph"/>
+        <w:numPr>
+          <w:ilvl w:val="0"/>
+          <w:numId w:val="13"/>
+        </w:numPr>
+      </w:pPr>
+      <w:r>
+        <w:t>The system then displays a message indicating whether the save was successful.</w:t>
+      </w:r>
+    </w:p>
+    <w:p>
+      <w:pPr>
+        <w:pStyle w:val="ListParagraph"/>
+        <w:numPr>
+          <w:ilvl w:val="0"/>
+          <w:numId w:val="13"/>
+        </w:numPr>
+      </w:pPr>
+      <w:r>
+        <w:t>The saved file can later be reloaded or used for comparing success rates between submissions.</w:t>
+      </w:r>
+    </w:p>
+    <w:p>
+      <w:r>
+        <w:rPr>
+          <w:noProof/>
+        </w:rPr>
+        <w:drawing>
+          <wp:inline distT="0" distB="0" distL="0" distR="0" wp14:anchorId="76A6C695" wp14:editId="166D7DC0">
+            <wp:extent cx="5250134" cy="1048905"/>
+            <wp:effectExtent l="0" t="0" r="0" b="0"/>
+            <wp:docPr id="1434796311" name="Picture 1" descr="A close-up of a computer screen&#10;&#10;AI-generated content may be incorrect."/>
+            <wp:cNvGraphicFramePr>
+              <a:graphicFrameLocks xmlns:a="http://schemas.openxmlformats.org/drawingml/2006/main" noChangeAspect="1"/>
+            </wp:cNvGraphicFramePr>
+            <a:graphic xmlns:a="http://schemas.openxmlformats.org/drawingml/2006/main">
+              <a:graphicData uri="http://schemas.openxmlformats.org/drawingml/2006/picture">
+                <pic:pic xmlns:pic="http://schemas.openxmlformats.org/drawingml/2006/picture">
+                  <pic:nvPicPr>
+                    <pic:cNvPr id="1434796311" name="Picture 1" descr="A close-up of a computer screen&#10;&#10;AI-generated content may be incorrect."/>
+                    <pic:cNvPicPr/>
+                  </pic:nvPicPr>
+                  <pic:blipFill>
+                    <a:blip r:embed="rId44"/>
+                    <a:stretch>
+                      <a:fillRect/>
+                    </a:stretch>
+                  </pic:blipFill>
+                  <pic:spPr>
+                    <a:xfrm>
+                      <a:off x="0" y="0"/>
+                      <a:ext cx="5304349" cy="1059736"/>
+                    </a:xfrm>
+                    <a:prstGeom prst="rect">
+                      <a:avLst/>
+                    </a:prstGeom>
+                  </pic:spPr>
+                </pic:pic>
+              </a:graphicData>
+            </a:graphic>
+          </wp:inline>
+        </w:drawing>
+      </w:r>
+    </w:p>
+    <w:p/>
+    <w:p>
+      <w:r>
+        <w:rPr>
+          <w:noProof/>
+        </w:rPr>
+        <w:drawing>
+          <wp:inline distT="0" distB="0" distL="0" distR="0" wp14:anchorId="2AC2D8C1" wp14:editId="3CFC1A42">
+            <wp:extent cx="4296375" cy="2067213"/>
+            <wp:effectExtent l="0" t="0" r="9525" b="0"/>
+            <wp:docPr id="2059708451" name="Picture 1" descr="A screenshot of a computer&#10;&#10;AI-generated content may be incorrect."/>
+            <wp:cNvGraphicFramePr>
+              <a:graphicFrameLocks xmlns:a="http://schemas.openxmlformats.org/drawingml/2006/main" noChangeAspect="1"/>
+            </wp:cNvGraphicFramePr>
+            <a:graphic xmlns:a="http://schemas.openxmlformats.org/drawingml/2006/main">
+              <a:graphicData uri="http://schemas.openxmlformats.org/drawingml/2006/picture">
+                <pic:pic xmlns:pic="http://schemas.openxmlformats.org/drawingml/2006/picture">
+                  <pic:nvPicPr>
+                    <pic:cNvPr id="2059708451" name="Picture 1" descr="A screenshot of a computer&#10;&#10;AI-generated content may be incorrect."/>
+                    <pic:cNvPicPr/>
+                  </pic:nvPicPr>
+                  <pic:blipFill>
+                    <a:blip r:embed="rId45"/>
+                    <a:stretch>
+                      <a:fillRect/>
+                    </a:stretch>
+                  </pic:blipFill>
+                  <pic:spPr>
+                    <a:xfrm>
+                      <a:off x="0" y="0"/>
+                      <a:ext cx="4296375" cy="2067213"/>
+                    </a:xfrm>
+                    <a:prstGeom prst="rect">
+                      <a:avLst/>
+                    </a:prstGeom>
+                  </pic:spPr>
+                </pic:pic>
+              </a:graphicData>
+            </a:graphic>
+          </wp:inline>
+        </w:drawing>
+      </w:r>
+    </w:p>
     <w:p/>
     <w:p/>
     <w:p/>
+    <w:p/>
+    <w:p/>
+    <w:p/>
+    <w:p/>
+    <w:p>
+      <w:pPr>
+        <w:pStyle w:val="Heading3"/>
+      </w:pPr>
+      <w:r>
+        <w:lastRenderedPageBreak/>
+        <w:t xml:space="preserve">Load Test Suite Result </w:t>
+      </w:r>
+    </w:p>
+    <w:p>
+      <w:pPr>
+        <w:numPr>
+          <w:ilvl w:val="0"/>
+          <w:numId w:val="14"/>
+        </w:numPr>
+      </w:pPr>
+      <w:r>
+        <w:t xml:space="preserve">When the user clicks the </w:t>
+      </w:r>
+      <w:r>
+        <w:rPr>
+          <w:b/>
+          <w:bCs/>
+        </w:rPr>
+        <w:t>“Load Test Suite Result”</w:t>
+      </w:r>
+      <w:r>
+        <w:t xml:space="preserve"> button,</w:t>
+      </w:r>
+      <w:r>
+        <w:br/>
+        <w:t>the system displays a file chooser window so the user can select a previously saved result file.</w:t>
+      </w:r>
+    </w:p>
+    <w:p>
+      <w:pPr>
+        <w:numPr>
+          <w:ilvl w:val="0"/>
+          <w:numId w:val="14"/>
+        </w:numPr>
+      </w:pPr>
+      <w:r>
+        <w:t>After choosing the file, the system loads (deserializes) the stored results and displays them in a simple, non-editable text area.</w:t>
+      </w:r>
+    </w:p>
+    <w:p>
+      <w:pPr>
+        <w:numPr>
+          <w:ilvl w:val="0"/>
+          <w:numId w:val="14"/>
+        </w:numPr>
+      </w:pPr>
+      <w:r>
+        <w:t>The user can scroll through the displayed summary to view each student’s outcomes and success rate.</w:t>
+      </w:r>
+    </w:p>
+    <w:p>
+      <w:pPr>
+        <w:ind w:left="360"/>
+      </w:pPr>
+      <w:r>
+        <w:rPr>
+          <w:noProof/>
+        </w:rPr>
+        <w:drawing>
+          <wp:inline distT="0" distB="0" distL="0" distR="0" wp14:anchorId="735ECF6F" wp14:editId="62B80151">
+            <wp:extent cx="5943600" cy="571500"/>
+            <wp:effectExtent l="0" t="0" r="0" b="0"/>
+            <wp:docPr id="432799487" name="Picture 1"/>
+            <wp:cNvGraphicFramePr>
+              <a:graphicFrameLocks xmlns:a="http://schemas.openxmlformats.org/drawingml/2006/main" noChangeAspect="1"/>
+            </wp:cNvGraphicFramePr>
+            <a:graphic xmlns:a="http://schemas.openxmlformats.org/drawingml/2006/main">
+              <a:graphicData uri="http://schemas.openxmlformats.org/drawingml/2006/picture">
+                <pic:pic xmlns:pic="http://schemas.openxmlformats.org/drawingml/2006/picture">
+                  <pic:nvPicPr>
+                    <pic:cNvPr id="432799487" name=""/>
+                    <pic:cNvPicPr/>
+                  </pic:nvPicPr>
+                  <pic:blipFill>
+                    <a:blip r:embed="rId46"/>
+                    <a:stretch>
+                      <a:fillRect/>
+                    </a:stretch>
+                  </pic:blipFill>
+                  <pic:spPr>
+                    <a:xfrm>
+                      <a:off x="0" y="0"/>
+                      <a:ext cx="5943600" cy="571500"/>
+                    </a:xfrm>
+                    <a:prstGeom prst="rect">
+                      <a:avLst/>
+                    </a:prstGeom>
+                  </pic:spPr>
+                </pic:pic>
+              </a:graphicData>
+            </a:graphic>
+          </wp:inline>
+        </w:drawing>
+      </w:r>
+    </w:p>
+    <w:p>
+      <w:r>
+        <w:rPr>
+          <w:noProof/>
+        </w:rPr>
+        <w:drawing>
+          <wp:inline distT="0" distB="0" distL="0" distR="0" wp14:anchorId="30F8D6BA" wp14:editId="6D850B8A">
+            <wp:extent cx="5943600" cy="3266440"/>
+            <wp:effectExtent l="0" t="0" r="0" b="0"/>
+            <wp:docPr id="1806378987" name="Picture 1" descr="A screenshot of a computer&#10;&#10;AI-generated content may be incorrect."/>
+            <wp:cNvGraphicFramePr>
+              <a:graphicFrameLocks xmlns:a="http://schemas.openxmlformats.org/drawingml/2006/main" noChangeAspect="1"/>
+            </wp:cNvGraphicFramePr>
+            <a:graphic xmlns:a="http://schemas.openxmlformats.org/drawingml/2006/main">
+              <a:graphicData uri="http://schemas.openxmlformats.org/drawingml/2006/picture">
+                <pic:pic xmlns:pic="http://schemas.openxmlformats.org/drawingml/2006/picture">
+                  <pic:nvPicPr>
+                    <pic:cNvPr id="1806378987" name="Picture 1" descr="A screenshot of a computer&#10;&#10;AI-generated content may be incorrect."/>
+                    <pic:cNvPicPr/>
+                  </pic:nvPicPr>
+                  <pic:blipFill>
+                    <a:blip r:embed="rId47"/>
+                    <a:stretch>
+                      <a:fillRect/>
+                    </a:stretch>
+                  </pic:blipFill>
+                  <pic:spPr>
+                    <a:xfrm>
+                      <a:off x="0" y="0"/>
+                      <a:ext cx="5943600" cy="3266440"/>
+                    </a:xfrm>
+                    <a:prstGeom prst="rect">
+                      <a:avLst/>
+                    </a:prstGeom>
+                  </pic:spPr>
+                </pic:pic>
+              </a:graphicData>
+            </a:graphic>
+          </wp:inline>
+        </w:drawing>
+      </w:r>
+    </w:p>
+    <w:p/>
+    <w:p>
+      <w:pPr>
+        <w:rPr>
+          <w:b/>
+          <w:bCs/>
+        </w:rPr>
+      </w:pPr>
+    </w:p>
+    <w:p>
+      <w:pPr>
+        <w:rPr>
+          <w:b/>
+          <w:bCs/>
+        </w:rPr>
+      </w:pPr>
+    </w:p>
+    <w:p>
+      <w:pPr>
+        <w:rPr>
+          <w:b/>
+          <w:bCs/>
+        </w:rPr>
+      </w:pPr>
+    </w:p>
+    <w:p>
+      <w:pPr>
+        <w:rPr>
+          <w:b/>
+          <w:bCs/>
+        </w:rPr>
+      </w:pPr>
+    </w:p>
+    <w:p>
+      <w:pPr>
+        <w:rPr>
+          <w:b/>
+          <w:bCs/>
+        </w:rPr>
+      </w:pPr>
+    </w:p>
+    <w:p>
+      <w:pPr>
+        <w:pStyle w:val="Heading3"/>
+      </w:pPr>
+      <w:r>
+        <w:lastRenderedPageBreak/>
+        <w:t xml:space="preserve">Compare Results </w:t>
+      </w:r>
+    </w:p>
+    <w:p>
+      <w:pPr>
+        <w:numPr>
+          <w:ilvl w:val="0"/>
+          <w:numId w:val="15"/>
+        </w:numPr>
+      </w:pPr>
+      <w:r>
+        <w:t xml:space="preserve">When the user clicks the </w:t>
+      </w:r>
+      <w:r>
+        <w:rPr>
+          <w:b/>
+          <w:bCs/>
+        </w:rPr>
+        <w:t>“Compare Results”</w:t>
+      </w:r>
+      <w:r>
+        <w:t xml:space="preserve"> button,</w:t>
+      </w:r>
+      <w:r>
+        <w:br/>
+        <w:t>the system opens a window with two file-selection fields.</w:t>
+      </w:r>
+      <w:r>
+        <w:br/>
+        <w:t>The user picks two previously saved test suite result files (e.g., Submission 1 vs Submission 2).</w:t>
+      </w:r>
+    </w:p>
+    <w:p>
+      <w:pPr>
+        <w:numPr>
+          <w:ilvl w:val="0"/>
+          <w:numId w:val="15"/>
+        </w:numPr>
+      </w:pPr>
+      <w:r>
+        <w:t>After both files are selected, the system loads them and computes each student’s success rate for each submission.</w:t>
+      </w:r>
+    </w:p>
+    <w:p>
+      <w:pPr>
+        <w:numPr>
+          <w:ilvl w:val="0"/>
+          <w:numId w:val="15"/>
+        </w:numPr>
+      </w:pPr>
+      <w:r>
+        <w:t>The system displays a side-by-side comparison table showing:</w:t>
+      </w:r>
+    </w:p>
+    <w:p>
+      <w:pPr>
+        <w:numPr>
+          <w:ilvl w:val="1"/>
+          <w:numId w:val="15"/>
+        </w:numPr>
+      </w:pPr>
+      <w:r>
+        <w:t>the student’s name,</w:t>
+      </w:r>
+    </w:p>
+    <w:p>
+      <w:pPr>
+        <w:numPr>
+          <w:ilvl w:val="1"/>
+          <w:numId w:val="15"/>
+        </w:numPr>
+      </w:pPr>
+      <w:r>
+        <w:t>their success rate in submission 1,</w:t>
+      </w:r>
+    </w:p>
+    <w:p>
+      <w:pPr>
+        <w:numPr>
+          <w:ilvl w:val="1"/>
+          <w:numId w:val="15"/>
+        </w:numPr>
+      </w:pPr>
+      <w:r>
+        <w:t>and their success rate in submission 2</w:t>
+      </w:r>
+      <w:r>
+        <w:br/>
+        <w:t xml:space="preserve">(or meaningful messages such as </w:t>
+      </w:r>
+      <w:r>
+        <w:rPr>
+          <w:i/>
+          <w:iCs/>
+        </w:rPr>
+        <w:t>NO_COMPILE</w:t>
+      </w:r>
+      <w:r>
+        <w:t xml:space="preserve">, </w:t>
+      </w:r>
+      <w:r>
+        <w:rPr>
+          <w:i/>
+          <w:iCs/>
+        </w:rPr>
+        <w:t>NO_RESUB</w:t>
+      </w:r>
+      <w:r>
+        <w:t xml:space="preserve">, </w:t>
+      </w:r>
+      <w:r>
+        <w:rPr>
+          <w:i/>
+          <w:iCs/>
+        </w:rPr>
+        <w:t>NO_INITIAL</w:t>
+      </w:r>
+      <w:r>
+        <w:t>).</w:t>
+      </w:r>
+    </w:p>
+    <w:p>
+      <w:pPr>
+        <w:numPr>
+          <w:ilvl w:val="0"/>
+          <w:numId w:val="15"/>
+        </w:numPr>
+      </w:pPr>
+      <w:r>
+        <w:t>The results are shown in a simple text-based view, as requested.</w:t>
+      </w:r>
+    </w:p>
+    <w:p>
+      <w:r>
+        <w:rPr>
+          <w:noProof/>
+        </w:rPr>
+        <w:drawing>
+          <wp:inline distT="0" distB="0" distL="0" distR="0" wp14:anchorId="2E93A3D3" wp14:editId="710097F6">
+            <wp:extent cx="3447288" cy="1948675"/>
+            <wp:effectExtent l="0" t="0" r="1270" b="0"/>
+            <wp:docPr id="2036847339" name="Picture 1" descr="A screenshot of a computer&#10;&#10;AI-generated content may be incorrect."/>
+            <wp:cNvGraphicFramePr>
+              <a:graphicFrameLocks xmlns:a="http://schemas.openxmlformats.org/drawingml/2006/main" noChangeAspect="1"/>
+            </wp:cNvGraphicFramePr>
+            <a:graphic xmlns:a="http://schemas.openxmlformats.org/drawingml/2006/main">
+              <a:graphicData uri="http://schemas.openxmlformats.org/drawingml/2006/picture">
+                <pic:pic xmlns:pic="http://schemas.openxmlformats.org/drawingml/2006/picture">
+                  <pic:nvPicPr>
+                    <pic:cNvPr id="2036847339" name="Picture 1" descr="A screenshot of a computer&#10;&#10;AI-generated content may be incorrect."/>
+                    <pic:cNvPicPr/>
+                  </pic:nvPicPr>
+                  <pic:blipFill>
+                    <a:blip r:embed="rId48"/>
+                    <a:stretch>
+                      <a:fillRect/>
+                    </a:stretch>
+                  </pic:blipFill>
+                  <pic:spPr>
+                    <a:xfrm>
+                      <a:off x="0" y="0"/>
+                      <a:ext cx="3457011" cy="1954171"/>
+                    </a:xfrm>
+                    <a:prstGeom prst="rect">
+                      <a:avLst/>
+                    </a:prstGeom>
+                  </pic:spPr>
+                </pic:pic>
+              </a:graphicData>
+            </a:graphic>
+          </wp:inline>
+        </w:drawing>
+      </w:r>
+      <w:r>
+        <w:rPr>
+          <w:noProof/>
+        </w:rPr>
+        <w:drawing>
+          <wp:inline distT="0" distB="0" distL="0" distR="0" wp14:anchorId="6169A25A" wp14:editId="732C94E4">
+            <wp:extent cx="3484035" cy="1600200"/>
+            <wp:effectExtent l="0" t="0" r="2540" b="0"/>
+            <wp:docPr id="1305122301" name="Picture 1" descr="A screenshot of a computer&#10;&#10;AI-generated content may be incorrect."/>
+            <wp:cNvGraphicFramePr>
+              <a:graphicFrameLocks xmlns:a="http://schemas.openxmlformats.org/drawingml/2006/main" noChangeAspect="1"/>
+            </wp:cNvGraphicFramePr>
+            <a:graphic xmlns:a="http://schemas.openxmlformats.org/drawingml/2006/main">
+              <a:graphicData uri="http://schemas.openxmlformats.org/drawingml/2006/picture">
+                <pic:pic xmlns:pic="http://schemas.openxmlformats.org/drawingml/2006/picture">
+                  <pic:nvPicPr>
+                    <pic:cNvPr id="1305122301" name="Picture 1" descr="A screenshot of a computer&#10;&#10;AI-generated content may be incorrect."/>
+                    <pic:cNvPicPr/>
+                  </pic:nvPicPr>
+                  <pic:blipFill>
+                    <a:blip r:embed="rId49"/>
+                    <a:stretch>
+                      <a:fillRect/>
+                    </a:stretch>
+                  </pic:blipFill>
+                  <pic:spPr>
+                    <a:xfrm>
+                      <a:off x="0" y="0"/>
+                      <a:ext cx="3495460" cy="1605448"/>
+                    </a:xfrm>
+                    <a:prstGeom prst="rect">
+                      <a:avLst/>
+                    </a:prstGeom>
+                  </pic:spPr>
+                </pic:pic>
+              </a:graphicData>
+            </a:graphic>
+          </wp:inline>
+        </w:drawing>
+      </w:r>
+    </w:p>
     <w:sectPr>
       <w:pgSz w:w="12240" w:h="15840"/>
       <w:pgMar w:top="1440" w:right="1440" w:bottom="1440" w:left="1440" w:header="708" w:footer="708" w:gutter="0"/>
@@ -3859,6 +4614,119 @@
     </w:lvl>
   </w:abstractNum>
   <w:abstractNum w:abstractNumId="2" w15:restartNumberingAfterBreak="0">
+    <w:nsid w:val="090941D8"/>
+    <w:multiLevelType w:val="hybridMultilevel"/>
+    <w:tmpl w:val="85860EE4"/>
+    <w:lvl w:ilvl="0" w:tplc="10090001">
+      <w:start w:val="1"/>
+      <w:numFmt w:val="bullet"/>
+      <w:lvlText w:val=""/>
+      <w:lvlJc w:val="left"/>
+      <w:pPr>
+        <w:ind w:left="720" w:hanging="360"/>
+      </w:pPr>
+      <w:rPr>
+        <w:rFonts w:ascii="Symbol" w:hAnsi="Symbol" w:hint="default"/>
+      </w:rPr>
+    </w:lvl>
+    <w:lvl w:ilvl="1" w:tplc="10090003" w:tentative="1">
+      <w:start w:val="1"/>
+      <w:numFmt w:val="bullet"/>
+      <w:lvlText w:val="o"/>
+      <w:lvlJc w:val="left"/>
+      <w:pPr>
+        <w:ind w:left="1440" w:hanging="360"/>
+      </w:pPr>
+      <w:rPr>
+        <w:rFonts w:ascii="Courier New" w:hAnsi="Courier New" w:cs="Courier New" w:hint="default"/>
+      </w:rPr>
+    </w:lvl>
+    <w:lvl w:ilvl="2" w:tplc="10090005" w:tentative="1">
+      <w:start w:val="1"/>
+      <w:numFmt w:val="bullet"/>
+      <w:lvlText w:val=""/>
+      <w:lvlJc w:val="left"/>
+      <w:pPr>
+        <w:ind w:left="2160" w:hanging="360"/>
+      </w:pPr>
+      <w:rPr>
+        <w:rFonts w:ascii="Wingdings" w:hAnsi="Wingdings" w:hint="default"/>
+      </w:rPr>
+    </w:lvl>
+    <w:lvl w:ilvl="3" w:tplc="10090001" w:tentative="1">
+      <w:start w:val="1"/>
+      <w:numFmt w:val="bullet"/>
+      <w:lvlText w:val=""/>
+      <w:lvlJc w:val="left"/>
+      <w:pPr>
+        <w:ind w:left="2880" w:hanging="360"/>
+      </w:pPr>
+      <w:rPr>
+        <w:rFonts w:ascii="Symbol" w:hAnsi="Symbol" w:hint="default"/>
+      </w:rPr>
+    </w:lvl>
+    <w:lvl w:ilvl="4" w:tplc="10090003" w:tentative="1">
+      <w:start w:val="1"/>
+      <w:numFmt w:val="bullet"/>
+      <w:lvlText w:val="o"/>
+      <w:lvlJc w:val="left"/>
+      <w:pPr>
+        <w:ind w:left="3600" w:hanging="360"/>
+      </w:pPr>
+      <w:rPr>
+        <w:rFonts w:ascii="Courier New" w:hAnsi="Courier New" w:cs="Courier New" w:hint="default"/>
+      </w:rPr>
+    </w:lvl>
+    <w:lvl w:ilvl="5" w:tplc="10090005" w:tentative="1">
+      <w:start w:val="1"/>
+      <w:numFmt w:val="bullet"/>
+      <w:lvlText w:val=""/>
+      <w:lvlJc w:val="left"/>
+      <w:pPr>
+        <w:ind w:left="4320" w:hanging="360"/>
+      </w:pPr>
+      <w:rPr>
+        <w:rFonts w:ascii="Wingdings" w:hAnsi="Wingdings" w:hint="default"/>
+      </w:rPr>
+    </w:lvl>
+    <w:lvl w:ilvl="6" w:tplc="10090001" w:tentative="1">
+      <w:start w:val="1"/>
+      <w:numFmt w:val="bullet"/>
+      <w:lvlText w:val=""/>
+      <w:lvlJc w:val="left"/>
+      <w:pPr>
+        <w:ind w:left="5040" w:hanging="360"/>
+      </w:pPr>
+      <w:rPr>
+        <w:rFonts w:ascii="Symbol" w:hAnsi="Symbol" w:hint="default"/>
+      </w:rPr>
+    </w:lvl>
+    <w:lvl w:ilvl="7" w:tplc="10090003" w:tentative="1">
+      <w:start w:val="1"/>
+      <w:numFmt w:val="bullet"/>
+      <w:lvlText w:val="o"/>
+      <w:lvlJc w:val="left"/>
+      <w:pPr>
+        <w:ind w:left="5760" w:hanging="360"/>
+      </w:pPr>
+      <w:rPr>
+        <w:rFonts w:ascii="Courier New" w:hAnsi="Courier New" w:cs="Courier New" w:hint="default"/>
+      </w:rPr>
+    </w:lvl>
+    <w:lvl w:ilvl="8" w:tplc="10090005" w:tentative="1">
+      <w:start w:val="1"/>
+      <w:numFmt w:val="bullet"/>
+      <w:lvlText w:val=""/>
+      <w:lvlJc w:val="left"/>
+      <w:pPr>
+        <w:ind w:left="6480" w:hanging="360"/>
+      </w:pPr>
+      <w:rPr>
+        <w:rFonts w:ascii="Wingdings" w:hAnsi="Wingdings" w:hint="default"/>
+      </w:rPr>
+    </w:lvl>
+  </w:abstractNum>
+  <w:abstractNum w:abstractNumId="3" w15:restartNumberingAfterBreak="0">
     <w:nsid w:val="097F01AC"/>
     <w:multiLevelType w:val="hybridMultilevel"/>
     <w:tmpl w:val="9B5C8162"/>
@@ -3971,7 +4839,7 @@
       </w:rPr>
     </w:lvl>
   </w:abstractNum>
-  <w:abstractNum w:abstractNumId="3" w15:restartNumberingAfterBreak="0">
+  <w:abstractNum w:abstractNumId="4" w15:restartNumberingAfterBreak="0">
     <w:nsid w:val="09FA7DCB"/>
     <w:multiLevelType w:val="multilevel"/>
     <w:tmpl w:val="A596E5CC"/>
@@ -4084,7 +4952,7 @@
       </w:pPr>
     </w:lvl>
   </w:abstractNum>
-  <w:abstractNum w:abstractNumId="4" w15:restartNumberingAfterBreak="0">
+  <w:abstractNum w:abstractNumId="5" w15:restartNumberingAfterBreak="0">
     <w:nsid w:val="0CC74F92"/>
     <w:multiLevelType w:val="hybridMultilevel"/>
     <w:tmpl w:val="B60445CE"/>
@@ -4197,7 +5065,7 @@
       </w:rPr>
     </w:lvl>
   </w:abstractNum>
-  <w:abstractNum w:abstractNumId="5" w15:restartNumberingAfterBreak="0">
+  <w:abstractNum w:abstractNumId="6" w15:restartNumberingAfterBreak="0">
     <w:nsid w:val="0F293FFE"/>
     <w:multiLevelType w:val="multilevel"/>
     <w:tmpl w:val="73DAFAE6"/>
@@ -4310,7 +5178,156 @@
       </w:pPr>
     </w:lvl>
   </w:abstractNum>
-  <w:abstractNum w:abstractNumId="6" w15:restartNumberingAfterBreak="0">
+  <w:abstractNum w:abstractNumId="7" w15:restartNumberingAfterBreak="0">
+    <w:nsid w:val="11F80FA2"/>
+    <w:multiLevelType w:val="multilevel"/>
+    <w:tmpl w:val="C4325040"/>
+    <w:lvl w:ilvl="0">
+      <w:start w:val="1"/>
+      <w:numFmt w:val="bullet"/>
+      <w:lvlText w:val=""/>
+      <w:lvlJc w:val="left"/>
+      <w:pPr>
+        <w:tabs>
+          <w:tab w:val="num" w:pos="720"/>
+        </w:tabs>
+        <w:ind w:left="720" w:hanging="360"/>
+      </w:pPr>
+      <w:rPr>
+        <w:rFonts w:ascii="Symbol" w:hAnsi="Symbol" w:hint="default"/>
+        <w:sz w:val="20"/>
+      </w:rPr>
+    </w:lvl>
+    <w:lvl w:ilvl="1" w:tentative="1">
+      <w:start w:val="1"/>
+      <w:numFmt w:val="bullet"/>
+      <w:lvlText w:val="o"/>
+      <w:lvlJc w:val="left"/>
+      <w:pPr>
+        <w:tabs>
+          <w:tab w:val="num" w:pos="1440"/>
+        </w:tabs>
+        <w:ind w:left="1440" w:hanging="360"/>
+      </w:pPr>
+      <w:rPr>
+        <w:rFonts w:ascii="Courier New" w:hAnsi="Courier New" w:hint="default"/>
+        <w:sz w:val="20"/>
+      </w:rPr>
+    </w:lvl>
+    <w:lvl w:ilvl="2" w:tentative="1">
+      <w:start w:val="1"/>
+      <w:numFmt w:val="bullet"/>
+      <w:lvlText w:val=""/>
+      <w:lvlJc w:val="left"/>
+      <w:pPr>
+        <w:tabs>
+          <w:tab w:val="num" w:pos="2160"/>
+        </w:tabs>
+        <w:ind w:left="2160" w:hanging="360"/>
+      </w:pPr>
+      <w:rPr>
+        <w:rFonts w:ascii="Wingdings" w:hAnsi="Wingdings" w:hint="default"/>
+        <w:sz w:val="20"/>
+      </w:rPr>
+    </w:lvl>
+    <w:lvl w:ilvl="3" w:tentative="1">
+      <w:start w:val="1"/>
+      <w:numFmt w:val="bullet"/>
+      <w:lvlText w:val=""/>
+      <w:lvlJc w:val="left"/>
+      <w:pPr>
+        <w:tabs>
+          <w:tab w:val="num" w:pos="2880"/>
+        </w:tabs>
+        <w:ind w:left="2880" w:hanging="360"/>
+      </w:pPr>
+      <w:rPr>
+        <w:rFonts w:ascii="Wingdings" w:hAnsi="Wingdings" w:hint="default"/>
+        <w:sz w:val="20"/>
+      </w:rPr>
+    </w:lvl>
+    <w:lvl w:ilvl="4" w:tentative="1">
+      <w:start w:val="1"/>
+      <w:numFmt w:val="bullet"/>
+      <w:lvlText w:val=""/>
+      <w:lvlJc w:val="left"/>
+      <w:pPr>
+        <w:tabs>
+          <w:tab w:val="num" w:pos="3600"/>
+        </w:tabs>
+        <w:ind w:left="3600" w:hanging="360"/>
+      </w:pPr>
+      <w:rPr>
+        <w:rFonts w:ascii="Wingdings" w:hAnsi="Wingdings" w:hint="default"/>
+        <w:sz w:val="20"/>
+      </w:rPr>
+    </w:lvl>
+    <w:lvl w:ilvl="5" w:tentative="1">
+      <w:start w:val="1"/>
+      <w:numFmt w:val="bullet"/>
+      <w:lvlText w:val=""/>
+      <w:lvlJc w:val="left"/>
+      <w:pPr>
+        <w:tabs>
+          <w:tab w:val="num" w:pos="4320"/>
+        </w:tabs>
+        <w:ind w:left="4320" w:hanging="360"/>
+      </w:pPr>
+      <w:rPr>
+        <w:rFonts w:ascii="Wingdings" w:hAnsi="Wingdings" w:hint="default"/>
+        <w:sz w:val="20"/>
+      </w:rPr>
+    </w:lvl>
+    <w:lvl w:ilvl="6" w:tentative="1">
+      <w:start w:val="1"/>
+      <w:numFmt w:val="bullet"/>
+      <w:lvlText w:val=""/>
+      <w:lvlJc w:val="left"/>
+      <w:pPr>
+        <w:tabs>
+          <w:tab w:val="num" w:pos="5040"/>
+        </w:tabs>
+        <w:ind w:left="5040" w:hanging="360"/>
+      </w:pPr>
+      <w:rPr>
+        <w:rFonts w:ascii="Wingdings" w:hAnsi="Wingdings" w:hint="default"/>
+        <w:sz w:val="20"/>
+      </w:rPr>
+    </w:lvl>
+    <w:lvl w:ilvl="7" w:tentative="1">
+      <w:start w:val="1"/>
+      <w:numFmt w:val="bullet"/>
+      <w:lvlText w:val=""/>
+      <w:lvlJc w:val="left"/>
+      <w:pPr>
+        <w:tabs>
+          <w:tab w:val="num" w:pos="5760"/>
+        </w:tabs>
+        <w:ind w:left="5760" w:hanging="360"/>
+      </w:pPr>
+      <w:rPr>
+        <w:rFonts w:ascii="Wingdings" w:hAnsi="Wingdings" w:hint="default"/>
+        <w:sz w:val="20"/>
+      </w:rPr>
+    </w:lvl>
+    <w:lvl w:ilvl="8" w:tentative="1">
+      <w:start w:val="1"/>
+      <w:numFmt w:val="bullet"/>
+      <w:lvlText w:val=""/>
+      <w:lvlJc w:val="left"/>
+      <w:pPr>
+        <w:tabs>
+          <w:tab w:val="num" w:pos="6480"/>
+        </w:tabs>
+        <w:ind w:left="6480" w:hanging="360"/>
+      </w:pPr>
+      <w:rPr>
+        <w:rFonts w:ascii="Wingdings" w:hAnsi="Wingdings" w:hint="default"/>
+        <w:sz w:val="20"/>
+      </w:rPr>
+    </w:lvl>
+  </w:abstractNum>
+  <w:abstractNum w:abstractNumId="8" w15:restartNumberingAfterBreak="0">
     <w:nsid w:val="17137871"/>
     <w:multiLevelType w:val="hybridMultilevel"/>
     <w:tmpl w:val="D7CADCF4"/>
@@ -4423,7 +5440,7 @@
       </w:rPr>
     </w:lvl>
   </w:abstractNum>
-  <w:abstractNum w:abstractNumId="7" w15:restartNumberingAfterBreak="0">
+  <w:abstractNum w:abstractNumId="9" w15:restartNumberingAfterBreak="0">
     <w:nsid w:val="1F3729B4"/>
     <w:multiLevelType w:val="hybridMultilevel"/>
     <w:tmpl w:val="3260E902"/>
@@ -4536,7 +5553,7 @@
       </w:rPr>
     </w:lvl>
   </w:abstractNum>
-  <w:abstractNum w:abstractNumId="8" w15:restartNumberingAfterBreak="0">
+  <w:abstractNum w:abstractNumId="10" w15:restartNumberingAfterBreak="0">
     <w:nsid w:val="32703520"/>
     <w:multiLevelType w:val="multilevel"/>
     <w:tmpl w:val="A596E5CC"/>
@@ -4649,7 +5666,7 @@
       </w:pPr>
     </w:lvl>
   </w:abstractNum>
-  <w:abstractNum w:abstractNumId="9" w15:restartNumberingAfterBreak="0">
+  <w:abstractNum w:abstractNumId="11" w15:restartNumberingAfterBreak="0">
     <w:nsid w:val="430254C3"/>
     <w:multiLevelType w:val="multilevel"/>
     <w:tmpl w:val="F7FE54BE"/>
@@ -4762,7 +5779,156 @@
       </w:pPr>
     </w:lvl>
   </w:abstractNum>
-  <w:abstractNum w:abstractNumId="10" w15:restartNumberingAfterBreak="0">
+  <w:abstractNum w:abstractNumId="12" w15:restartNumberingAfterBreak="0">
+    <w:nsid w:val="584C20C2"/>
+    <w:multiLevelType w:val="multilevel"/>
+    <w:tmpl w:val="DDB63D08"/>
+    <w:lvl w:ilvl="0">
+      <w:start w:val="1"/>
+      <w:numFmt w:val="bullet"/>
+      <w:lvlText w:val=""/>
+      <w:lvlJc w:val="left"/>
+      <w:pPr>
+        <w:tabs>
+          <w:tab w:val="num" w:pos="720"/>
+        </w:tabs>
+        <w:ind w:left="720" w:hanging="360"/>
+      </w:pPr>
+      <w:rPr>
+        <w:rFonts w:ascii="Symbol" w:hAnsi="Symbol" w:hint="default"/>
+        <w:sz w:val="20"/>
+      </w:rPr>
+    </w:lvl>
+    <w:lvl w:ilvl="1">
+      <w:start w:val="1"/>
+      <w:numFmt w:val="bullet"/>
+      <w:lvlText w:val="o"/>
+      <w:lvlJc w:val="left"/>
+      <w:pPr>
+        <w:tabs>
+          <w:tab w:val="num" w:pos="1440"/>
+        </w:tabs>
+        <w:ind w:left="1440" w:hanging="360"/>
+      </w:pPr>
+      <w:rPr>
+        <w:rFonts w:ascii="Courier New" w:hAnsi="Courier New" w:hint="default"/>
+        <w:sz w:val="20"/>
+      </w:rPr>
+    </w:lvl>
+    <w:lvl w:ilvl="2" w:tentative="1">
+      <w:start w:val="1"/>
+      <w:numFmt w:val="bullet"/>
+      <w:lvlText w:val=""/>
+      <w:lvlJc w:val="left"/>
+      <w:pPr>
+        <w:tabs>
+          <w:tab w:val="num" w:pos="2160"/>
+        </w:tabs>
+        <w:ind w:left="2160" w:hanging="360"/>
+      </w:pPr>
+      <w:rPr>
+        <w:rFonts w:ascii="Wingdings" w:hAnsi="Wingdings" w:hint="default"/>
+        <w:sz w:val="20"/>
+      </w:rPr>
+    </w:lvl>
+    <w:lvl w:ilvl="3" w:tentative="1">
+      <w:start w:val="1"/>
+      <w:numFmt w:val="bullet"/>
+      <w:lvlText w:val=""/>
+      <w:lvlJc w:val="left"/>
+      <w:pPr>
+        <w:tabs>
+          <w:tab w:val="num" w:pos="2880"/>
+        </w:tabs>
+        <w:ind w:left="2880" w:hanging="360"/>
+      </w:pPr>
+      <w:rPr>
+        <w:rFonts w:ascii="Wingdings" w:hAnsi="Wingdings" w:hint="default"/>
+        <w:sz w:val="20"/>
+      </w:rPr>
+    </w:lvl>
+    <w:lvl w:ilvl="4" w:tentative="1">
+      <w:start w:val="1"/>
+      <w:numFmt w:val="bullet"/>
+      <w:lvlText w:val=""/>
+      <w:lvlJc w:val="left"/>
+      <w:pPr>
+        <w:tabs>
+          <w:tab w:val="num" w:pos="3600"/>
+        </w:tabs>
+        <w:ind w:left="3600" w:hanging="360"/>
+      </w:pPr>
+      <w:rPr>
+        <w:rFonts w:ascii="Wingdings" w:hAnsi="Wingdings" w:hint="default"/>
+        <w:sz w:val="20"/>
+      </w:rPr>
+    </w:lvl>
+    <w:lvl w:ilvl="5" w:tentative="1">
+      <w:start w:val="1"/>
+      <w:numFmt w:val="bullet"/>
+      <w:lvlText w:val=""/>
+      <w:lvlJc w:val="left"/>
+      <w:pPr>
+        <w:tabs>
+          <w:tab w:val="num" w:pos="4320"/>
+        </w:tabs>
+        <w:ind w:left="4320" w:hanging="360"/>
+      </w:pPr>
+      <w:rPr>
+        <w:rFonts w:ascii="Wingdings" w:hAnsi="Wingdings" w:hint="default"/>
+        <w:sz w:val="20"/>
+      </w:rPr>
+    </w:lvl>
+    <w:lvl w:ilvl="6" w:tentative="1">
+      <w:start w:val="1"/>
+      <w:numFmt w:val="bullet"/>
+      <w:lvlText w:val=""/>
+      <w:lvlJc w:val="left"/>
+      <w:pPr>
+        <w:tabs>
+          <w:tab w:val="num" w:pos="5040"/>
+        </w:tabs>
+        <w:ind w:left="5040" w:hanging="360"/>
+      </w:pPr>
+      <w:rPr>
+        <w:rFonts w:ascii="Wingdings" w:hAnsi="Wingdings" w:hint="default"/>
+        <w:sz w:val="20"/>
+      </w:rPr>
+    </w:lvl>
+    <w:lvl w:ilvl="7" w:tentative="1">
+      <w:start w:val="1"/>
+      <w:numFmt w:val="bullet"/>
+      <w:lvlText w:val=""/>
+      <w:lvlJc w:val="left"/>
+      <w:pPr>
+        <w:tabs>
+          <w:tab w:val="num" w:pos="5760"/>
+        </w:tabs>
+        <w:ind w:left="5760" w:hanging="360"/>
+      </w:pPr>
+      <w:rPr>
+        <w:rFonts w:ascii="Wingdings" w:hAnsi="Wingdings" w:hint="default"/>
+        <w:sz w:val="20"/>
+      </w:rPr>
+    </w:lvl>
+    <w:lvl w:ilvl="8" w:tentative="1">
+      <w:start w:val="1"/>
+      <w:numFmt w:val="bullet"/>
+      <w:lvlText w:val=""/>
+      <w:lvlJc w:val="left"/>
+      <w:pPr>
+        <w:tabs>
+          <w:tab w:val="num" w:pos="6480"/>
+        </w:tabs>
+        <w:ind w:left="6480" w:hanging="360"/>
+      </w:pPr>
+      <w:rPr>
+        <w:rFonts w:ascii="Wingdings" w:hAnsi="Wingdings" w:hint="default"/>
+        <w:sz w:val="20"/>
+      </w:rPr>
+    </w:lvl>
+  </w:abstractNum>
+  <w:abstractNum w:abstractNumId="13" w15:restartNumberingAfterBreak="0">
     <w:nsid w:val="6555368D"/>
     <w:multiLevelType w:val="multilevel"/>
     <w:tmpl w:val="1B280F8C"/>
@@ -4875,7 +6041,120 @@
       </w:pPr>
     </w:lvl>
   </w:abstractNum>
-  <w:abstractNum w:abstractNumId="11" w15:restartNumberingAfterBreak="0">
+  <w:abstractNum w:abstractNumId="14" w15:restartNumberingAfterBreak="0">
+    <w:nsid w:val="715D534A"/>
+    <w:multiLevelType w:val="hybridMultilevel"/>
+    <w:tmpl w:val="07409ECE"/>
+    <w:lvl w:ilvl="0" w:tplc="10090001">
+      <w:start w:val="1"/>
+      <w:numFmt w:val="bullet"/>
+      <w:lvlText w:val=""/>
+      <w:lvlJc w:val="left"/>
+      <w:pPr>
+        <w:ind w:left="720" w:hanging="360"/>
+      </w:pPr>
+      <w:rPr>
+        <w:rFonts w:ascii="Symbol" w:hAnsi="Symbol" w:hint="default"/>
+      </w:rPr>
+    </w:lvl>
+    <w:lvl w:ilvl="1" w:tplc="10090003" w:tentative="1">
+      <w:start w:val="1"/>
+      <w:numFmt w:val="bullet"/>
+      <w:lvlText w:val="o"/>
+      <w:lvlJc w:val="left"/>
+      <w:pPr>
+        <w:ind w:left="1440" w:hanging="360"/>
+      </w:pPr>
+      <w:rPr>
+        <w:rFonts w:ascii="Courier New" w:hAnsi="Courier New" w:cs="Courier New" w:hint="default"/>
+      </w:rPr>
+    </w:lvl>
+    <w:lvl w:ilvl="2" w:tplc="10090005" w:tentative="1">
+      <w:start w:val="1"/>
+      <w:numFmt w:val="bullet"/>
+      <w:lvlText w:val=""/>
+      <w:lvlJc w:val="left"/>
+      <w:pPr>
+        <w:ind w:left="2160" w:hanging="360"/>
+      </w:pPr>
+      <w:rPr>
+        <w:rFonts w:ascii="Wingdings" w:hAnsi="Wingdings" w:hint="default"/>
+      </w:rPr>
+    </w:lvl>
+    <w:lvl w:ilvl="3" w:tplc="10090001" w:tentative="1">
+      <w:start w:val="1"/>
+      <w:numFmt w:val="bullet"/>
+      <w:lvlText w:val=""/>
+      <w:lvlJc w:val="left"/>
+      <w:pPr>
+        <w:ind w:left="2880" w:hanging="360"/>
+      </w:pPr>
+      <w:rPr>
+        <w:rFonts w:ascii="Symbol" w:hAnsi="Symbol" w:hint="default"/>
+      </w:rPr>
+    </w:lvl>
+    <w:lvl w:ilvl="4" w:tplc="10090003" w:tentative="1">
+      <w:start w:val="1"/>
+      <w:numFmt w:val="bullet"/>
+      <w:lvlText w:val="o"/>
+      <w:lvlJc w:val="left"/>
+      <w:pPr>
+        <w:ind w:left="3600" w:hanging="360"/>
+      </w:pPr>
+      <w:rPr>
+        <w:rFonts w:ascii="Courier New" w:hAnsi="Courier New" w:cs="Courier New" w:hint="default"/>
+      </w:rPr>
+    </w:lvl>
+    <w:lvl w:ilvl="5" w:tplc="10090005" w:tentative="1">
+      <w:start w:val="1"/>
+      <w:numFmt w:val="bullet"/>
+      <w:lvlText w:val=""/>
+      <w:lvlJc w:val="left"/>
+      <w:pPr>
+        <w:ind w:left="4320" w:hanging="360"/>
+      </w:pPr>
+      <w:rPr>
+        <w:rFonts w:ascii="Wingdings" w:hAnsi="Wingdings" w:hint="default"/>
+      </w:rPr>
+    </w:lvl>
+    <w:lvl w:ilvl="6" w:tplc="10090001" w:tentative="1">
+      <w:start w:val="1"/>
+      <w:numFmt w:val="bullet"/>
+      <w:lvlText w:val=""/>
+      <w:lvlJc w:val="left"/>
+      <w:pPr>
+        <w:ind w:left="5040" w:hanging="360"/>
+      </w:pPr>
+      <w:rPr>
+        <w:rFonts w:ascii="Symbol" w:hAnsi="Symbol" w:hint="default"/>
+      </w:rPr>
+    </w:lvl>
+    <w:lvl w:ilvl="7" w:tplc="10090003" w:tentative="1">
+      <w:start w:val="1"/>
+      <w:numFmt w:val="bullet"/>
+      <w:lvlText w:val="o"/>
+      <w:lvlJc w:val="left"/>
+      <w:pPr>
+        <w:ind w:left="5760" w:hanging="360"/>
+      </w:pPr>
+      <w:rPr>
+        <w:rFonts w:ascii="Courier New" w:hAnsi="Courier New" w:cs="Courier New" w:hint="default"/>
+      </w:rPr>
+    </w:lvl>
+    <w:lvl w:ilvl="8" w:tplc="10090005" w:tentative="1">
+      <w:start w:val="1"/>
+      <w:numFmt w:val="bullet"/>
+      <w:lvlText w:val=""/>
+      <w:lvlJc w:val="left"/>
+      <w:pPr>
+        <w:ind w:left="6480" w:hanging="360"/>
+      </w:pPr>
+      <w:rPr>
+        <w:rFonts w:ascii="Wingdings" w:hAnsi="Wingdings" w:hint="default"/>
+      </w:rPr>
+    </w:lvl>
+  </w:abstractNum>
+  <w:abstractNum w:abstractNumId="15" w15:restartNumberingAfterBreak="0">
     <w:nsid w:val="7D737107"/>
     <w:multiLevelType w:val="hybridMultilevel"/>
     <w:tmpl w:val="E3D2941E"/>
@@ -4995,34 +6274,46 @@
     <w:abstractNumId w:val="0"/>
   </w:num>
   <w:num w:numId="3" w16cid:durableId="1695420360">
+    <w:abstractNumId w:val="13"/>
+  </w:num>
+  <w:num w:numId="4" w16cid:durableId="630940862">
+    <w:abstractNumId w:val="8"/>
+  </w:num>
+  <w:num w:numId="5" w16cid:durableId="283579556">
+    <w:abstractNumId w:val="5"/>
+  </w:num>
+  <w:num w:numId="6" w16cid:durableId="1759332114">
+    <w:abstractNumId w:val="6"/>
+  </w:num>
+  <w:num w:numId="7" w16cid:durableId="569970174">
+    <w:abstractNumId w:val="3"/>
+  </w:num>
+  <w:num w:numId="8" w16cid:durableId="508954580">
+    <w:abstractNumId w:val="4"/>
+  </w:num>
+  <w:num w:numId="9" w16cid:durableId="1064521575">
+    <w:abstractNumId w:val="11"/>
+  </w:num>
+  <w:num w:numId="10" w16cid:durableId="582877364">
+    <w:abstractNumId w:val="9"/>
+  </w:num>
+  <w:num w:numId="11" w16cid:durableId="175075508">
+    <w:abstractNumId w:val="15"/>
+  </w:num>
+  <w:num w:numId="12" w16cid:durableId="1443526652">
     <w:abstractNumId w:val="10"/>
   </w:num>
-  <w:num w:numId="4" w16cid:durableId="630940862">
-    <w:abstractNumId w:val="6"/>
-  </w:num>
-  <w:num w:numId="5" w16cid:durableId="283579556">
-    <w:abstractNumId w:val="4"/>
-  </w:num>
-  <w:num w:numId="6" w16cid:durableId="1759332114">
-    <w:abstractNumId w:val="5"/>
-  </w:num>
-  <w:num w:numId="7" w16cid:durableId="569970174">
+  <w:num w:numId="13" w16cid:durableId="98992009">
     <w:abstractNumId w:val="2"/>
   </w:num>
-  <w:num w:numId="8" w16cid:durableId="508954580">
-    <w:abstractNumId w:val="3"/>
-  </w:num>
-  <w:num w:numId="9" w16cid:durableId="1064521575">
-    <w:abstractNumId w:val="9"/>
-  </w:num>
-  <w:num w:numId="10" w16cid:durableId="582877364">
+  <w:num w:numId="14" w16cid:durableId="263732684">
     <w:abstractNumId w:val="7"/>
   </w:num>
-  <w:num w:numId="11" w16cid:durableId="175075508">
-    <w:abstractNumId w:val="11"/>
+  <w:num w:numId="15" w16cid:durableId="1772123369">
+    <w:abstractNumId w:val="12"/>
   </w:num>
-  <w:num w:numId="12" w16cid:durableId="1443526652">
-    <w:abstractNumId w:val="8"/>
+  <w:num w:numId="16" w16cid:durableId="979575298">
+    <w:abstractNumId w:val="14"/>
   </w:num>
 </w:numbering>
 </file>
@@ -5477,7 +6768,6 @@
     <w:next w:val="Normal"/>
     <w:link w:val="Heading3Char"/>
     <w:uiPriority w:val="9"/>
-    <w:semiHidden/>
     <w:unhideWhenUsed/>
     <w:qFormat/>
     <w:rsid w:val="008E3EC4"/>
@@ -5629,6 +6919,7 @@
   <w:style w:type="character" w:default="1" w:styleId="DefaultParagraphFont">
     <w:name w:val="Default Paragraph Font"/>
     <w:uiPriority w:val="1"/>
+    <w:semiHidden/>
     <w:unhideWhenUsed/>
   </w:style>
   <w:style w:type="table" w:default="1" w:styleId="TableNormal">
@@ -5683,7 +6974,6 @@
     <w:basedOn w:val="DefaultParagraphFont"/>
     <w:link w:val="Heading3"/>
     <w:uiPriority w:val="9"/>
-    <w:semiHidden/>
     <w:rsid w:val="008E3EC4"/>
     <w:rPr>
       <w:rFonts w:eastAsiaTheme="majorEastAsia" w:cstheme="majorBidi"/>

</xml_diff>